<commit_message>
vuong add file needs to reports folder
</commit_message>
<xml_diff>
--- a/Docs/Report1_Software requirement Specs + Project Plan_17052017/Project Plan.docx
+++ b/Docs/Report1_Software requirement Specs + Project Plan_17052017/Project Plan.docx
@@ -17,6 +17,8 @@
           <w:lang w:val="en-US"/>
         </w:rPr>
       </w:pPr>
+      <w:bookmarkStart w:id="0" w:name="_Ref13883154"/>
+      <w:bookmarkEnd w:id="0"/>
       <w:r>
         <w:rPr>
           <w:rFonts w:ascii="Arial" w:hAnsi="Arial" w:cs="Arial"/>
@@ -24,15 +26,15 @@
           <w:lang w:val="en-US" w:eastAsia="ja-JP"/>
         </w:rPr>
         <w:drawing>
-          <wp:anchor distT="0" distB="0" distL="114300" distR="114300" simplePos="0" relativeHeight="251657728" behindDoc="0" locked="0" layoutInCell="1" allowOverlap="1">
+          <wp:anchor distT="0" distB="0" distL="114300" distR="114300" simplePos="0" relativeHeight="251657728" behindDoc="0" locked="0" layoutInCell="1" allowOverlap="1" wp14:anchorId="13DE4545" wp14:editId="51141CE4">
             <wp:simplePos x="0" y="0"/>
             <wp:positionH relativeFrom="column">
               <wp:align>left</wp:align>
             </wp:positionH>
             <wp:positionV relativeFrom="paragraph">
-              <wp:posOffset>-102112</wp:posOffset>
+              <wp:posOffset>203835</wp:posOffset>
             </wp:positionV>
-            <wp:extent cx="3278423" cy="702860"/>
+            <wp:extent cx="3277870" cy="702310"/>
             <wp:effectExtent l="0" t="0" r="0" b="2540"/>
             <wp:wrapSquare wrapText="bothSides"/>
             <wp:docPr id="2" name="Picture 7" descr="C:\Documents and Settings\hattn2\Desktop\Logo FSOFT\FSOFT-new-horizontal.jpg"/>
@@ -86,42 +88,17 @@
           </wp:anchor>
         </w:drawing>
       </w:r>
-      <w:r>
-        <w:rPr>
-          <w:rFonts w:ascii="Arial" w:hAnsi="Arial" w:cs="Arial"/>
-          <w:snapToGrid w:val="0"/>
-          <w:lang w:val="en-US"/>
-        </w:rPr>
-        <w:br w:type="textWrapping" w:clear="all"/>
-      </w:r>
-      <w:r>
-        <w:rPr>
-          <w:rFonts w:ascii="Arial" w:hAnsi="Arial" w:cs="Arial"/>
-          <w:snapToGrid w:val="0"/>
-          <w:lang w:val="en-US"/>
-        </w:rPr>
-        <w:br w:type="textWrapping" w:clear="all"/>
-      </w:r>
-    </w:p>
-    <w:p/>
-    <w:p>
-      <w:pPr>
-        <w:pStyle w:val="Body"/>
-      </w:pPr>
-      <w:bookmarkStart w:id="0" w:name="_Ref13883154"/>
-      <w:bookmarkEnd w:id="0"/>
-    </w:p>
-    <w:p>
-      <w:bookmarkStart w:id="1" w:name="_GoBack"/>
-      <w:bookmarkEnd w:id="1"/>
     </w:p>
     <w:p/>
     <w:p/>
     <w:p/>
     <w:p/>
     <w:p/>
-    <w:p/>
-    <w:p/>
+    <w:p>
+      <w:pPr>
+        <w:ind w:left="0"/>
+      </w:pPr>
+    </w:p>
     <w:p>
       <w:pPr>
         <w:pStyle w:val="HeadingBig"/>
@@ -135,7 +112,7 @@
           <w:i w:val="0"/>
           <w:iCs w:val="0"/>
         </w:rPr>
-        <w:t>Tutor Online</w:t>
+        <w:t>TUTOR ONLINE</w:t>
       </w:r>
     </w:p>
     <w:p>
@@ -323,7 +300,18 @@
           <w:szCs w:val="22"/>
           <w:lang w:val="en-US"/>
         </w:rPr>
-        <w:t>, 22/05/2017</w:t>
+        <w:t>, 16</w:t>
+      </w:r>
+      <w:r>
+        <w:rPr>
+          <w:rFonts w:ascii="Arial" w:hAnsi="Arial" w:cs="Arial"/>
+          <w:b/>
+          <w:bCs/>
+          <w:snapToGrid w:val="0"/>
+          <w:szCs w:val="22"/>
+          <w:lang w:val="en-US"/>
+        </w:rPr>
+        <w:t>/05/2017</w:t>
       </w:r>
     </w:p>
     <w:p>
@@ -380,7 +368,10 @@
           </w:tcPr>
           <w:p>
             <w:r>
-              <w:t>22/05/2017</w:t>
+              <w:t>15</w:t>
+            </w:r>
+            <w:r>
+              <w:t>/05/2017</w:t>
             </w:r>
           </w:p>
           <w:p/>
@@ -425,13 +416,7 @@
           </w:tcPr>
           <w:p>
             <w:r>
-              <w:t>&lt;</w:t>
-            </w:r>
-            <w:r>
-              <w:t>Date</w:t>
-            </w:r>
-            <w:r>
-              <w:t>&gt;</w:t>
+              <w:t>16/05/2017</w:t>
             </w:r>
           </w:p>
         </w:tc>
@@ -471,13 +456,7 @@
           </w:tcPr>
           <w:p>
             <w:r>
-              <w:t>&lt;</w:t>
-            </w:r>
-            <w:r>
-              <w:t>Date</w:t>
-            </w:r>
-            <w:r>
-              <w:t>&gt;</w:t>
+              <w:t>16/05/2017</w:t>
             </w:r>
           </w:p>
         </w:tc>
@@ -514,13 +493,7 @@
           </w:tcPr>
           <w:p>
             <w:r>
-              <w:t>&lt;</w:t>
-            </w:r>
-            <w:r>
-              <w:t>Date</w:t>
-            </w:r>
-            <w:r>
-              <w:t>&gt;</w:t>
+              <w:t>17/05/2017</w:t>
             </w:r>
           </w:p>
         </w:tc>
@@ -749,6 +722,9 @@
             <w:pPr>
               <w:pStyle w:val="Bang"/>
             </w:pPr>
+            <w:r>
+              <w:t>Create Project Plan</w:t>
+            </w:r>
           </w:p>
         </w:tc>
         <w:tc>
@@ -759,6 +735,9 @@
             <w:pPr>
               <w:pStyle w:val="Bang"/>
             </w:pPr>
+            <w:r>
+              <w:t>Create Project Plan</w:t>
+            </w:r>
           </w:p>
         </w:tc>
         <w:tc>
@@ -5264,18 +5243,135 @@
         <w:tc>
           <w:tcPr>
             <w:tcW w:w="2520" w:type="dxa"/>
+          </w:tcPr>
+          <w:p>
+            <w:pPr>
+              <w:pStyle w:val="Bang"/>
+            </w:pPr>
+            <w:r>
+              <w:t>JP</w:t>
+            </w:r>
+          </w:p>
+        </w:tc>
+        <w:tc>
+          <w:tcPr>
+            <w:tcW w:w="3690" w:type="dxa"/>
+          </w:tcPr>
+          <w:p>
+            <w:pPr>
+              <w:pStyle w:val="Bang"/>
+            </w:pPr>
+            <w:r>
+              <w:t>Japnanese</w:t>
+            </w:r>
+          </w:p>
+        </w:tc>
+        <w:tc>
+          <w:tcPr>
+            <w:tcW w:w="2610" w:type="dxa"/>
+          </w:tcPr>
+          <w:p>
+            <w:pPr>
+              <w:pStyle w:val="Bang"/>
+            </w:pPr>
+          </w:p>
+        </w:tc>
+      </w:tr>
+      <w:tr>
+        <w:tc>
+          <w:tcPr>
+            <w:tcW w:w="2520" w:type="dxa"/>
+          </w:tcPr>
+          <w:p>
+            <w:pPr>
+              <w:pStyle w:val="Bang"/>
+            </w:pPr>
+            <w:r>
+              <w:t>EN</w:t>
+            </w:r>
+          </w:p>
+        </w:tc>
+        <w:tc>
+          <w:tcPr>
+            <w:tcW w:w="3690" w:type="dxa"/>
+          </w:tcPr>
+          <w:p>
+            <w:pPr>
+              <w:pStyle w:val="Bang"/>
+            </w:pPr>
+            <w:r>
+              <w:t>English</w:t>
+            </w:r>
+          </w:p>
+        </w:tc>
+        <w:tc>
+          <w:tcPr>
+            <w:tcW w:w="2610" w:type="dxa"/>
+          </w:tcPr>
+          <w:p>
+            <w:pPr>
+              <w:pStyle w:val="Bang"/>
+            </w:pPr>
+          </w:p>
+        </w:tc>
+      </w:tr>
+      <w:tr>
+        <w:tc>
+          <w:tcPr>
+            <w:tcW w:w="2520" w:type="dxa"/>
+          </w:tcPr>
+          <w:p>
+            <w:pPr>
+              <w:pStyle w:val="Bang"/>
+            </w:pPr>
+            <w:r>
+              <w:t>UI</w:t>
+            </w:r>
+          </w:p>
+        </w:tc>
+        <w:tc>
+          <w:tcPr>
+            <w:tcW w:w="3690" w:type="dxa"/>
+          </w:tcPr>
+          <w:p>
+            <w:pPr>
+              <w:pStyle w:val="Bang"/>
+            </w:pPr>
+            <w:r>
+              <w:t>User Interface</w:t>
+            </w:r>
+          </w:p>
+        </w:tc>
+        <w:tc>
+          <w:tcPr>
+            <w:tcW w:w="2610" w:type="dxa"/>
+          </w:tcPr>
+          <w:p>
+            <w:pPr>
+              <w:pStyle w:val="Bang"/>
+            </w:pPr>
+          </w:p>
+        </w:tc>
+      </w:tr>
+      <w:tr>
+        <w:tc>
+          <w:tcPr>
+            <w:tcW w:w="2520" w:type="dxa"/>
             <w:tcBorders>
               <w:top w:val="dotted" w:sz="4" w:space="0" w:color="808080"/>
               <w:left w:val="dotted" w:sz="4" w:space="0" w:color="808080"/>
               <w:bottom w:val="dotted" w:sz="4" w:space="0" w:color="808080"/>
               <w:right w:val="dotted" w:sz="4" w:space="0" w:color="808080"/>
             </w:tcBorders>
-            <w:shd w:val="clear" w:color="auto" w:fill="D9D9D9"/>
+            <w:shd w:val="clear" w:color="auto" w:fill="FFFFFF" w:themeFill="background1"/>
           </w:tcPr>
           <w:p>
             <w:pPr>
               <w:pStyle w:val="Bang"/>
             </w:pPr>
+            <w:r>
+              <w:t>VuongTV</w:t>
+            </w:r>
           </w:p>
         </w:tc>
         <w:tc>
@@ -5287,12 +5383,15 @@
               <w:bottom w:val="dotted" w:sz="4" w:space="0" w:color="808080"/>
               <w:right w:val="dotted" w:sz="4" w:space="0" w:color="808080"/>
             </w:tcBorders>
-            <w:shd w:val="clear" w:color="auto" w:fill="D9D9D9"/>
+            <w:shd w:val="clear" w:color="auto" w:fill="FFFFFF" w:themeFill="background1"/>
           </w:tcPr>
           <w:p>
             <w:pPr>
               <w:pStyle w:val="Bang"/>
             </w:pPr>
+            <w:r>
+              <w:t>Tran Viet Vuong</w:t>
+            </w:r>
           </w:p>
         </w:tc>
         <w:tc>
@@ -5304,7 +5403,379 @@
               <w:bottom w:val="dotted" w:sz="4" w:space="0" w:color="808080"/>
               <w:right w:val="dotted" w:sz="4" w:space="0" w:color="808080"/>
             </w:tcBorders>
-            <w:shd w:val="clear" w:color="auto" w:fill="D9D9D9"/>
+            <w:shd w:val="clear" w:color="auto" w:fill="FFFFFF" w:themeFill="background1"/>
+          </w:tcPr>
+          <w:p>
+            <w:pPr>
+              <w:pStyle w:val="Bang"/>
+            </w:pPr>
+            <w:r>
+              <w:t>Team Member</w:t>
+            </w:r>
+          </w:p>
+        </w:tc>
+      </w:tr>
+      <w:tr>
+        <w:tc>
+          <w:tcPr>
+            <w:tcW w:w="2520" w:type="dxa"/>
+            <w:tcBorders>
+              <w:top w:val="dotted" w:sz="4" w:space="0" w:color="808080"/>
+              <w:left w:val="dotted" w:sz="4" w:space="0" w:color="808080"/>
+              <w:bottom w:val="dotted" w:sz="4" w:space="0" w:color="808080"/>
+              <w:right w:val="dotted" w:sz="4" w:space="0" w:color="808080"/>
+            </w:tcBorders>
+            <w:shd w:val="clear" w:color="auto" w:fill="FFFFFF" w:themeFill="background1"/>
+          </w:tcPr>
+          <w:p>
+            <w:pPr>
+              <w:pStyle w:val="Bang"/>
+            </w:pPr>
+            <w:r>
+              <w:t>LamVT</w:t>
+            </w:r>
+          </w:p>
+        </w:tc>
+        <w:tc>
+          <w:tcPr>
+            <w:tcW w:w="3690" w:type="dxa"/>
+            <w:tcBorders>
+              <w:top w:val="dotted" w:sz="4" w:space="0" w:color="808080"/>
+              <w:left w:val="dotted" w:sz="4" w:space="0" w:color="808080"/>
+              <w:bottom w:val="dotted" w:sz="4" w:space="0" w:color="808080"/>
+              <w:right w:val="dotted" w:sz="4" w:space="0" w:color="808080"/>
+            </w:tcBorders>
+            <w:shd w:val="clear" w:color="auto" w:fill="FFFFFF" w:themeFill="background1"/>
+          </w:tcPr>
+          <w:p>
+            <w:pPr>
+              <w:pStyle w:val="Bang"/>
+            </w:pPr>
+            <w:r>
+              <w:t>Vo The Lam</w:t>
+            </w:r>
+          </w:p>
+        </w:tc>
+        <w:tc>
+          <w:tcPr>
+            <w:tcW w:w="2610" w:type="dxa"/>
+            <w:tcBorders>
+              <w:top w:val="dotted" w:sz="4" w:space="0" w:color="808080"/>
+              <w:left w:val="dotted" w:sz="4" w:space="0" w:color="808080"/>
+              <w:bottom w:val="dotted" w:sz="4" w:space="0" w:color="808080"/>
+              <w:right w:val="dotted" w:sz="4" w:space="0" w:color="808080"/>
+            </w:tcBorders>
+            <w:shd w:val="clear" w:color="auto" w:fill="FFFFFF" w:themeFill="background1"/>
+          </w:tcPr>
+          <w:p>
+            <w:pPr>
+              <w:pStyle w:val="Bang"/>
+            </w:pPr>
+            <w:r>
+              <w:t>Team Member</w:t>
+            </w:r>
+          </w:p>
+        </w:tc>
+      </w:tr>
+      <w:tr>
+        <w:tc>
+          <w:tcPr>
+            <w:tcW w:w="2520" w:type="dxa"/>
+            <w:tcBorders>
+              <w:top w:val="dotted" w:sz="4" w:space="0" w:color="808080"/>
+              <w:left w:val="dotted" w:sz="4" w:space="0" w:color="808080"/>
+              <w:bottom w:val="dotted" w:sz="4" w:space="0" w:color="808080"/>
+              <w:right w:val="dotted" w:sz="4" w:space="0" w:color="808080"/>
+            </w:tcBorders>
+            <w:shd w:val="clear" w:color="auto" w:fill="FFFFFF" w:themeFill="background1"/>
+          </w:tcPr>
+          <w:p>
+            <w:pPr>
+              <w:pStyle w:val="Bang"/>
+            </w:pPr>
+            <w:r>
+              <w:t>LongNB</w:t>
+            </w:r>
+          </w:p>
+        </w:tc>
+        <w:tc>
+          <w:tcPr>
+            <w:tcW w:w="3690" w:type="dxa"/>
+            <w:tcBorders>
+              <w:top w:val="dotted" w:sz="4" w:space="0" w:color="808080"/>
+              <w:left w:val="dotted" w:sz="4" w:space="0" w:color="808080"/>
+              <w:bottom w:val="dotted" w:sz="4" w:space="0" w:color="808080"/>
+              <w:right w:val="dotted" w:sz="4" w:space="0" w:color="808080"/>
+            </w:tcBorders>
+            <w:shd w:val="clear" w:color="auto" w:fill="FFFFFF" w:themeFill="background1"/>
+          </w:tcPr>
+          <w:p>
+            <w:pPr>
+              <w:pStyle w:val="Bang"/>
+            </w:pPr>
+            <w:r>
+              <w:t>Nguyen Bao Long</w:t>
+            </w:r>
+          </w:p>
+        </w:tc>
+        <w:tc>
+          <w:tcPr>
+            <w:tcW w:w="2610" w:type="dxa"/>
+            <w:tcBorders>
+              <w:top w:val="dotted" w:sz="4" w:space="0" w:color="808080"/>
+              <w:left w:val="dotted" w:sz="4" w:space="0" w:color="808080"/>
+              <w:bottom w:val="dotted" w:sz="4" w:space="0" w:color="808080"/>
+              <w:right w:val="dotted" w:sz="4" w:space="0" w:color="808080"/>
+            </w:tcBorders>
+            <w:shd w:val="clear" w:color="auto" w:fill="FFFFFF" w:themeFill="background1"/>
+          </w:tcPr>
+          <w:p>
+            <w:pPr>
+              <w:pStyle w:val="Bang"/>
+            </w:pPr>
+            <w:r>
+              <w:t>Team Member</w:t>
+            </w:r>
+          </w:p>
+        </w:tc>
+      </w:tr>
+      <w:tr>
+        <w:tc>
+          <w:tcPr>
+            <w:tcW w:w="2520" w:type="dxa"/>
+            <w:tcBorders>
+              <w:top w:val="dotted" w:sz="4" w:space="0" w:color="808080"/>
+              <w:left w:val="dotted" w:sz="4" w:space="0" w:color="808080"/>
+              <w:bottom w:val="dotted" w:sz="4" w:space="0" w:color="808080"/>
+              <w:right w:val="dotted" w:sz="4" w:space="0" w:color="808080"/>
+            </w:tcBorders>
+            <w:shd w:val="clear" w:color="auto" w:fill="FFFFFF" w:themeFill="background1"/>
+          </w:tcPr>
+          <w:p>
+            <w:pPr>
+              <w:pStyle w:val="Bang"/>
+            </w:pPr>
+            <w:r>
+              <w:t>PhatNH</w:t>
+            </w:r>
+          </w:p>
+        </w:tc>
+        <w:tc>
+          <w:tcPr>
+            <w:tcW w:w="3690" w:type="dxa"/>
+            <w:tcBorders>
+              <w:top w:val="dotted" w:sz="4" w:space="0" w:color="808080"/>
+              <w:left w:val="dotted" w:sz="4" w:space="0" w:color="808080"/>
+              <w:bottom w:val="dotted" w:sz="4" w:space="0" w:color="808080"/>
+              <w:right w:val="dotted" w:sz="4" w:space="0" w:color="808080"/>
+            </w:tcBorders>
+            <w:shd w:val="clear" w:color="auto" w:fill="FFFFFF" w:themeFill="background1"/>
+          </w:tcPr>
+          <w:p>
+            <w:pPr>
+              <w:pStyle w:val="Bang"/>
+            </w:pPr>
+            <w:r>
+              <w:t>Nguyen Huy Phat</w:t>
+            </w:r>
+          </w:p>
+        </w:tc>
+        <w:tc>
+          <w:tcPr>
+            <w:tcW w:w="2610" w:type="dxa"/>
+            <w:tcBorders>
+              <w:top w:val="dotted" w:sz="4" w:space="0" w:color="808080"/>
+              <w:left w:val="dotted" w:sz="4" w:space="0" w:color="808080"/>
+              <w:bottom w:val="dotted" w:sz="4" w:space="0" w:color="808080"/>
+              <w:right w:val="dotted" w:sz="4" w:space="0" w:color="808080"/>
+            </w:tcBorders>
+            <w:shd w:val="clear" w:color="auto" w:fill="FFFFFF" w:themeFill="background1"/>
+          </w:tcPr>
+          <w:p>
+            <w:pPr>
+              <w:pStyle w:val="Bang"/>
+            </w:pPr>
+            <w:r>
+              <w:t>Team Member</w:t>
+            </w:r>
+          </w:p>
+        </w:tc>
+      </w:tr>
+      <w:tr>
+        <w:tc>
+          <w:tcPr>
+            <w:tcW w:w="2520" w:type="dxa"/>
+            <w:tcBorders>
+              <w:top w:val="dotted" w:sz="4" w:space="0" w:color="808080"/>
+              <w:left w:val="dotted" w:sz="4" w:space="0" w:color="808080"/>
+              <w:bottom w:val="dotted" w:sz="4" w:space="0" w:color="808080"/>
+              <w:right w:val="dotted" w:sz="4" w:space="0" w:color="808080"/>
+            </w:tcBorders>
+            <w:shd w:val="clear" w:color="auto" w:fill="FFFFFF" w:themeFill="background1"/>
+          </w:tcPr>
+          <w:p>
+            <w:pPr>
+              <w:pStyle w:val="Bang"/>
+            </w:pPr>
+            <w:r>
+              <w:t>ThuongNTH</w:t>
+            </w:r>
+          </w:p>
+        </w:tc>
+        <w:tc>
+          <w:tcPr>
+            <w:tcW w:w="3690" w:type="dxa"/>
+            <w:tcBorders>
+              <w:top w:val="dotted" w:sz="4" w:space="0" w:color="808080"/>
+              <w:left w:val="dotted" w:sz="4" w:space="0" w:color="808080"/>
+              <w:bottom w:val="dotted" w:sz="4" w:space="0" w:color="808080"/>
+              <w:right w:val="dotted" w:sz="4" w:space="0" w:color="808080"/>
+            </w:tcBorders>
+            <w:shd w:val="clear" w:color="auto" w:fill="FFFFFF" w:themeFill="background1"/>
+          </w:tcPr>
+          <w:p>
+            <w:pPr>
+              <w:pStyle w:val="Bang"/>
+            </w:pPr>
+            <w:r>
+              <w:t>Nong Thi Hoai Thuong</w:t>
+            </w:r>
+          </w:p>
+        </w:tc>
+        <w:tc>
+          <w:tcPr>
+            <w:tcW w:w="2610" w:type="dxa"/>
+            <w:tcBorders>
+              <w:top w:val="dotted" w:sz="4" w:space="0" w:color="808080"/>
+              <w:left w:val="dotted" w:sz="4" w:space="0" w:color="808080"/>
+              <w:bottom w:val="dotted" w:sz="4" w:space="0" w:color="808080"/>
+              <w:right w:val="dotted" w:sz="4" w:space="0" w:color="808080"/>
+            </w:tcBorders>
+            <w:shd w:val="clear" w:color="auto" w:fill="FFFFFF" w:themeFill="background1"/>
+          </w:tcPr>
+          <w:p>
+            <w:pPr>
+              <w:pStyle w:val="Bang"/>
+            </w:pPr>
+            <w:r>
+              <w:t>Team Member</w:t>
+            </w:r>
+          </w:p>
+        </w:tc>
+      </w:tr>
+      <w:tr>
+        <w:tc>
+          <w:tcPr>
+            <w:tcW w:w="2520" w:type="dxa"/>
+            <w:tcBorders>
+              <w:top w:val="dotted" w:sz="4" w:space="0" w:color="808080"/>
+              <w:left w:val="dotted" w:sz="4" w:space="0" w:color="808080"/>
+              <w:bottom w:val="dotted" w:sz="4" w:space="0" w:color="808080"/>
+              <w:right w:val="dotted" w:sz="4" w:space="0" w:color="808080"/>
+            </w:tcBorders>
+            <w:shd w:val="clear" w:color="auto" w:fill="FFFFFF" w:themeFill="background1"/>
+          </w:tcPr>
+          <w:p>
+            <w:pPr>
+              <w:pStyle w:val="Bang"/>
+            </w:pPr>
+            <w:r>
+              <w:t>HuyenNTK</w:t>
+            </w:r>
+          </w:p>
+        </w:tc>
+        <w:tc>
+          <w:tcPr>
+            <w:tcW w:w="3690" w:type="dxa"/>
+            <w:tcBorders>
+              <w:top w:val="dotted" w:sz="4" w:space="0" w:color="808080"/>
+              <w:left w:val="dotted" w:sz="4" w:space="0" w:color="808080"/>
+              <w:bottom w:val="dotted" w:sz="4" w:space="0" w:color="808080"/>
+              <w:right w:val="dotted" w:sz="4" w:space="0" w:color="808080"/>
+            </w:tcBorders>
+            <w:shd w:val="clear" w:color="auto" w:fill="FFFFFF" w:themeFill="background1"/>
+          </w:tcPr>
+          <w:p>
+            <w:pPr>
+              <w:pStyle w:val="Bang"/>
+            </w:pPr>
+            <w:r>
+              <w:t>Nguyen Thi Khanh Huyen</w:t>
+            </w:r>
+          </w:p>
+        </w:tc>
+        <w:tc>
+          <w:tcPr>
+            <w:tcW w:w="2610" w:type="dxa"/>
+            <w:tcBorders>
+              <w:top w:val="dotted" w:sz="4" w:space="0" w:color="808080"/>
+              <w:left w:val="dotted" w:sz="4" w:space="0" w:color="808080"/>
+              <w:bottom w:val="dotted" w:sz="4" w:space="0" w:color="808080"/>
+              <w:right w:val="dotted" w:sz="4" w:space="0" w:color="808080"/>
+            </w:tcBorders>
+            <w:shd w:val="clear" w:color="auto" w:fill="FFFFFF" w:themeFill="background1"/>
+          </w:tcPr>
+          <w:p>
+            <w:pPr>
+              <w:pStyle w:val="Bang"/>
+            </w:pPr>
+            <w:r>
+              <w:t>Team Member</w:t>
+            </w:r>
+          </w:p>
+        </w:tc>
+      </w:tr>
+      <w:tr>
+        <w:tc>
+          <w:tcPr>
+            <w:tcW w:w="2520" w:type="dxa"/>
+            <w:tcBorders>
+              <w:top w:val="dotted" w:sz="4" w:space="0" w:color="808080"/>
+              <w:left w:val="dotted" w:sz="4" w:space="0" w:color="808080"/>
+              <w:bottom w:val="dotted" w:sz="4" w:space="0" w:color="808080"/>
+              <w:right w:val="dotted" w:sz="4" w:space="0" w:color="808080"/>
+            </w:tcBorders>
+            <w:shd w:val="clear" w:color="auto" w:fill="FFFFFF" w:themeFill="background1"/>
+          </w:tcPr>
+          <w:p>
+            <w:pPr>
+              <w:pStyle w:val="Bang"/>
+            </w:pPr>
+            <w:r>
+              <w:t>FPTU</w:t>
+            </w:r>
+          </w:p>
+        </w:tc>
+        <w:tc>
+          <w:tcPr>
+            <w:tcW w:w="3690" w:type="dxa"/>
+            <w:tcBorders>
+              <w:top w:val="dotted" w:sz="4" w:space="0" w:color="808080"/>
+              <w:left w:val="dotted" w:sz="4" w:space="0" w:color="808080"/>
+              <w:bottom w:val="dotted" w:sz="4" w:space="0" w:color="808080"/>
+              <w:right w:val="dotted" w:sz="4" w:space="0" w:color="808080"/>
+            </w:tcBorders>
+            <w:shd w:val="clear" w:color="auto" w:fill="FFFFFF" w:themeFill="background1"/>
+          </w:tcPr>
+          <w:p>
+            <w:pPr>
+              <w:pStyle w:val="Bang"/>
+            </w:pPr>
+            <w:r>
+              <w:t>FPT University</w:t>
+            </w:r>
+          </w:p>
+        </w:tc>
+        <w:tc>
+          <w:tcPr>
+            <w:tcW w:w="2610" w:type="dxa"/>
+            <w:tcBorders>
+              <w:top w:val="dotted" w:sz="4" w:space="0" w:color="808080"/>
+              <w:left w:val="dotted" w:sz="4" w:space="0" w:color="808080"/>
+              <w:bottom w:val="dotted" w:sz="4" w:space="0" w:color="808080"/>
+              <w:right w:val="dotted" w:sz="4" w:space="0" w:color="808080"/>
+            </w:tcBorders>
+            <w:shd w:val="clear" w:color="auto" w:fill="FFFFFF" w:themeFill="background1"/>
           </w:tcPr>
           <w:p>
             <w:pPr>
@@ -5318,26 +5789,26 @@
       <w:pPr>
         <w:pStyle w:val="Heading1"/>
       </w:pPr>
-      <w:bookmarkStart w:id="2" w:name="_Toc452446886"/>
-      <w:bookmarkStart w:id="3" w:name="_Toc336527255"/>
+      <w:bookmarkStart w:id="1" w:name="_Toc452446886"/>
+      <w:bookmarkStart w:id="2" w:name="_Toc336527255"/>
       <w:r>
         <w:t>Project Overview</w:t>
       </w:r>
+      <w:bookmarkEnd w:id="1"/>
       <w:bookmarkEnd w:id="2"/>
-      <w:bookmarkEnd w:id="3"/>
     </w:p>
     <w:p>
       <w:pPr>
         <w:pStyle w:val="Heading2"/>
       </w:pPr>
-      <w:bookmarkStart w:id="4" w:name="_Toc336527256"/>
+      <w:bookmarkStart w:id="3" w:name="_Toc336527256"/>
       <w:r>
         <w:t>Project D</w:t>
       </w:r>
       <w:r>
         <w:t>escription</w:t>
       </w:r>
-      <w:bookmarkEnd w:id="4"/>
+      <w:bookmarkEnd w:id="3"/>
     </w:p>
     <w:tbl>
       <w:tblPr>
@@ -5422,6 +5893,9 @@
             <w:pPr>
               <w:pStyle w:val="bang0"/>
             </w:pPr>
+            <w:r>
+              <w:t>None</w:t>
+            </w:r>
           </w:p>
         </w:tc>
       </w:tr>
@@ -5450,6 +5924,9 @@
             <w:pPr>
               <w:pStyle w:val="bang0"/>
             </w:pPr>
+            <w:r>
+              <w:t>FPTU</w:t>
+            </w:r>
           </w:p>
         </w:tc>
         <w:tc>
@@ -5476,6 +5953,9 @@
             <w:pPr>
               <w:pStyle w:val="bang0"/>
             </w:pPr>
+            <w:r>
+              <w:t>None</w:t>
+            </w:r>
           </w:p>
         </w:tc>
       </w:tr>
@@ -5504,6 +5984,9 @@
             <w:pPr>
               <w:pStyle w:val="bang0"/>
             </w:pPr>
+            <w:r>
+              <w:t>Group</w:t>
+            </w:r>
           </w:p>
         </w:tc>
         <w:tc>
@@ -5533,6 +6016,9 @@
             <w:pPr>
               <w:pStyle w:val="bang0"/>
             </w:pPr>
+            <w:r>
+              <w:t>None</w:t>
+            </w:r>
           </w:p>
         </w:tc>
       </w:tr>
@@ -5548,7 +6034,10 @@
               <w:pStyle w:val="bangcategory"/>
             </w:pPr>
             <w:r>
-              <w:t>FSU</w:t>
+              <w:t xml:space="preserve">Application </w:t>
+            </w:r>
+            <w:r>
+              <w:t>Type</w:t>
             </w:r>
           </w:p>
         </w:tc>
@@ -5561,6 +6050,9 @@
             <w:pPr>
               <w:pStyle w:val="bang0"/>
             </w:pPr>
+            <w:r>
+              <w:t>Web Application</w:t>
+            </w:r>
           </w:p>
         </w:tc>
         <w:tc>
@@ -5574,7 +6066,7 @@
               <w:pStyle w:val="bangcategory"/>
             </w:pPr>
             <w:r>
-              <w:t>BU</w:t>
+              <w:t>Project Manager</w:t>
             </w:r>
           </w:p>
         </w:tc>
@@ -5587,6 +6079,9 @@
             <w:pPr>
               <w:pStyle w:val="bang0"/>
             </w:pPr>
+            <w:r>
+              <w:t>Tran Viet Vuong</w:t>
+            </w:r>
           </w:p>
         </w:tc>
       </w:tr>
@@ -5602,7 +6097,7 @@
               <w:pStyle w:val="bangcategory"/>
             </w:pPr>
             <w:r>
-              <w:t>Project Type</w:t>
+              <w:t>Project Category</w:t>
             </w:r>
           </w:p>
         </w:tc>
@@ -5616,7 +6111,7 @@
               <w:pStyle w:val="bang0"/>
             </w:pPr>
             <w:r>
-              <w:t>Internal</w:t>
+              <w:t>Development</w:t>
             </w:r>
           </w:p>
         </w:tc>
@@ -5631,7 +6126,10 @@
               <w:pStyle w:val="bangcategory"/>
             </w:pPr>
             <w:r>
-              <w:t>Project Manager</w:t>
+              <w:t>Business D</w:t>
+            </w:r>
+            <w:r>
+              <w:t>omain</w:t>
             </w:r>
           </w:p>
         </w:tc>
@@ -5645,128 +6143,8 @@
               <w:pStyle w:val="bang0"/>
             </w:pPr>
             <w:r>
-              <w:t>Tran Viet Vuong</w:t>
-            </w:r>
-          </w:p>
-        </w:tc>
-      </w:tr>
-      <w:tr>
-        <w:tc>
-          <w:tcPr>
-            <w:tcW w:w="1710" w:type="dxa"/>
-            <w:shd w:val="clear" w:color="auto" w:fill="D9D9D9"/>
-            <w:vAlign w:val="center"/>
-          </w:tcPr>
-          <w:p>
-            <w:pPr>
-              <w:pStyle w:val="bangcategory"/>
-            </w:pPr>
-            <w:r>
-              <w:t>Project Category</w:t>
-            </w:r>
-          </w:p>
-        </w:tc>
-        <w:tc>
-          <w:tcPr>
-            <w:tcW w:w="2790" w:type="dxa"/>
-            <w:vAlign w:val="center"/>
-          </w:tcPr>
-          <w:p>
-            <w:pPr>
-              <w:pStyle w:val="bang0"/>
-            </w:pPr>
-            <w:r>
-              <w:t>Development</w:t>
-            </w:r>
-          </w:p>
-        </w:tc>
-        <w:tc>
-          <w:tcPr>
-            <w:tcW w:w="1710" w:type="dxa"/>
-            <w:shd w:val="clear" w:color="auto" w:fill="D9D9D9"/>
-            <w:vAlign w:val="center"/>
-          </w:tcPr>
-          <w:p>
-            <w:pPr>
-              <w:pStyle w:val="bangcategory"/>
-            </w:pPr>
-            <w:r>
-              <w:t>Business D</w:t>
-            </w:r>
-            <w:r>
-              <w:t>omain</w:t>
-            </w:r>
-          </w:p>
-        </w:tc>
-        <w:tc>
-          <w:tcPr>
-            <w:tcW w:w="2610" w:type="dxa"/>
-            <w:vAlign w:val="center"/>
-          </w:tcPr>
-          <w:p>
-            <w:pPr>
-              <w:pStyle w:val="bang0"/>
-            </w:pPr>
-          </w:p>
-        </w:tc>
-      </w:tr>
-      <w:tr>
-        <w:tc>
-          <w:tcPr>
-            <w:tcW w:w="1710" w:type="dxa"/>
-            <w:shd w:val="clear" w:color="auto" w:fill="D9D9D9"/>
-            <w:vAlign w:val="center"/>
-          </w:tcPr>
-          <w:p>
-            <w:pPr>
-              <w:pStyle w:val="bangcategory"/>
-            </w:pPr>
-            <w:r>
-              <w:t xml:space="preserve">Application </w:t>
-            </w:r>
-            <w:r>
-              <w:t>T</w:t>
-            </w:r>
-            <w:r>
-              <w:t>ype</w:t>
-            </w:r>
-          </w:p>
-        </w:tc>
-        <w:tc>
-          <w:tcPr>
-            <w:tcW w:w="2790" w:type="dxa"/>
-            <w:vAlign w:val="center"/>
-          </w:tcPr>
-          <w:p>
-            <w:pPr>
-              <w:pStyle w:val="bang0"/>
-            </w:pPr>
-            <w:r>
-              <w:t>Web Application</w:t>
-            </w:r>
-          </w:p>
-        </w:tc>
-        <w:tc>
-          <w:tcPr>
-            <w:tcW w:w="1710" w:type="dxa"/>
-            <w:shd w:val="clear" w:color="auto" w:fill="D9D9D9"/>
-            <w:vAlign w:val="center"/>
-          </w:tcPr>
-          <w:p>
-            <w:pPr>
-              <w:pStyle w:val="bangcategory"/>
-            </w:pPr>
-          </w:p>
-        </w:tc>
-        <w:tc>
-          <w:tcPr>
-            <w:tcW w:w="2610" w:type="dxa"/>
-            <w:vAlign w:val="center"/>
-          </w:tcPr>
-          <w:p>
-            <w:pPr>
-              <w:pStyle w:val="bang0"/>
-            </w:pPr>
+              <w:t>E-Learning</w:t>
+            </w:r>
           </w:p>
         </w:tc>
       </w:tr>
@@ -5775,381 +6153,185 @@
       <w:pPr>
         <w:pStyle w:val="Heading2"/>
       </w:pPr>
-      <w:bookmarkStart w:id="5" w:name="_Toc336527257"/>
+      <w:bookmarkStart w:id="4" w:name="_Toc336527257"/>
       <w:r>
         <w:t>Scope</w:t>
       </w:r>
       <w:r>
         <w:t xml:space="preserve"> and Purpose</w:t>
       </w:r>
-      <w:bookmarkEnd w:id="5"/>
+      <w:bookmarkEnd w:id="4"/>
     </w:p>
     <w:p>
       <w:pPr>
-        <w:pStyle w:val="HelpText"/>
+        <w:pStyle w:val="Heading3"/>
       </w:pPr>
       <w:r>
-        <w:rPr>
-          <w:b/>
-        </w:rPr>
-        <w:t>Help:</w:t>
-      </w:r>
-      <w:r>
-        <w:tab/>
-      </w:r>
-      <w:r>
-        <w:t>Define the</w:t>
-      </w:r>
-      <w:r>
-        <w:t xml:space="preserve"> purpose and scope of the project. Information may be extracted from the Project Proposal and the Project Requirements Specification. </w:t>
-      </w:r>
-      <w:r>
-        <w:t xml:space="preserve">Ensure that the statement of scope is consistent with similar statements in </w:t>
-      </w:r>
-      <w:r>
-        <w:t xml:space="preserve">other project </w:t>
-      </w:r>
-      <w:r>
-        <w:t xml:space="preserve">documents. </w:t>
+        <w:t>Scope of Project</w:t>
+      </w:r>
+    </w:p>
+    <w:p>
+      <w:r>
+        <w:t>The scope of this project contains: Requirement Analysis, System Analysi</w:t>
+      </w:r>
+      <w:r>
+        <w:t>s, Design, Implement and Testing</w:t>
+      </w:r>
+      <w:r>
+        <w:t xml:space="preserve"> (Unit Test, Intergration Test and Sytem Test)</w:t>
+      </w:r>
+      <w:r>
+        <w:t>.</w:t>
       </w:r>
     </w:p>
     <w:p>
       <w:pPr>
-        <w:pStyle w:val="HelpCont"/>
+        <w:pStyle w:val="Heading3"/>
       </w:pPr>
       <w:r>
-        <w:t>Identify and describe the function, feature or work to be implemented by the project</w:t>
+        <w:t>Purpose of Project</w:t>
       </w:r>
     </w:p>
     <w:p>
-      <w:pPr>
-        <w:pStyle w:val="HelpCont"/>
-      </w:pPr>
-      <w:r>
-        <w:t>Describe any considerations of scope to be e</w:t>
-      </w:r>
-      <w:r>
-        <w:t xml:space="preserve">xcluded from the project or the </w:t>
-      </w:r>
-      <w:r>
-        <w:t>deliverables, in order to avoid future shifts in the level of ambition</w:t>
-      </w:r>
-      <w:r>
-        <w:t>&gt;</w:t>
-      </w:r>
-    </w:p>
-    <w:p>
-      <w:pPr>
-        <w:pStyle w:val="HelpCont"/>
-      </w:pPr>
-      <w:r>
-        <w:t>Describe the relationship of this project to other projects&gt;</w:t>
-      </w:r>
-      <w:r>
-        <w:t>.</w:t>
+      <w:r>
+        <w:t>Nowadays, the knowleages of subject</w:t>
+      </w:r>
+      <w:r>
+        <w:t>s are</w:t>
+      </w:r>
+      <w:r>
+        <w:t xml:space="preserve"> growing and be more difficult, </w:t>
+      </w:r>
+      <w:r>
+        <w:t xml:space="preserve">the parents </w:t>
+      </w:r>
+      <w:r>
+        <w:t xml:space="preserve">need to finds a good tutor </w:t>
+      </w:r>
+      <w:r>
+        <w:t xml:space="preserve">to </w:t>
+      </w:r>
+      <w:r>
+        <w:t>complements</w:t>
       </w:r>
       <w:r>
         <w:t xml:space="preserve"> </w:t>
+      </w:r>
+      <w:r>
+        <w:t xml:space="preserve">the </w:t>
+      </w:r>
+      <w:r>
+        <w:t xml:space="preserve">knowleages for their </w:t>
+      </w:r>
+      <w:r>
+        <w:t xml:space="preserve">children. </w:t>
+      </w:r>
+      <w:r>
+        <w:t>G</w:t>
+      </w:r>
+      <w:r>
+        <w:t>rasped this fact, we have made</w:t>
+      </w:r>
+      <w:r>
+        <w:t xml:space="preserve"> </w:t>
+      </w:r>
+      <w:r>
+        <w:t>an idea and develop</w:t>
+      </w:r>
+      <w:r>
+        <w:t xml:space="preserve">ed a e-learning system named Tutor Online together. </w:t>
+      </w:r>
+      <w:r>
+        <w:t xml:space="preserve">In here, </w:t>
+      </w:r>
+      <w:r>
+        <w:t xml:space="preserve">the students </w:t>
+      </w:r>
+      <w:r>
+        <w:t xml:space="preserve">can be comfortable </w:t>
+      </w:r>
+      <w:r>
+        <w:t>to consider</w:t>
+      </w:r>
+      <w:r>
+        <w:t>ing</w:t>
+      </w:r>
+      <w:r>
+        <w:t xml:space="preserve"> or </w:t>
+      </w:r>
+      <w:r>
+        <w:t>choosing</w:t>
+      </w:r>
+      <w:r>
+        <w:t xml:space="preserve"> a </w:t>
+      </w:r>
+      <w:r>
+        <w:t xml:space="preserve">approriate </w:t>
+      </w:r>
+      <w:r>
+        <w:t>tutor for their lear</w:t>
+      </w:r>
+      <w:r>
+        <w:t>n</w:t>
+      </w:r>
+      <w:r>
+        <w:t xml:space="preserve">ing needs, be flexible </w:t>
+      </w:r>
+      <w:r>
+        <w:t xml:space="preserve">for making a </w:t>
+      </w:r>
+      <w:r>
+        <w:t xml:space="preserve">studying </w:t>
+      </w:r>
+      <w:r>
+        <w:t>schedule</w:t>
+      </w:r>
+      <w:r>
+        <w:t xml:space="preserve">, </w:t>
+      </w:r>
+      <w:r>
+        <w:t>choosing a stu</w:t>
+      </w:r>
+      <w:r>
+        <w:t>dying location is not r</w:t>
+      </w:r>
+      <w:r>
+        <w:t>estrained</w:t>
+      </w:r>
+      <w:r>
+        <w:t xml:space="preserve">. The tutor and student can study </w:t>
+      </w:r>
+      <w:r>
+        <w:t xml:space="preserve">online </w:t>
+      </w:r>
+      <w:r>
+        <w:t xml:space="preserve">everywhere via </w:t>
+      </w:r>
+      <w:r>
+        <w:t>skype.</w:t>
+      </w:r>
+      <w:r>
+        <w:t xml:space="preserve"> The parents can manage </w:t>
+      </w:r>
+      <w:r>
+        <w:t>their children’s information, schedul</w:t>
+      </w:r>
+      <w:r>
+        <w:t>e, and studying quality based on the feedback of tutor after a lesson or a course easily.</w:t>
       </w:r>
     </w:p>
     <w:p>
       <w:pPr>
         <w:pStyle w:val="Heading2"/>
       </w:pPr>
-      <w:bookmarkStart w:id="6" w:name="_Toc336527258"/>
+      <w:bookmarkStart w:id="5" w:name="_Toc336527258"/>
       <w:r>
         <w:t>Assumptions and C</w:t>
       </w:r>
       <w:r>
         <w:t>onstraints</w:t>
       </w:r>
-      <w:bookmarkEnd w:id="6"/>
-    </w:p>
-    <w:p>
-      <w:pPr>
-        <w:pStyle w:val="HelpText"/>
-      </w:pPr>
-      <w:r>
-        <w:rPr>
-          <w:b/>
-        </w:rPr>
-        <w:t>Help:</w:t>
-      </w:r>
-      <w:r>
-        <w:tab/>
-      </w:r>
-      <w:r>
-        <w:t>Describe the assumptions on which the project is based</w:t>
-      </w:r>
-      <w:r>
-        <w:t xml:space="preserve"> &amp;</w:t>
-      </w:r>
-      <w:r>
-        <w:t xml:space="preserve"> </w:t>
-      </w:r>
-      <w:r>
-        <w:t xml:space="preserve">the imposed constraints on the project such </w:t>
-      </w:r>
-      <w:r>
-        <w:t>as:</w:t>
-      </w:r>
-      <w:r>
-        <w:t xml:space="preserve"> </w:t>
-      </w:r>
-      <w:r>
-        <w:t>Schedule</w:t>
-      </w:r>
-      <w:r>
-        <w:t xml:space="preserve">, </w:t>
-      </w:r>
-      <w:r>
-        <w:t>B</w:t>
-      </w:r>
-      <w:r>
-        <w:t xml:space="preserve">udget, </w:t>
-      </w:r>
-      <w:r>
-        <w:t>R</w:t>
-      </w:r>
-      <w:r>
-        <w:t xml:space="preserve">esources, </w:t>
-      </w:r>
-      <w:r>
-        <w:t>Q</w:t>
-      </w:r>
-      <w:r>
-        <w:t xml:space="preserve">uality, </w:t>
-      </w:r>
-      <w:r>
-        <w:t>So</w:t>
-      </w:r>
-      <w:r>
-        <w:t xml:space="preserve">ftware to be reused, </w:t>
-      </w:r>
-      <w:r>
-        <w:t>E</w:t>
-      </w:r>
-      <w:r>
-        <w:t xml:space="preserve">xisting software to be incorporated, </w:t>
-      </w:r>
-      <w:r>
-        <w:t>and Technology</w:t>
-      </w:r>
-      <w:r>
-        <w:t xml:space="preserve"> to be </w:t>
-      </w:r>
-      <w:r>
-        <w:t>used</w:t>
-      </w:r>
-      <w:r>
-        <w:t xml:space="preserve"> and </w:t>
-      </w:r>
-      <w:r>
-        <w:t>external interface</w:t>
-      </w:r>
-      <w:r>
-        <w:t xml:space="preserve">. </w:t>
-      </w:r>
-    </w:p>
-    <w:p>
-      <w:pPr>
-        <w:pStyle w:val="HelpCont"/>
-      </w:pPr>
-    </w:p>
-    <w:p>
-      <w:pPr>
-        <w:pStyle w:val="HelpCont"/>
-      </w:pPr>
-      <w:r>
-        <w:rPr>
-          <w:b/>
-        </w:rPr>
-        <w:t>Constraints</w:t>
-      </w:r>
-      <w:r>
-        <w:rPr>
-          <w:b/>
-          <w:bCs/>
-        </w:rPr>
-        <w:t xml:space="preserve"> </w:t>
-      </w:r>
-      <w:r>
-        <w:t xml:space="preserve">are those </w:t>
-      </w:r>
-      <w:r>
-        <w:t xml:space="preserve">external </w:t>
-      </w:r>
-      <w:r>
-        <w:t>elements that affect the scheduling of an item. They could be any of</w:t>
-      </w:r>
-    </w:p>
-    <w:p>
-      <w:pPr>
-        <w:pStyle w:val="HelpCont"/>
-      </w:pPr>
-      <w:r>
-        <w:t xml:space="preserve">Activity constraint: </w:t>
-      </w:r>
-    </w:p>
-    <w:p>
-      <w:pPr>
-        <w:pStyle w:val="HelpBullet"/>
-        <w:tabs>
-          <w:tab w:val="clear" w:pos="360"/>
-        </w:tabs>
-        <w:ind w:left="1890"/>
-        <w:rPr>
-          <w:snapToGrid w:val="0"/>
-        </w:rPr>
-      </w:pPr>
-      <w:r>
-        <w:rPr>
-          <w:snapToGrid w:val="0"/>
-        </w:rPr>
-        <w:t>Activity cannot start</w:t>
-      </w:r>
-      <w:r>
-        <w:rPr>
-          <w:snapToGrid w:val="0"/>
-        </w:rPr>
-        <w:t xml:space="preserve"> before another activity starts/ends</w:t>
-      </w:r>
-    </w:p>
-    <w:p>
-      <w:pPr>
-        <w:pStyle w:val="HelpBullet"/>
-        <w:tabs>
-          <w:tab w:val="clear" w:pos="360"/>
-        </w:tabs>
-        <w:ind w:left="1890"/>
-        <w:rPr>
-          <w:snapToGrid w:val="0"/>
-        </w:rPr>
-      </w:pPr>
-      <w:r>
-        <w:rPr>
-          <w:snapToGrid w:val="0"/>
-        </w:rPr>
-        <w:t xml:space="preserve">Activity must </w:t>
-      </w:r>
-      <w:r>
-        <w:rPr>
-          <w:snapToGrid w:val="0"/>
-        </w:rPr>
-        <w:t>start/</w:t>
-      </w:r>
-      <w:r>
-        <w:rPr>
-          <w:snapToGrid w:val="0"/>
-        </w:rPr>
-        <w:t>end</w:t>
-      </w:r>
-      <w:r>
-        <w:rPr>
-          <w:snapToGrid w:val="0"/>
-        </w:rPr>
-        <w:t xml:space="preserve"> before another activity starts</w:t>
-      </w:r>
-    </w:p>
-    <w:p>
-      <w:pPr>
-        <w:pStyle w:val="HelpCont"/>
-      </w:pPr>
-      <w:r>
-        <w:t xml:space="preserve">Time and Date constraints </w:t>
-      </w:r>
-    </w:p>
-    <w:p>
-      <w:pPr>
-        <w:pStyle w:val="HelpBullet"/>
-        <w:tabs>
-          <w:tab w:val="clear" w:pos="360"/>
-        </w:tabs>
-        <w:ind w:left="1890"/>
-        <w:rPr>
-          <w:snapToGrid w:val="0"/>
-        </w:rPr>
-      </w:pPr>
-      <w:r>
-        <w:rPr>
-          <w:snapToGrid w:val="0"/>
-        </w:rPr>
-        <w:t xml:space="preserve">Activity cannot take longer than a certain amount of time </w:t>
-      </w:r>
-    </w:p>
-    <w:p>
-      <w:pPr>
-        <w:pStyle w:val="HelpBullet"/>
-        <w:tabs>
-          <w:tab w:val="clear" w:pos="360"/>
-        </w:tabs>
-        <w:ind w:left="1890"/>
-        <w:rPr>
-          <w:snapToGrid w:val="0"/>
-        </w:rPr>
-      </w:pPr>
-      <w:r>
-        <w:rPr>
-          <w:snapToGrid w:val="0"/>
-        </w:rPr>
-        <w:t xml:space="preserve">Activity must start/end by a certain date </w:t>
-      </w:r>
-    </w:p>
-    <w:p>
-      <w:pPr>
-        <w:pStyle w:val="HelpBullet"/>
-        <w:tabs>
-          <w:tab w:val="clear" w:pos="360"/>
-        </w:tabs>
-        <w:ind w:left="1890"/>
-        <w:rPr>
-          <w:snapToGrid w:val="0"/>
-        </w:rPr>
-      </w:pPr>
-      <w:r>
-        <w:rPr>
-          <w:snapToGrid w:val="0"/>
-        </w:rPr>
-        <w:t xml:space="preserve">Activity </w:t>
-      </w:r>
-      <w:r>
-        <w:rPr>
-          <w:snapToGrid w:val="0"/>
-        </w:rPr>
-        <w:t>must/</w:t>
-      </w:r>
-      <w:r>
-        <w:rPr>
-          <w:snapToGrid w:val="0"/>
-        </w:rPr>
-        <w:t xml:space="preserve">cannot take place on certain days or dates or during certain times </w:t>
-      </w:r>
-    </w:p>
-    <w:p>
-      <w:pPr>
-        <w:pStyle w:val="HelpCont"/>
-      </w:pPr>
-      <w:r>
-        <w:t xml:space="preserve">Budget constraint </w:t>
-      </w:r>
-    </w:p>
-    <w:p>
-      <w:pPr>
-        <w:pStyle w:val="HelpBullet"/>
-        <w:tabs>
-          <w:tab w:val="clear" w:pos="360"/>
-        </w:tabs>
-        <w:ind w:left="1890"/>
-        <w:rPr>
-          <w:snapToGrid w:val="0"/>
-        </w:rPr>
-      </w:pPr>
-      <w:r>
-        <w:rPr>
-          <w:snapToGrid w:val="0"/>
-        </w:rPr>
-        <w:t>Activity cannot cost more than a certain amount</w:t>
-      </w:r>
+      <w:bookmarkEnd w:id="5"/>
     </w:p>
     <w:p>
       <w:pPr>
@@ -6279,54 +6461,6 @@
               <w:pStyle w:val="bang0"/>
             </w:pPr>
             <w:r>
-              <w:t>1</w:t>
-            </w:r>
-          </w:p>
-        </w:tc>
-        <w:tc>
-          <w:tcPr>
-            <w:tcW w:w="6210" w:type="dxa"/>
-          </w:tcPr>
-          <w:p>
-            <w:pPr>
-              <w:pStyle w:val="bang0"/>
-              <w:rPr>
-                <w:lang w:val="en-GB"/>
-              </w:rPr>
-            </w:pPr>
-            <w:r>
-              <w:rPr>
-                <w:lang w:val="en-GB"/>
-              </w:rPr>
-              <w:t>Migration to XX for Java 3.0 will not be done by this team.</w:t>
-            </w:r>
-          </w:p>
-        </w:tc>
-        <w:tc>
-          <w:tcPr>
-            <w:tcW w:w="1980" w:type="dxa"/>
-          </w:tcPr>
-          <w:p>
-            <w:pPr>
-              <w:pStyle w:val="bang0"/>
-            </w:pPr>
-            <w:r>
-              <w:t>Scope</w:t>
-            </w:r>
-          </w:p>
-        </w:tc>
-      </w:tr>
-      <w:tr>
-        <w:tc>
-          <w:tcPr>
-            <w:tcW w:w="630" w:type="dxa"/>
-            <w:vAlign w:val="center"/>
-          </w:tcPr>
-          <w:p>
-            <w:pPr>
-              <w:pStyle w:val="bang0"/>
-            </w:pPr>
-            <w:r>
               <w:t>2</w:t>
             </w:r>
           </w:p>
@@ -6419,7 +6553,16 @@
               <w:pStyle w:val="bang0"/>
             </w:pPr>
             <w:r>
-              <w:t>Module A must be completed and delivered to customer before 15-Oct-08 because customer has to demo to its end user by 17-Oct</w:t>
+              <w:t xml:space="preserve">This project must be completed and delivered before </w:t>
+            </w:r>
+            <w:r>
+              <w:t>16/08</w:t>
+            </w:r>
+            <w:r>
+              <w:t>/201</w:t>
+            </w:r>
+            <w:r>
+              <w:t>7</w:t>
             </w:r>
           </w:p>
         </w:tc>
@@ -6465,13 +6608,10 @@
               <w:pStyle w:val="bang0"/>
             </w:pPr>
             <w:r>
-              <w:t>The project shall conform to security requirements specif</w:t>
-            </w:r>
-            <w:r>
-              <w:t>i</w:t>
-            </w:r>
-            <w:r>
-              <w:t>ed by the customer in the NDA</w:t>
+              <w:t>In doing project processing, PM must submit report (include 6 reports) on certain date</w:t>
+            </w:r>
+            <w:r>
+              <w:t>.</w:t>
             </w:r>
           </w:p>
         </w:tc>
@@ -6484,7 +6624,702 @@
               <w:pStyle w:val="bang0"/>
             </w:pPr>
             <w:r>
-              <w:t>Security</w:t>
+              <w:t>Schedule</w:t>
+            </w:r>
+          </w:p>
+        </w:tc>
+      </w:tr>
+      <w:tr>
+        <w:tc>
+          <w:tcPr>
+            <w:tcW w:w="630" w:type="dxa"/>
+            <w:vAlign w:val="center"/>
+          </w:tcPr>
+          <w:p>
+            <w:pPr>
+              <w:pStyle w:val="bang0"/>
+            </w:pPr>
+            <w:r>
+              <w:t>3</w:t>
+            </w:r>
+          </w:p>
+        </w:tc>
+        <w:tc>
+          <w:tcPr>
+            <w:tcW w:w="6210" w:type="dxa"/>
+            <w:vAlign w:val="center"/>
+          </w:tcPr>
+          <w:p>
+            <w:pPr>
+              <w:pStyle w:val="bang0"/>
+            </w:pPr>
+            <w:r>
+              <w:t xml:space="preserve">We </w:t>
+            </w:r>
+            <w:r>
+              <w:t>divided</w:t>
+            </w:r>
+            <w:r>
+              <w:t xml:space="preserve"> this project</w:t>
+            </w:r>
+            <w:r>
+              <w:t xml:space="preserve"> to 3 phase and all products of each phase must completed at the end of phase : </w:t>
+            </w:r>
+          </w:p>
+          <w:p>
+            <w:pPr>
+              <w:pStyle w:val="bang0"/>
+              <w:numPr>
+                <w:ilvl w:val="0"/>
+                <w:numId w:val="36"/>
+              </w:numPr>
+            </w:pPr>
+            <w:r>
+              <w:t xml:space="preserve">Phase 1 started at 08/05/2017 and end at 31/05/2017, contains : </w:t>
+            </w:r>
+          </w:p>
+          <w:p>
+            <w:pPr>
+              <w:pStyle w:val="bang0"/>
+              <w:numPr>
+                <w:ilvl w:val="0"/>
+                <w:numId w:val="38"/>
+              </w:numPr>
+            </w:pPr>
+            <w:r>
+              <w:t>Software Requirement Specs – SRS</w:t>
+            </w:r>
+            <w:r>
+              <w:t xml:space="preserve"> (Report 1)</w:t>
+            </w:r>
+          </w:p>
+          <w:p>
+            <w:pPr>
+              <w:pStyle w:val="bang0"/>
+              <w:numPr>
+                <w:ilvl w:val="0"/>
+                <w:numId w:val="38"/>
+              </w:numPr>
+            </w:pPr>
+            <w:r>
+              <w:t>Project Plan</w:t>
+            </w:r>
+            <w:r>
+              <w:t xml:space="preserve"> </w:t>
+            </w:r>
+            <w:r>
+              <w:t>(Report 1)</w:t>
+            </w:r>
+          </w:p>
+          <w:p>
+            <w:pPr>
+              <w:pStyle w:val="bang0"/>
+              <w:numPr>
+                <w:ilvl w:val="0"/>
+                <w:numId w:val="38"/>
+              </w:numPr>
+            </w:pPr>
+            <w:r>
+              <w:t>Q&amp;A_JP</w:t>
+            </w:r>
+            <w:r>
+              <w:t xml:space="preserve"> file</w:t>
+            </w:r>
+            <w:r>
+              <w:t xml:space="preserve"> </w:t>
+            </w:r>
+            <w:r>
+              <w:t>(Report 1)</w:t>
+            </w:r>
+          </w:p>
+          <w:p>
+            <w:pPr>
+              <w:pStyle w:val="bang0"/>
+              <w:numPr>
+                <w:ilvl w:val="0"/>
+                <w:numId w:val="38"/>
+              </w:numPr>
+            </w:pPr>
+            <w:r>
+              <w:t xml:space="preserve">Q&amp;A_EN file </w:t>
+            </w:r>
+            <w:r>
+              <w:t>(Report 1)</w:t>
+            </w:r>
+          </w:p>
+          <w:p>
+            <w:pPr>
+              <w:pStyle w:val="bang0"/>
+              <w:numPr>
+                <w:ilvl w:val="0"/>
+                <w:numId w:val="38"/>
+              </w:numPr>
+            </w:pPr>
+            <w:r>
+              <w:t>Progress R</w:t>
+            </w:r>
+            <w:r>
+              <w:t>eport</w:t>
+            </w:r>
+            <w:r>
+              <w:t xml:space="preserve"> 1</w:t>
+            </w:r>
+            <w:r>
+              <w:t xml:space="preserve">_JP file </w:t>
+            </w:r>
+            <w:r>
+              <w:t>(Report 1)</w:t>
+            </w:r>
+          </w:p>
+          <w:p>
+            <w:pPr>
+              <w:pStyle w:val="bang0"/>
+              <w:numPr>
+                <w:ilvl w:val="0"/>
+                <w:numId w:val="38"/>
+              </w:numPr>
+            </w:pPr>
+            <w:r>
+              <w:t>Progress R</w:t>
+            </w:r>
+            <w:r>
+              <w:t>eport</w:t>
+            </w:r>
+            <w:r>
+              <w:t xml:space="preserve"> 1</w:t>
+            </w:r>
+            <w:r>
+              <w:t xml:space="preserve">_EN file </w:t>
+            </w:r>
+            <w:r>
+              <w:t>(Report 1)</w:t>
+            </w:r>
+          </w:p>
+          <w:p>
+            <w:pPr>
+              <w:pStyle w:val="bang0"/>
+              <w:numPr>
+                <w:ilvl w:val="0"/>
+                <w:numId w:val="38"/>
+              </w:numPr>
+            </w:pPr>
+            <w:r>
+              <w:t xml:space="preserve">Architecture Design </w:t>
+            </w:r>
+            <w:r>
+              <w:t>(Report 2)</w:t>
+            </w:r>
+          </w:p>
+          <w:p>
+            <w:pPr>
+              <w:pStyle w:val="bang0"/>
+              <w:numPr>
+                <w:ilvl w:val="0"/>
+                <w:numId w:val="38"/>
+              </w:numPr>
+            </w:pPr>
+            <w:r>
+              <w:t xml:space="preserve">Screen Design </w:t>
+            </w:r>
+            <w:r>
+              <w:t>(Report 2)</w:t>
+            </w:r>
+          </w:p>
+          <w:p>
+            <w:pPr>
+              <w:pStyle w:val="bang0"/>
+              <w:numPr>
+                <w:ilvl w:val="0"/>
+                <w:numId w:val="38"/>
+              </w:numPr>
+            </w:pPr>
+            <w:r>
+              <w:t xml:space="preserve">Database Design </w:t>
+            </w:r>
+            <w:r>
+              <w:t>(Report 2)</w:t>
+            </w:r>
+          </w:p>
+          <w:p>
+            <w:pPr>
+              <w:pStyle w:val="bang0"/>
+              <w:numPr>
+                <w:ilvl w:val="0"/>
+                <w:numId w:val="38"/>
+              </w:numPr>
+            </w:pPr>
+            <w:r>
+              <w:t>Progress Report</w:t>
+            </w:r>
+            <w:r>
+              <w:t xml:space="preserve"> 2</w:t>
+            </w:r>
+            <w:r>
+              <w:t xml:space="preserve">_JP file </w:t>
+            </w:r>
+            <w:r>
+              <w:t>(Report 2)</w:t>
+            </w:r>
+          </w:p>
+          <w:p>
+            <w:pPr>
+              <w:pStyle w:val="bang0"/>
+              <w:numPr>
+                <w:ilvl w:val="0"/>
+                <w:numId w:val="38"/>
+              </w:numPr>
+            </w:pPr>
+            <w:r>
+              <w:t>Progress Report</w:t>
+            </w:r>
+            <w:r>
+              <w:t xml:space="preserve"> 2</w:t>
+            </w:r>
+            <w:r>
+              <w:t xml:space="preserve">_EN file </w:t>
+            </w:r>
+            <w:r>
+              <w:t>(Report 2)</w:t>
+            </w:r>
+          </w:p>
+          <w:p>
+            <w:pPr>
+              <w:pStyle w:val="bang0"/>
+              <w:numPr>
+                <w:ilvl w:val="0"/>
+                <w:numId w:val="36"/>
+              </w:numPr>
+            </w:pPr>
+            <w:r>
+              <w:t>Phase 2 started at 01/06/2017 and end at 19/07</w:t>
+            </w:r>
+            <w:r>
+              <w:t xml:space="preserve">/2017, contains : </w:t>
+            </w:r>
+          </w:p>
+          <w:p>
+            <w:pPr>
+              <w:pStyle w:val="bang0"/>
+              <w:numPr>
+                <w:ilvl w:val="0"/>
+                <w:numId w:val="38"/>
+              </w:numPr>
+            </w:pPr>
+            <w:r>
+              <w:t>Test Plan</w:t>
+            </w:r>
+            <w:r>
+              <w:t xml:space="preserve"> (</w:t>
+            </w:r>
+            <w:r>
+              <w:t>Report 3</w:t>
+            </w:r>
+            <w:r>
+              <w:t>)</w:t>
+            </w:r>
+          </w:p>
+          <w:p>
+            <w:pPr>
+              <w:pStyle w:val="bang0"/>
+              <w:numPr>
+                <w:ilvl w:val="0"/>
+                <w:numId w:val="38"/>
+              </w:numPr>
+            </w:pPr>
+            <w:r>
+              <w:t>Test Case</w:t>
+            </w:r>
+            <w:r>
+              <w:t xml:space="preserve"> (</w:t>
+            </w:r>
+            <w:r>
+              <w:t>Report 3</w:t>
+            </w:r>
+            <w:r>
+              <w:t>)</w:t>
+            </w:r>
+          </w:p>
+          <w:p>
+            <w:pPr>
+              <w:pStyle w:val="bang0"/>
+              <w:numPr>
+                <w:ilvl w:val="0"/>
+                <w:numId w:val="38"/>
+              </w:numPr>
+            </w:pPr>
+            <w:r>
+              <w:t>Progress Report</w:t>
+            </w:r>
+            <w:r>
+              <w:t xml:space="preserve"> 3</w:t>
+            </w:r>
+            <w:r>
+              <w:t>_JP file (</w:t>
+            </w:r>
+            <w:r>
+              <w:t>Report 3</w:t>
+            </w:r>
+            <w:r>
+              <w:t>)</w:t>
+            </w:r>
+          </w:p>
+          <w:p>
+            <w:pPr>
+              <w:pStyle w:val="bang0"/>
+              <w:numPr>
+                <w:ilvl w:val="0"/>
+                <w:numId w:val="38"/>
+              </w:numPr>
+            </w:pPr>
+            <w:r>
+              <w:t>Progress Report</w:t>
+            </w:r>
+            <w:r>
+              <w:t xml:space="preserve"> 3</w:t>
+            </w:r>
+            <w:r>
+              <w:t>_EN file (</w:t>
+            </w:r>
+            <w:r>
+              <w:t>Report 3</w:t>
+            </w:r>
+            <w:r>
+              <w:t>)</w:t>
+            </w:r>
+          </w:p>
+          <w:p>
+            <w:pPr>
+              <w:pStyle w:val="bang0"/>
+              <w:numPr>
+                <w:ilvl w:val="0"/>
+                <w:numId w:val="38"/>
+              </w:numPr>
+            </w:pPr>
+            <w:r>
+              <w:t>Source C</w:t>
+            </w:r>
+            <w:r>
+              <w:t xml:space="preserve">ode (UI + </w:t>
+            </w:r>
+            <w:r>
+              <w:t>code comments_JP</w:t>
+            </w:r>
+            <w:r>
+              <w:t>)</w:t>
+            </w:r>
+            <w:r>
+              <w:t xml:space="preserve"> </w:t>
+            </w:r>
+            <w:r>
+              <w:t>(Report</w:t>
+            </w:r>
+            <w:r>
+              <w:t xml:space="preserve"> 4</w:t>
+            </w:r>
+            <w:r>
+              <w:t>)</w:t>
+            </w:r>
+          </w:p>
+          <w:p>
+            <w:pPr>
+              <w:pStyle w:val="bang0"/>
+              <w:numPr>
+                <w:ilvl w:val="0"/>
+                <w:numId w:val="38"/>
+              </w:numPr>
+            </w:pPr>
+            <w:r>
+              <w:t>Unit Test Report (Unit Test Case)</w:t>
+            </w:r>
+            <w:r>
+              <w:t xml:space="preserve"> (Report</w:t>
+            </w:r>
+            <w:r>
+              <w:t xml:space="preserve"> 4</w:t>
+            </w:r>
+            <w:r>
+              <w:t>)</w:t>
+            </w:r>
+          </w:p>
+          <w:p>
+            <w:pPr>
+              <w:pStyle w:val="bang0"/>
+              <w:numPr>
+                <w:ilvl w:val="0"/>
+                <w:numId w:val="38"/>
+              </w:numPr>
+            </w:pPr>
+            <w:r>
+              <w:t>Progress Report</w:t>
+            </w:r>
+            <w:r>
+              <w:t xml:space="preserve"> 4</w:t>
+            </w:r>
+            <w:r>
+              <w:t>_JP file (Report</w:t>
+            </w:r>
+            <w:r>
+              <w:t xml:space="preserve"> 4</w:t>
+            </w:r>
+            <w:r>
+              <w:t>)</w:t>
+            </w:r>
+          </w:p>
+          <w:p>
+            <w:pPr>
+              <w:pStyle w:val="bang0"/>
+              <w:numPr>
+                <w:ilvl w:val="0"/>
+                <w:numId w:val="38"/>
+              </w:numPr>
+            </w:pPr>
+            <w:r>
+              <w:t>Progress Report</w:t>
+            </w:r>
+            <w:r>
+              <w:t xml:space="preserve"> 4</w:t>
+            </w:r>
+            <w:r>
+              <w:t>_EN file (Report</w:t>
+            </w:r>
+            <w:r>
+              <w:t xml:space="preserve"> 4</w:t>
+            </w:r>
+            <w:r>
+              <w:t>)</w:t>
+            </w:r>
+          </w:p>
+          <w:p>
+            <w:pPr>
+              <w:pStyle w:val="bang0"/>
+              <w:numPr>
+                <w:ilvl w:val="0"/>
+                <w:numId w:val="36"/>
+              </w:numPr>
+            </w:pPr>
+            <w:r>
+              <w:t>Phase 3</w:t>
+            </w:r>
+            <w:r>
+              <w:t xml:space="preserve"> started at 20/07/2017 and end at 16/08</w:t>
+            </w:r>
+            <w:r>
+              <w:t xml:space="preserve">/2017, contains : </w:t>
+            </w:r>
+          </w:p>
+          <w:p>
+            <w:pPr>
+              <w:pStyle w:val="bang0"/>
+              <w:numPr>
+                <w:ilvl w:val="0"/>
+                <w:numId w:val="38"/>
+              </w:numPr>
+            </w:pPr>
+            <w:r>
+              <w:t>Test Report</w:t>
+            </w:r>
+            <w:r>
+              <w:t xml:space="preserve"> (</w:t>
+            </w:r>
+            <w:r>
+              <w:t>Report 5</w:t>
+            </w:r>
+            <w:r>
+              <w:t>)</w:t>
+            </w:r>
+          </w:p>
+          <w:p>
+            <w:pPr>
+              <w:pStyle w:val="bang0"/>
+              <w:numPr>
+                <w:ilvl w:val="0"/>
+                <w:numId w:val="38"/>
+              </w:numPr>
+            </w:pPr>
+            <w:r>
+              <w:t>Quality Report</w:t>
+            </w:r>
+            <w:r>
+              <w:t xml:space="preserve"> (</w:t>
+            </w:r>
+            <w:r>
+              <w:t>Report 5</w:t>
+            </w:r>
+            <w:r>
+              <w:t>)</w:t>
+            </w:r>
+          </w:p>
+          <w:p>
+            <w:pPr>
+              <w:pStyle w:val="bang0"/>
+              <w:numPr>
+                <w:ilvl w:val="0"/>
+                <w:numId w:val="38"/>
+              </w:numPr>
+            </w:pPr>
+            <w:r>
+              <w:t>Progress Report</w:t>
+            </w:r>
+            <w:r>
+              <w:t xml:space="preserve"> 5</w:t>
+            </w:r>
+            <w:r>
+              <w:t>_JP file (</w:t>
+            </w:r>
+            <w:r>
+              <w:t>Report 5</w:t>
+            </w:r>
+            <w:r>
+              <w:t>)</w:t>
+            </w:r>
+          </w:p>
+          <w:p>
+            <w:pPr>
+              <w:pStyle w:val="bang0"/>
+              <w:numPr>
+                <w:ilvl w:val="0"/>
+                <w:numId w:val="38"/>
+              </w:numPr>
+            </w:pPr>
+            <w:r>
+              <w:t>Progress Report</w:t>
+            </w:r>
+            <w:r>
+              <w:t xml:space="preserve"> 5</w:t>
+            </w:r>
+            <w:r>
+              <w:t>_EN file (</w:t>
+            </w:r>
+            <w:r>
+              <w:t>Report 5</w:t>
+            </w:r>
+            <w:r>
+              <w:t>)</w:t>
+            </w:r>
+          </w:p>
+          <w:p>
+            <w:pPr>
+              <w:pStyle w:val="bang0"/>
+              <w:numPr>
+                <w:ilvl w:val="0"/>
+                <w:numId w:val="38"/>
+              </w:numPr>
+            </w:pPr>
+            <w:r>
+              <w:t>Final Document</w:t>
+            </w:r>
+            <w:r>
+              <w:t xml:space="preserve"> (Report</w:t>
+            </w:r>
+            <w:r>
+              <w:t xml:space="preserve"> 6</w:t>
+            </w:r>
+            <w:r>
+              <w:t>)</w:t>
+            </w:r>
+          </w:p>
+          <w:p>
+            <w:pPr>
+              <w:pStyle w:val="bang0"/>
+              <w:numPr>
+                <w:ilvl w:val="0"/>
+                <w:numId w:val="38"/>
+              </w:numPr>
+            </w:pPr>
+            <w:r>
+              <w:t>Progress Report</w:t>
+            </w:r>
+            <w:r>
+              <w:t xml:space="preserve"> 6</w:t>
+            </w:r>
+            <w:r>
+              <w:t>_JP file (Report</w:t>
+            </w:r>
+            <w:r>
+              <w:t xml:space="preserve"> 6</w:t>
+            </w:r>
+            <w:r>
+              <w:t>)</w:t>
+            </w:r>
+          </w:p>
+          <w:p>
+            <w:pPr>
+              <w:pStyle w:val="bang0"/>
+              <w:numPr>
+                <w:ilvl w:val="0"/>
+                <w:numId w:val="38"/>
+              </w:numPr>
+            </w:pPr>
+            <w:r>
+              <w:t>Progress Report</w:t>
+            </w:r>
+            <w:r>
+              <w:t xml:space="preserve"> 6</w:t>
+            </w:r>
+            <w:r>
+              <w:t>_EN file (Report</w:t>
+            </w:r>
+            <w:r>
+              <w:t xml:space="preserve"> 6</w:t>
+            </w:r>
+            <w:r>
+              <w:t>)</w:t>
+            </w:r>
+          </w:p>
+        </w:tc>
+        <w:tc>
+          <w:tcPr>
+            <w:tcW w:w="1980" w:type="dxa"/>
+          </w:tcPr>
+          <w:p>
+            <w:pPr>
+              <w:pStyle w:val="bang0"/>
+            </w:pPr>
+            <w:r>
+              <w:t>Schedule</w:t>
+            </w:r>
+          </w:p>
+        </w:tc>
+      </w:tr>
+      <w:tr>
+        <w:tc>
+          <w:tcPr>
+            <w:tcW w:w="630" w:type="dxa"/>
+            <w:vAlign w:val="center"/>
+          </w:tcPr>
+          <w:p>
+            <w:pPr>
+              <w:pStyle w:val="bang0"/>
+            </w:pPr>
+            <w:r>
+              <w:t>4</w:t>
+            </w:r>
+          </w:p>
+        </w:tc>
+        <w:tc>
+          <w:tcPr>
+            <w:tcW w:w="6210" w:type="dxa"/>
+            <w:vAlign w:val="center"/>
+          </w:tcPr>
+          <w:p>
+            <w:pPr>
+              <w:pStyle w:val="bang0"/>
+            </w:pPr>
+            <w:r>
+              <w:t>Project team contains 6 members</w:t>
+            </w:r>
+          </w:p>
+        </w:tc>
+        <w:tc>
+          <w:tcPr>
+            <w:tcW w:w="1980" w:type="dxa"/>
+          </w:tcPr>
+          <w:p>
+            <w:pPr>
+              <w:pStyle w:val="bang0"/>
+            </w:pPr>
+            <w:r>
+              <w:t>Resource</w:t>
             </w:r>
           </w:p>
         </w:tc>
@@ -6494,16 +7329,16 @@
       <w:pPr>
         <w:pStyle w:val="Heading2"/>
       </w:pPr>
-      <w:bookmarkStart w:id="7" w:name="_Project_Objectives"/>
-      <w:bookmarkStart w:id="8" w:name="_Toc336527259"/>
+      <w:bookmarkStart w:id="6" w:name="_Project_Objectives"/>
+      <w:bookmarkStart w:id="7" w:name="_Toc336527259"/>
+      <w:bookmarkEnd w:id="6"/>
+      <w:r>
+        <w:t>Project O</w:t>
+      </w:r>
+      <w:r>
+        <w:t>bjectives</w:t>
+      </w:r>
       <w:bookmarkEnd w:id="7"/>
-      <w:r>
-        <w:t>Project O</w:t>
-      </w:r>
-      <w:r>
-        <w:t>bjectives</w:t>
-      </w:r>
-      <w:bookmarkEnd w:id="8"/>
     </w:p>
     <w:p>
       <w:pPr>
@@ -6638,20 +7473,20 @@
             <w:pPr>
               <w:pStyle w:val="bang0"/>
             </w:pPr>
+          </w:p>
+        </w:tc>
+        <w:tc>
+          <w:tcPr>
+            <w:tcW w:w="1260" w:type="dxa"/>
+            <w:vAlign w:val="center"/>
+          </w:tcPr>
+          <w:p>
+            <w:pPr>
+              <w:pStyle w:val="bang0"/>
+            </w:pPr>
             <w:r>
               <w:t>08-05-2017</w:t>
             </w:r>
-          </w:p>
-        </w:tc>
-        <w:tc>
-          <w:tcPr>
-            <w:tcW w:w="1260" w:type="dxa"/>
-            <w:vAlign w:val="center"/>
-          </w:tcPr>
-          <w:p>
-            <w:pPr>
-              <w:pStyle w:val="bang0"/>
-            </w:pPr>
           </w:p>
         </w:tc>
         <w:tc>
@@ -6701,20 +7536,20 @@
             <w:pPr>
               <w:pStyle w:val="bang0"/>
             </w:pPr>
+          </w:p>
+        </w:tc>
+        <w:tc>
+          <w:tcPr>
+            <w:tcW w:w="1260" w:type="dxa"/>
+            <w:vAlign w:val="center"/>
+          </w:tcPr>
+          <w:p>
+            <w:pPr>
+              <w:pStyle w:val="bang0"/>
+            </w:pPr>
             <w:r>
               <w:t>16-08-2017</w:t>
             </w:r>
-          </w:p>
-        </w:tc>
-        <w:tc>
-          <w:tcPr>
-            <w:tcW w:w="1260" w:type="dxa"/>
-            <w:vAlign w:val="center"/>
-          </w:tcPr>
-          <w:p>
-            <w:pPr>
-              <w:pStyle w:val="bang0"/>
-            </w:pPr>
           </w:p>
         </w:tc>
         <w:tc>
@@ -6765,7 +7600,7 @@
               <w:pStyle w:val="bang0"/>
             </w:pPr>
             <w:r>
-              <w:t>101 days</w:t>
+              <w:t>Day</w:t>
             </w:r>
           </w:p>
         </w:tc>
@@ -6778,6 +7613,9 @@
             <w:pPr>
               <w:pStyle w:val="bang0"/>
             </w:pPr>
+            <w:r>
+              <w:t>81</w:t>
+            </w:r>
           </w:p>
         </w:tc>
         <w:tc>
@@ -6828,9 +7666,6 @@
               <w:pStyle w:val="bang0"/>
             </w:pPr>
             <w:r>
-              <w:t xml:space="preserve">6 </w:t>
-            </w:r>
-            <w:r>
               <w:t>Person</w:t>
             </w:r>
           </w:p>
@@ -6844,6 +7679,9 @@
             <w:pPr>
               <w:pStyle w:val="bang0"/>
             </w:pPr>
+            <w:r>
+              <w:t>6</w:t>
+            </w:r>
           </w:p>
         </w:tc>
         <w:tc>
@@ -6878,14 +7716,8 @@
           <w:p>
             <w:pPr>
               <w:pStyle w:val="bang0"/>
-              <w:rPr>
-                <w:color w:val="FF0000"/>
-              </w:rPr>
-            </w:pPr>
-            <w:r>
-              <w:rPr>
-                <w:color w:val="FF0000"/>
-              </w:rPr>
+            </w:pPr>
+            <w:r>
               <w:t>Billable Effort</w:t>
             </w:r>
           </w:p>
@@ -6898,14 +7730,8 @@
           <w:p>
             <w:pPr>
               <w:pStyle w:val="bang0"/>
-              <w:rPr>
-                <w:color w:val="FF0000"/>
-              </w:rPr>
-            </w:pPr>
-            <w:r>
-              <w:rPr>
-                <w:color w:val="FF0000"/>
-              </w:rPr>
+            </w:pPr>
+            <w:r>
               <w:t>Person-day</w:t>
             </w:r>
           </w:p>
@@ -6919,6 +7745,9 @@
             <w:pPr>
               <w:pStyle w:val="bang0"/>
             </w:pPr>
+            <w:r>
+              <w:t>486</w:t>
+            </w:r>
           </w:p>
         </w:tc>
         <w:tc>
@@ -6941,6 +7770,9 @@
             <w:pPr>
               <w:pStyle w:val="bang0"/>
             </w:pPr>
+            <w:r>
+              <w:t>1 Person-day = 5 Hours</w:t>
+            </w:r>
           </w:p>
         </w:tc>
       </w:tr>
@@ -6953,14 +7785,8 @@
           <w:p>
             <w:pPr>
               <w:pStyle w:val="bang0"/>
-              <w:rPr>
-                <w:color w:val="FF0000"/>
-              </w:rPr>
-            </w:pPr>
-            <w:r>
-              <w:rPr>
-                <w:color w:val="FF0000"/>
-              </w:rPr>
+            </w:pPr>
+            <w:r>
               <w:t>Calendar effort</w:t>
             </w:r>
           </w:p>
@@ -6973,14 +7799,8 @@
           <w:p>
             <w:pPr>
               <w:pStyle w:val="bang0"/>
-              <w:rPr>
-                <w:color w:val="FF0000"/>
-              </w:rPr>
-            </w:pPr>
-            <w:r>
-              <w:rPr>
-                <w:color w:val="FF0000"/>
-              </w:rPr>
+            </w:pPr>
+            <w:r>
               <w:t>Person-day</w:t>
             </w:r>
           </w:p>
@@ -6994,6 +7814,9 @@
             <w:pPr>
               <w:pStyle w:val="bang0"/>
             </w:pPr>
+            <w:r>
+              <w:t>486</w:t>
+            </w:r>
           </w:p>
         </w:tc>
         <w:tc>
@@ -7016,6 +7839,9 @@
             <w:pPr>
               <w:pStyle w:val="bang0"/>
             </w:pPr>
+            <w:r>
+              <w:t>1 Person-day = 5 Hours</w:t>
+            </w:r>
           </w:p>
         </w:tc>
       </w:tr>
@@ -7028,14 +7854,8 @@
           <w:p>
             <w:pPr>
               <w:pStyle w:val="bang0"/>
-              <w:rPr>
-                <w:color w:val="FF0000"/>
-              </w:rPr>
-            </w:pPr>
-            <w:r>
-              <w:rPr>
-                <w:color w:val="FF0000"/>
-              </w:rPr>
+            </w:pPr>
+            <w:r>
               <w:t>Effort Usage</w:t>
             </w:r>
           </w:p>
@@ -7048,15 +7868,9 @@
           <w:p>
             <w:pPr>
               <w:pStyle w:val="bang0"/>
-              <w:rPr>
-                <w:color w:val="FF0000"/>
-              </w:rPr>
-            </w:pPr>
-            <w:r>
-              <w:rPr>
-                <w:color w:val="FF0000"/>
-              </w:rPr>
-              <w:t>Person-day</w:t>
+            </w:pPr>
+            <w:r>
+              <w:t>%</w:t>
             </w:r>
           </w:p>
         </w:tc>
@@ -7069,6 +7883,9 @@
             <w:pPr>
               <w:pStyle w:val="bang0"/>
             </w:pPr>
+            <w:r>
+              <w:t>100</w:t>
+            </w:r>
           </w:p>
         </w:tc>
         <w:tc>
@@ -7378,23 +8195,11 @@
             <w:pPr>
               <w:pStyle w:val="bang0"/>
             </w:pPr>
-            <w:r>
-              <w:t>&lt;</w:t>
-            </w:r>
-            <w:r>
-              <w:t xml:space="preserve">Refer to Gx Target in the year 2008, </w:t>
-            </w:r>
-          </w:p>
-          <w:p>
-            <w:pPr>
-              <w:pStyle w:val="bang0"/>
-            </w:pPr>
-            <w:r>
-              <w:t>5% higher than previous project (A project)</w:t>
-            </w:r>
-            <w:r>
-              <w:t>&gt;</w:t>
-            </w:r>
+          </w:p>
+          <w:p>
+            <w:pPr>
+              <w:pStyle w:val="bang0"/>
+            </w:pPr>
           </w:p>
         </w:tc>
       </w:tr>
@@ -7581,194 +8386,6 @@
               <w:pStyle w:val="StylebangcategoryWhiteLeft"/>
             </w:pPr>
             <w:r>
-              <w:t>Cost</w:t>
-            </w:r>
-          </w:p>
-        </w:tc>
-      </w:tr>
-      <w:tr>
-        <w:tc>
-          <w:tcPr>
-            <w:tcW w:w="1800" w:type="dxa"/>
-            <w:vAlign w:val="center"/>
-          </w:tcPr>
-          <w:p>
-            <w:pPr>
-              <w:pStyle w:val="StylebangLatinArialBefore5ptAfter5pt"/>
-            </w:pPr>
-            <w:r>
-              <w:t>Effort Efficiency</w:t>
-            </w:r>
-          </w:p>
-        </w:tc>
-        <w:tc>
-          <w:tcPr>
-            <w:tcW w:w="1170" w:type="dxa"/>
-            <w:vAlign w:val="center"/>
-          </w:tcPr>
-          <w:p>
-            <w:pPr>
-              <w:pStyle w:val="StylebangLatinArialBefore5ptAfter5pt"/>
-            </w:pPr>
-            <w:r>
-              <w:t>%</w:t>
-            </w:r>
-          </w:p>
-        </w:tc>
-        <w:tc>
-          <w:tcPr>
-            <w:tcW w:w="630" w:type="dxa"/>
-          </w:tcPr>
-          <w:p>
-            <w:pPr>
-              <w:pStyle w:val="bang0"/>
-            </w:pPr>
-          </w:p>
-        </w:tc>
-        <w:tc>
-          <w:tcPr>
-            <w:tcW w:w="990" w:type="dxa"/>
-          </w:tcPr>
-          <w:p>
-            <w:pPr>
-              <w:pStyle w:val="bang0"/>
-            </w:pPr>
-          </w:p>
-        </w:tc>
-        <w:tc>
-          <w:tcPr>
-            <w:tcW w:w="630" w:type="dxa"/>
-            <w:vAlign w:val="center"/>
-          </w:tcPr>
-          <w:p>
-            <w:pPr>
-              <w:pStyle w:val="bang0"/>
-            </w:pPr>
-          </w:p>
-        </w:tc>
-        <w:tc>
-          <w:tcPr>
-            <w:tcW w:w="3600" w:type="dxa"/>
-            <w:vAlign w:val="center"/>
-          </w:tcPr>
-          <w:p>
-            <w:pPr>
-              <w:pStyle w:val="bang0"/>
-            </w:pPr>
-            <w:r>
-              <w:t>*</w:t>
-            </w:r>
-          </w:p>
-        </w:tc>
-      </w:tr>
-      <w:tr>
-        <w:tc>
-          <w:tcPr>
-            <w:tcW w:w="1800" w:type="dxa"/>
-            <w:tcBorders>
-              <w:bottom w:val="dotted" w:sz="2" w:space="0" w:color="808080"/>
-            </w:tcBorders>
-            <w:vAlign w:val="center"/>
-          </w:tcPr>
-          <w:p>
-            <w:pPr>
-              <w:pStyle w:val="StylebangLatinArialBefore5ptAfter5pt"/>
-            </w:pPr>
-            <w:r>
-              <w:t>Correction Cost</w:t>
-            </w:r>
-          </w:p>
-        </w:tc>
-        <w:tc>
-          <w:tcPr>
-            <w:tcW w:w="1170" w:type="dxa"/>
-            <w:tcBorders>
-              <w:bottom w:val="dotted" w:sz="2" w:space="0" w:color="808080"/>
-            </w:tcBorders>
-            <w:vAlign w:val="center"/>
-          </w:tcPr>
-          <w:p>
-            <w:pPr>
-              <w:pStyle w:val="StylebangLatinArialBefore5ptAfter5pt"/>
-            </w:pPr>
-            <w:r>
-              <w:t>%</w:t>
-            </w:r>
-          </w:p>
-        </w:tc>
-        <w:tc>
-          <w:tcPr>
-            <w:tcW w:w="630" w:type="dxa"/>
-            <w:tcBorders>
-              <w:bottom w:val="dotted" w:sz="2" w:space="0" w:color="808080"/>
-            </w:tcBorders>
-          </w:tcPr>
-          <w:p>
-            <w:pPr>
-              <w:pStyle w:val="bang0"/>
-            </w:pPr>
-          </w:p>
-        </w:tc>
-        <w:tc>
-          <w:tcPr>
-            <w:tcW w:w="990" w:type="dxa"/>
-            <w:tcBorders>
-              <w:bottom w:val="dotted" w:sz="2" w:space="0" w:color="808080"/>
-            </w:tcBorders>
-          </w:tcPr>
-          <w:p>
-            <w:pPr>
-              <w:pStyle w:val="bang0"/>
-            </w:pPr>
-          </w:p>
-        </w:tc>
-        <w:tc>
-          <w:tcPr>
-            <w:tcW w:w="630" w:type="dxa"/>
-            <w:tcBorders>
-              <w:bottom w:val="dotted" w:sz="2" w:space="0" w:color="808080"/>
-            </w:tcBorders>
-            <w:vAlign w:val="center"/>
-          </w:tcPr>
-          <w:p>
-            <w:pPr>
-              <w:pStyle w:val="bang0"/>
-            </w:pPr>
-          </w:p>
-        </w:tc>
-        <w:tc>
-          <w:tcPr>
-            <w:tcW w:w="3600" w:type="dxa"/>
-            <w:tcBorders>
-              <w:bottom w:val="dotted" w:sz="2" w:space="0" w:color="808080"/>
-            </w:tcBorders>
-            <w:vAlign w:val="center"/>
-          </w:tcPr>
-          <w:p>
-            <w:pPr>
-              <w:pStyle w:val="bang0"/>
-            </w:pPr>
-          </w:p>
-        </w:tc>
-      </w:tr>
-      <w:tr>
-        <w:tc>
-          <w:tcPr>
-            <w:tcW w:w="8820" w:type="dxa"/>
-            <w:gridSpan w:val="6"/>
-            <w:tcBorders>
-              <w:top w:val="dotted" w:sz="2" w:space="0" w:color="808080"/>
-              <w:left w:val="dotted" w:sz="2" w:space="0" w:color="808080"/>
-              <w:bottom w:val="dotted" w:sz="2" w:space="0" w:color="808080"/>
-              <w:right w:val="dotted" w:sz="2" w:space="0" w:color="808080"/>
-            </w:tcBorders>
-            <w:shd w:val="clear" w:color="auto" w:fill="auto"/>
-          </w:tcPr>
-          <w:p>
-            <w:pPr>
-              <w:pStyle w:val="StylebangcategoryWhiteLeft"/>
-            </w:pPr>
-            <w:r>
               <w:t>Delivery</w:t>
             </w:r>
           </w:p>
@@ -7849,29 +8466,10 @@
     </w:tbl>
     <w:p>
       <w:pPr>
-        <w:pStyle w:val="HelpText"/>
-      </w:pPr>
-      <w:r>
-        <w:rPr>
-          <w:b/>
-          <w:snapToGrid w:val="0"/>
-        </w:rPr>
-        <w:t>Help:</w:t>
-      </w:r>
-      <w:r>
-        <w:rPr>
-          <w:snapToGrid w:val="0"/>
-        </w:rPr>
-        <w:tab/>
-      </w:r>
-      <w:r>
-        <w:t>For selected project segments (as pointed out by QAHO), add note in “Basic for setting goals” to specify which objectives are selected as project QPPO and will be statistically managed (using PPM) together with the rationales.</w:t>
-      </w:r>
-    </w:p>
-    <w:p>
-      <w:pPr>
         <w:pStyle w:val="Heading3"/>
       </w:pPr>
+      <w:bookmarkStart w:id="8" w:name="_GoBack"/>
+      <w:bookmarkEnd w:id="8"/>
       <w:r>
         <w:t xml:space="preserve">Specific </w:t>
       </w:r>
@@ -34873,6 +35471,119 @@
     </w:lvl>
   </w:abstractNum>
   <w:abstractNum w:abstractNumId="6" w15:restartNumberingAfterBreak="0">
+    <w:nsid w:val="24EE656A"/>
+    <w:multiLevelType w:val="hybridMultilevel"/>
+    <w:tmpl w:val="97644572"/>
+    <w:lvl w:ilvl="0" w:tplc="655870CA">
+      <w:start w:val="1"/>
+      <w:numFmt w:val="bullet"/>
+      <w:lvlText w:val="-"/>
+      <w:lvlJc w:val="left"/>
+      <w:pPr>
+        <w:ind w:left="720" w:hanging="360"/>
+      </w:pPr>
+      <w:rPr>
+        <w:rFonts w:ascii="Arial" w:eastAsia="MS Mincho" w:hAnsi="Arial" w:cs="Arial" w:hint="default"/>
+      </w:rPr>
+    </w:lvl>
+    <w:lvl w:ilvl="1" w:tplc="04090003" w:tentative="1">
+      <w:start w:val="1"/>
+      <w:numFmt w:val="bullet"/>
+      <w:lvlText w:val="o"/>
+      <w:lvlJc w:val="left"/>
+      <w:pPr>
+        <w:ind w:left="1440" w:hanging="360"/>
+      </w:pPr>
+      <w:rPr>
+        <w:rFonts w:ascii="Courier New" w:hAnsi="Courier New" w:cs="Courier New" w:hint="default"/>
+      </w:rPr>
+    </w:lvl>
+    <w:lvl w:ilvl="2" w:tplc="04090005" w:tentative="1">
+      <w:start w:val="1"/>
+      <w:numFmt w:val="bullet"/>
+      <w:lvlText w:val=""/>
+      <w:lvlJc w:val="left"/>
+      <w:pPr>
+        <w:ind w:left="2160" w:hanging="360"/>
+      </w:pPr>
+      <w:rPr>
+        <w:rFonts w:ascii="Wingdings" w:hAnsi="Wingdings" w:hint="default"/>
+      </w:rPr>
+    </w:lvl>
+    <w:lvl w:ilvl="3" w:tplc="04090001" w:tentative="1">
+      <w:start w:val="1"/>
+      <w:numFmt w:val="bullet"/>
+      <w:lvlText w:val=""/>
+      <w:lvlJc w:val="left"/>
+      <w:pPr>
+        <w:ind w:left="2880" w:hanging="360"/>
+      </w:pPr>
+      <w:rPr>
+        <w:rFonts w:ascii="Symbol" w:hAnsi="Symbol" w:hint="default"/>
+      </w:rPr>
+    </w:lvl>
+    <w:lvl w:ilvl="4" w:tplc="04090003" w:tentative="1">
+      <w:start w:val="1"/>
+      <w:numFmt w:val="bullet"/>
+      <w:lvlText w:val="o"/>
+      <w:lvlJc w:val="left"/>
+      <w:pPr>
+        <w:ind w:left="3600" w:hanging="360"/>
+      </w:pPr>
+      <w:rPr>
+        <w:rFonts w:ascii="Courier New" w:hAnsi="Courier New" w:cs="Courier New" w:hint="default"/>
+      </w:rPr>
+    </w:lvl>
+    <w:lvl w:ilvl="5" w:tplc="04090005" w:tentative="1">
+      <w:start w:val="1"/>
+      <w:numFmt w:val="bullet"/>
+      <w:lvlText w:val=""/>
+      <w:lvlJc w:val="left"/>
+      <w:pPr>
+        <w:ind w:left="4320" w:hanging="360"/>
+      </w:pPr>
+      <w:rPr>
+        <w:rFonts w:ascii="Wingdings" w:hAnsi="Wingdings" w:hint="default"/>
+      </w:rPr>
+    </w:lvl>
+    <w:lvl w:ilvl="6" w:tplc="04090001" w:tentative="1">
+      <w:start w:val="1"/>
+      <w:numFmt w:val="bullet"/>
+      <w:lvlText w:val=""/>
+      <w:lvlJc w:val="left"/>
+      <w:pPr>
+        <w:ind w:left="5040" w:hanging="360"/>
+      </w:pPr>
+      <w:rPr>
+        <w:rFonts w:ascii="Symbol" w:hAnsi="Symbol" w:hint="default"/>
+      </w:rPr>
+    </w:lvl>
+    <w:lvl w:ilvl="7" w:tplc="04090003" w:tentative="1">
+      <w:start w:val="1"/>
+      <w:numFmt w:val="bullet"/>
+      <w:lvlText w:val="o"/>
+      <w:lvlJc w:val="left"/>
+      <w:pPr>
+        <w:ind w:left="5760" w:hanging="360"/>
+      </w:pPr>
+      <w:rPr>
+        <w:rFonts w:ascii="Courier New" w:hAnsi="Courier New" w:cs="Courier New" w:hint="default"/>
+      </w:rPr>
+    </w:lvl>
+    <w:lvl w:ilvl="8" w:tplc="04090005" w:tentative="1">
+      <w:start w:val="1"/>
+      <w:numFmt w:val="bullet"/>
+      <w:lvlText w:val=""/>
+      <w:lvlJc w:val="left"/>
+      <w:pPr>
+        <w:ind w:left="6480" w:hanging="360"/>
+      </w:pPr>
+      <w:rPr>
+        <w:rFonts w:ascii="Wingdings" w:hAnsi="Wingdings" w:hint="default"/>
+      </w:rPr>
+    </w:lvl>
+  </w:abstractNum>
+  <w:abstractNum w:abstractNumId="7" w15:restartNumberingAfterBreak="0">
     <w:nsid w:val="254A4F5E"/>
     <w:multiLevelType w:val="singleLevel"/>
     <w:tmpl w:val="9B1ABC72"/>
@@ -34892,7 +35603,7 @@
       </w:rPr>
     </w:lvl>
   </w:abstractNum>
-  <w:abstractNum w:abstractNumId="7" w15:restartNumberingAfterBreak="0">
+  <w:abstractNum w:abstractNumId="8" w15:restartNumberingAfterBreak="0">
     <w:nsid w:val="26747491"/>
     <w:multiLevelType w:val="multilevel"/>
     <w:tmpl w:val="5D7CCC8C"/>
@@ -35042,7 +35753,7 @@
       </w:rPr>
     </w:lvl>
   </w:abstractNum>
-  <w:abstractNum w:abstractNumId="8" w15:restartNumberingAfterBreak="0">
+  <w:abstractNum w:abstractNumId="9" w15:restartNumberingAfterBreak="0">
     <w:nsid w:val="2D72374B"/>
     <w:multiLevelType w:val="singleLevel"/>
     <w:tmpl w:val="D77C2A1E"/>
@@ -35063,7 +35774,7 @@
       </w:rPr>
     </w:lvl>
   </w:abstractNum>
-  <w:abstractNum w:abstractNumId="9" w15:restartNumberingAfterBreak="0">
+  <w:abstractNum w:abstractNumId="10" w15:restartNumberingAfterBreak="0">
     <w:nsid w:val="3CD922D9"/>
     <w:multiLevelType w:val="singleLevel"/>
     <w:tmpl w:val="A4283304"/>
@@ -35085,7 +35796,7 @@
       </w:rPr>
     </w:lvl>
   </w:abstractNum>
-  <w:abstractNum w:abstractNumId="10" w15:restartNumberingAfterBreak="0">
+  <w:abstractNum w:abstractNumId="11" w15:restartNumberingAfterBreak="0">
     <w:nsid w:val="467C539E"/>
     <w:multiLevelType w:val="singleLevel"/>
     <w:tmpl w:val="54325410"/>
@@ -35106,7 +35817,7 @@
       </w:rPr>
     </w:lvl>
   </w:abstractNum>
-  <w:abstractNum w:abstractNumId="11" w15:restartNumberingAfterBreak="0">
+  <w:abstractNum w:abstractNumId="12" w15:restartNumberingAfterBreak="0">
     <w:nsid w:val="4709747B"/>
     <w:multiLevelType w:val="hybridMultilevel"/>
     <w:tmpl w:val="55143F72"/>
@@ -35219,7 +35930,7 @@
       </w:rPr>
     </w:lvl>
   </w:abstractNum>
-  <w:abstractNum w:abstractNumId="12" w15:restartNumberingAfterBreak="0">
+  <w:abstractNum w:abstractNumId="13" w15:restartNumberingAfterBreak="0">
     <w:nsid w:val="47332E0E"/>
     <w:multiLevelType w:val="hybridMultilevel"/>
     <w:tmpl w:val="6116F85E"/>
@@ -35335,7 +36046,120 @@
       </w:pPr>
     </w:lvl>
   </w:abstractNum>
-  <w:abstractNum w:abstractNumId="13" w15:restartNumberingAfterBreak="0">
+  <w:abstractNum w:abstractNumId="14" w15:restartNumberingAfterBreak="0">
+    <w:nsid w:val="4CD72630"/>
+    <w:multiLevelType w:val="hybridMultilevel"/>
+    <w:tmpl w:val="2076A6AA"/>
+    <w:lvl w:ilvl="0" w:tplc="FD94C9E6">
+      <w:start w:val="1"/>
+      <w:numFmt w:val="bullet"/>
+      <w:lvlText w:val="-"/>
+      <w:lvlJc w:val="left"/>
+      <w:pPr>
+        <w:ind w:left="720" w:hanging="360"/>
+      </w:pPr>
+      <w:rPr>
+        <w:rFonts w:ascii="Arial" w:eastAsia="MS Mincho" w:hAnsi="Arial" w:cs="Arial" w:hint="default"/>
+      </w:rPr>
+    </w:lvl>
+    <w:lvl w:ilvl="1" w:tplc="04090003" w:tentative="1">
+      <w:start w:val="1"/>
+      <w:numFmt w:val="bullet"/>
+      <w:lvlText w:val="o"/>
+      <w:lvlJc w:val="left"/>
+      <w:pPr>
+        <w:ind w:left="1440" w:hanging="360"/>
+      </w:pPr>
+      <w:rPr>
+        <w:rFonts w:ascii="Courier New" w:hAnsi="Courier New" w:cs="Courier New" w:hint="default"/>
+      </w:rPr>
+    </w:lvl>
+    <w:lvl w:ilvl="2" w:tplc="04090005" w:tentative="1">
+      <w:start w:val="1"/>
+      <w:numFmt w:val="bullet"/>
+      <w:lvlText w:val=""/>
+      <w:lvlJc w:val="left"/>
+      <w:pPr>
+        <w:ind w:left="2160" w:hanging="360"/>
+      </w:pPr>
+      <w:rPr>
+        <w:rFonts w:ascii="Wingdings" w:hAnsi="Wingdings" w:hint="default"/>
+      </w:rPr>
+    </w:lvl>
+    <w:lvl w:ilvl="3" w:tplc="04090001" w:tentative="1">
+      <w:start w:val="1"/>
+      <w:numFmt w:val="bullet"/>
+      <w:lvlText w:val=""/>
+      <w:lvlJc w:val="left"/>
+      <w:pPr>
+        <w:ind w:left="2880" w:hanging="360"/>
+      </w:pPr>
+      <w:rPr>
+        <w:rFonts w:ascii="Symbol" w:hAnsi="Symbol" w:hint="default"/>
+      </w:rPr>
+    </w:lvl>
+    <w:lvl w:ilvl="4" w:tplc="04090003" w:tentative="1">
+      <w:start w:val="1"/>
+      <w:numFmt w:val="bullet"/>
+      <w:lvlText w:val="o"/>
+      <w:lvlJc w:val="left"/>
+      <w:pPr>
+        <w:ind w:left="3600" w:hanging="360"/>
+      </w:pPr>
+      <w:rPr>
+        <w:rFonts w:ascii="Courier New" w:hAnsi="Courier New" w:cs="Courier New" w:hint="default"/>
+      </w:rPr>
+    </w:lvl>
+    <w:lvl w:ilvl="5" w:tplc="04090005" w:tentative="1">
+      <w:start w:val="1"/>
+      <w:numFmt w:val="bullet"/>
+      <w:lvlText w:val=""/>
+      <w:lvlJc w:val="left"/>
+      <w:pPr>
+        <w:ind w:left="4320" w:hanging="360"/>
+      </w:pPr>
+      <w:rPr>
+        <w:rFonts w:ascii="Wingdings" w:hAnsi="Wingdings" w:hint="default"/>
+      </w:rPr>
+    </w:lvl>
+    <w:lvl w:ilvl="6" w:tplc="04090001" w:tentative="1">
+      <w:start w:val="1"/>
+      <w:numFmt w:val="bullet"/>
+      <w:lvlText w:val=""/>
+      <w:lvlJc w:val="left"/>
+      <w:pPr>
+        <w:ind w:left="5040" w:hanging="360"/>
+      </w:pPr>
+      <w:rPr>
+        <w:rFonts w:ascii="Symbol" w:hAnsi="Symbol" w:hint="default"/>
+      </w:rPr>
+    </w:lvl>
+    <w:lvl w:ilvl="7" w:tplc="04090003" w:tentative="1">
+      <w:start w:val="1"/>
+      <w:numFmt w:val="bullet"/>
+      <w:lvlText w:val="o"/>
+      <w:lvlJc w:val="left"/>
+      <w:pPr>
+        <w:ind w:left="5760" w:hanging="360"/>
+      </w:pPr>
+      <w:rPr>
+        <w:rFonts w:ascii="Courier New" w:hAnsi="Courier New" w:cs="Courier New" w:hint="default"/>
+      </w:rPr>
+    </w:lvl>
+    <w:lvl w:ilvl="8" w:tplc="04090005" w:tentative="1">
+      <w:start w:val="1"/>
+      <w:numFmt w:val="bullet"/>
+      <w:lvlText w:val=""/>
+      <w:lvlJc w:val="left"/>
+      <w:pPr>
+        <w:ind w:left="6480" w:hanging="360"/>
+      </w:pPr>
+      <w:rPr>
+        <w:rFonts w:ascii="Wingdings" w:hAnsi="Wingdings" w:hint="default"/>
+      </w:rPr>
+    </w:lvl>
+  </w:abstractNum>
+  <w:abstractNum w:abstractNumId="15" w15:restartNumberingAfterBreak="0">
     <w:nsid w:val="4FE96849"/>
     <w:multiLevelType w:val="hybridMultilevel"/>
     <w:tmpl w:val="19B47344"/>
@@ -35449,7 +36273,120 @@
       </w:rPr>
     </w:lvl>
   </w:abstractNum>
-  <w:abstractNum w:abstractNumId="14" w15:restartNumberingAfterBreak="0">
+  <w:abstractNum w:abstractNumId="16" w15:restartNumberingAfterBreak="0">
+    <w:nsid w:val="51BB2B09"/>
+    <w:multiLevelType w:val="multilevel"/>
+    <w:tmpl w:val="04090021"/>
+    <w:lvl w:ilvl="0">
+      <w:start w:val="1"/>
+      <w:numFmt w:val="bullet"/>
+      <w:lvlText w:val=""/>
+      <w:lvlJc w:val="left"/>
+      <w:pPr>
+        <w:ind w:left="360" w:hanging="360"/>
+      </w:pPr>
+      <w:rPr>
+        <w:rFonts w:ascii="Wingdings" w:hAnsi="Wingdings" w:hint="default"/>
+      </w:rPr>
+    </w:lvl>
+    <w:lvl w:ilvl="1">
+      <w:start w:val="1"/>
+      <w:numFmt w:val="bullet"/>
+      <w:lvlText w:val=""/>
+      <w:lvlJc w:val="left"/>
+      <w:pPr>
+        <w:ind w:left="720" w:hanging="360"/>
+      </w:pPr>
+      <w:rPr>
+        <w:rFonts w:ascii="Wingdings" w:hAnsi="Wingdings" w:hint="default"/>
+      </w:rPr>
+    </w:lvl>
+    <w:lvl w:ilvl="2">
+      <w:start w:val="1"/>
+      <w:numFmt w:val="bullet"/>
+      <w:lvlText w:val=""/>
+      <w:lvlJc w:val="left"/>
+      <w:pPr>
+        <w:ind w:left="1080" w:hanging="360"/>
+      </w:pPr>
+      <w:rPr>
+        <w:rFonts w:ascii="Wingdings" w:hAnsi="Wingdings" w:hint="default"/>
+      </w:rPr>
+    </w:lvl>
+    <w:lvl w:ilvl="3">
+      <w:start w:val="1"/>
+      <w:numFmt w:val="bullet"/>
+      <w:lvlText w:val=""/>
+      <w:lvlJc w:val="left"/>
+      <w:pPr>
+        <w:ind w:left="1440" w:hanging="360"/>
+      </w:pPr>
+      <w:rPr>
+        <w:rFonts w:ascii="Symbol" w:hAnsi="Symbol" w:hint="default"/>
+      </w:rPr>
+    </w:lvl>
+    <w:lvl w:ilvl="4">
+      <w:start w:val="1"/>
+      <w:numFmt w:val="bullet"/>
+      <w:lvlText w:val=""/>
+      <w:lvlJc w:val="left"/>
+      <w:pPr>
+        <w:ind w:left="1800" w:hanging="360"/>
+      </w:pPr>
+      <w:rPr>
+        <w:rFonts w:ascii="Symbol" w:hAnsi="Symbol" w:hint="default"/>
+      </w:rPr>
+    </w:lvl>
+    <w:lvl w:ilvl="5">
+      <w:start w:val="1"/>
+      <w:numFmt w:val="bullet"/>
+      <w:lvlText w:val=""/>
+      <w:lvlJc w:val="left"/>
+      <w:pPr>
+        <w:ind w:left="2160" w:hanging="360"/>
+      </w:pPr>
+      <w:rPr>
+        <w:rFonts w:ascii="Wingdings" w:hAnsi="Wingdings" w:hint="default"/>
+      </w:rPr>
+    </w:lvl>
+    <w:lvl w:ilvl="6">
+      <w:start w:val="1"/>
+      <w:numFmt w:val="bullet"/>
+      <w:lvlText w:val=""/>
+      <w:lvlJc w:val="left"/>
+      <w:pPr>
+        <w:ind w:left="2520" w:hanging="360"/>
+      </w:pPr>
+      <w:rPr>
+        <w:rFonts w:ascii="Wingdings" w:hAnsi="Wingdings" w:hint="default"/>
+      </w:rPr>
+    </w:lvl>
+    <w:lvl w:ilvl="7">
+      <w:start w:val="1"/>
+      <w:numFmt w:val="bullet"/>
+      <w:lvlText w:val=""/>
+      <w:lvlJc w:val="left"/>
+      <w:pPr>
+        <w:ind w:left="2880" w:hanging="360"/>
+      </w:pPr>
+      <w:rPr>
+        <w:rFonts w:ascii="Symbol" w:hAnsi="Symbol" w:hint="default"/>
+      </w:rPr>
+    </w:lvl>
+    <w:lvl w:ilvl="8">
+      <w:start w:val="1"/>
+      <w:numFmt w:val="bullet"/>
+      <w:lvlText w:val=""/>
+      <w:lvlJc w:val="left"/>
+      <w:pPr>
+        <w:ind w:left="3240" w:hanging="360"/>
+      </w:pPr>
+      <w:rPr>
+        <w:rFonts w:ascii="Symbol" w:hAnsi="Symbol" w:hint="default"/>
+      </w:rPr>
+    </w:lvl>
+  </w:abstractNum>
+  <w:abstractNum w:abstractNumId="17" w15:restartNumberingAfterBreak="0">
     <w:nsid w:val="5E7A44CB"/>
     <w:multiLevelType w:val="singleLevel"/>
     <w:tmpl w:val="DB9A2D3A"/>
@@ -35467,7 +36404,7 @@
       </w:pPr>
     </w:lvl>
   </w:abstractNum>
-  <w:abstractNum w:abstractNumId="15" w15:restartNumberingAfterBreak="0">
+  <w:abstractNum w:abstractNumId="18" w15:restartNumberingAfterBreak="0">
     <w:nsid w:val="664A7D5D"/>
     <w:multiLevelType w:val="singleLevel"/>
     <w:tmpl w:val="A2B453D0"/>
@@ -35485,7 +36422,7 @@
       </w:pPr>
     </w:lvl>
   </w:abstractNum>
-  <w:abstractNum w:abstractNumId="16" w15:restartNumberingAfterBreak="0">
+  <w:abstractNum w:abstractNumId="19" w15:restartNumberingAfterBreak="0">
     <w:nsid w:val="66B75600"/>
     <w:multiLevelType w:val="singleLevel"/>
     <w:tmpl w:val="EBBC44FA"/>
@@ -35506,7 +36443,120 @@
       </w:rPr>
     </w:lvl>
   </w:abstractNum>
-  <w:abstractNum w:abstractNumId="17" w15:restartNumberingAfterBreak="0">
+  <w:abstractNum w:abstractNumId="20" w15:restartNumberingAfterBreak="0">
+    <w:nsid w:val="69ED7B21"/>
+    <w:multiLevelType w:val="multilevel"/>
+    <w:tmpl w:val="04090021"/>
+    <w:lvl w:ilvl="0">
+      <w:start w:val="1"/>
+      <w:numFmt w:val="bullet"/>
+      <w:lvlText w:val=""/>
+      <w:lvlJc w:val="left"/>
+      <w:pPr>
+        <w:ind w:left="360" w:hanging="360"/>
+      </w:pPr>
+      <w:rPr>
+        <w:rFonts w:ascii="Wingdings" w:hAnsi="Wingdings" w:hint="default"/>
+      </w:rPr>
+    </w:lvl>
+    <w:lvl w:ilvl="1">
+      <w:start w:val="1"/>
+      <w:numFmt w:val="bullet"/>
+      <w:lvlText w:val=""/>
+      <w:lvlJc w:val="left"/>
+      <w:pPr>
+        <w:ind w:left="720" w:hanging="360"/>
+      </w:pPr>
+      <w:rPr>
+        <w:rFonts w:ascii="Wingdings" w:hAnsi="Wingdings" w:hint="default"/>
+      </w:rPr>
+    </w:lvl>
+    <w:lvl w:ilvl="2">
+      <w:start w:val="1"/>
+      <w:numFmt w:val="bullet"/>
+      <w:lvlText w:val=""/>
+      <w:lvlJc w:val="left"/>
+      <w:pPr>
+        <w:ind w:left="1080" w:hanging="360"/>
+      </w:pPr>
+      <w:rPr>
+        <w:rFonts w:ascii="Wingdings" w:hAnsi="Wingdings" w:hint="default"/>
+      </w:rPr>
+    </w:lvl>
+    <w:lvl w:ilvl="3">
+      <w:start w:val="1"/>
+      <w:numFmt w:val="bullet"/>
+      <w:lvlText w:val=""/>
+      <w:lvlJc w:val="left"/>
+      <w:pPr>
+        <w:ind w:left="1440" w:hanging="360"/>
+      </w:pPr>
+      <w:rPr>
+        <w:rFonts w:ascii="Symbol" w:hAnsi="Symbol" w:hint="default"/>
+      </w:rPr>
+    </w:lvl>
+    <w:lvl w:ilvl="4">
+      <w:start w:val="1"/>
+      <w:numFmt w:val="bullet"/>
+      <w:lvlText w:val=""/>
+      <w:lvlJc w:val="left"/>
+      <w:pPr>
+        <w:ind w:left="1800" w:hanging="360"/>
+      </w:pPr>
+      <w:rPr>
+        <w:rFonts w:ascii="Symbol" w:hAnsi="Symbol" w:hint="default"/>
+      </w:rPr>
+    </w:lvl>
+    <w:lvl w:ilvl="5">
+      <w:start w:val="1"/>
+      <w:numFmt w:val="bullet"/>
+      <w:lvlText w:val=""/>
+      <w:lvlJc w:val="left"/>
+      <w:pPr>
+        <w:ind w:left="2160" w:hanging="360"/>
+      </w:pPr>
+      <w:rPr>
+        <w:rFonts w:ascii="Wingdings" w:hAnsi="Wingdings" w:hint="default"/>
+      </w:rPr>
+    </w:lvl>
+    <w:lvl w:ilvl="6">
+      <w:start w:val="1"/>
+      <w:numFmt w:val="bullet"/>
+      <w:lvlText w:val=""/>
+      <w:lvlJc w:val="left"/>
+      <w:pPr>
+        <w:ind w:left="2520" w:hanging="360"/>
+      </w:pPr>
+      <w:rPr>
+        <w:rFonts w:ascii="Wingdings" w:hAnsi="Wingdings" w:hint="default"/>
+      </w:rPr>
+    </w:lvl>
+    <w:lvl w:ilvl="7">
+      <w:start w:val="1"/>
+      <w:numFmt w:val="bullet"/>
+      <w:lvlText w:val=""/>
+      <w:lvlJc w:val="left"/>
+      <w:pPr>
+        <w:ind w:left="2880" w:hanging="360"/>
+      </w:pPr>
+      <w:rPr>
+        <w:rFonts w:ascii="Symbol" w:hAnsi="Symbol" w:hint="default"/>
+      </w:rPr>
+    </w:lvl>
+    <w:lvl w:ilvl="8">
+      <w:start w:val="1"/>
+      <w:numFmt w:val="bullet"/>
+      <w:lvlText w:val=""/>
+      <w:lvlJc w:val="left"/>
+      <w:pPr>
+        <w:ind w:left="3240" w:hanging="360"/>
+      </w:pPr>
+      <w:rPr>
+        <w:rFonts w:ascii="Symbol" w:hAnsi="Symbol" w:hint="default"/>
+      </w:rPr>
+    </w:lvl>
+  </w:abstractNum>
+  <w:abstractNum w:abstractNumId="21" w15:restartNumberingAfterBreak="0">
     <w:nsid w:val="6E200C98"/>
     <w:multiLevelType w:val="singleLevel"/>
     <w:tmpl w:val="A2B453D0"/>
@@ -35524,7 +36574,7 @@
       </w:pPr>
     </w:lvl>
   </w:abstractNum>
-  <w:abstractNum w:abstractNumId="18" w15:restartNumberingAfterBreak="0">
+  <w:abstractNum w:abstractNumId="22" w15:restartNumberingAfterBreak="0">
     <w:nsid w:val="6FDB7876"/>
     <w:multiLevelType w:val="multilevel"/>
     <w:tmpl w:val="3E4077AC"/>
@@ -35674,7 +36724,7 @@
       </w:rPr>
     </w:lvl>
   </w:abstractNum>
-  <w:abstractNum w:abstractNumId="19" w15:restartNumberingAfterBreak="0">
+  <w:abstractNum w:abstractNumId="23" w15:restartNumberingAfterBreak="0">
     <w:nsid w:val="703A2D81"/>
     <w:multiLevelType w:val="singleLevel"/>
     <w:tmpl w:val="A2B453D0"/>
@@ -35692,7 +36742,7 @@
       </w:pPr>
     </w:lvl>
   </w:abstractNum>
-  <w:abstractNum w:abstractNumId="20" w15:restartNumberingAfterBreak="0">
+  <w:abstractNum w:abstractNumId="24" w15:restartNumberingAfterBreak="0">
     <w:nsid w:val="71BB7563"/>
     <w:multiLevelType w:val="singleLevel"/>
     <w:tmpl w:val="876EF2CC"/>
@@ -35710,7 +36760,7 @@
       </w:pPr>
     </w:lvl>
   </w:abstractNum>
-  <w:abstractNum w:abstractNumId="21" w15:restartNumberingAfterBreak="0">
+  <w:abstractNum w:abstractNumId="25" w15:restartNumberingAfterBreak="0">
     <w:nsid w:val="71F21D6D"/>
     <w:multiLevelType w:val="multilevel"/>
     <w:tmpl w:val="46C437AE"/>
@@ -35860,7 +36910,7 @@
       </w:rPr>
     </w:lvl>
   </w:abstractNum>
-  <w:abstractNum w:abstractNumId="22" w15:restartNumberingAfterBreak="0">
+  <w:abstractNum w:abstractNumId="26" w15:restartNumberingAfterBreak="0">
     <w:nsid w:val="77C64ADB"/>
     <w:multiLevelType w:val="hybridMultilevel"/>
     <w:tmpl w:val="CC7428B0"/>
@@ -35974,7 +37024,7 @@
       </w:pPr>
     </w:lvl>
   </w:abstractNum>
-  <w:abstractNum w:abstractNumId="23" w15:restartNumberingAfterBreak="0">
+  <w:abstractNum w:abstractNumId="27" w15:restartNumberingAfterBreak="0">
     <w:nsid w:val="7C1920B2"/>
     <w:multiLevelType w:val="singleLevel"/>
     <w:tmpl w:val="60644554"/>
@@ -35996,25 +37046,25 @@
     </w:lvl>
   </w:abstractNum>
   <w:num w:numId="1">
-    <w:abstractNumId w:val="9"/>
+    <w:abstractNumId w:val="10"/>
   </w:num>
   <w:num w:numId="2">
-    <w:abstractNumId w:val="6"/>
+    <w:abstractNumId w:val="7"/>
   </w:num>
   <w:num w:numId="3">
-    <w:abstractNumId w:val="14"/>
+    <w:abstractNumId w:val="17"/>
   </w:num>
   <w:num w:numId="4">
-    <w:abstractNumId w:val="23"/>
+    <w:abstractNumId w:val="27"/>
   </w:num>
   <w:num w:numId="5">
-    <w:abstractNumId w:val="20"/>
+    <w:abstractNumId w:val="24"/>
   </w:num>
   <w:num w:numId="6">
     <w:abstractNumId w:val="0"/>
   </w:num>
   <w:num w:numId="7">
-    <w:abstractNumId w:val="10"/>
+    <w:abstractNumId w:val="11"/>
   </w:num>
   <w:num w:numId="8">
     <w:abstractNumId w:val="4"/>
@@ -36023,79 +37073,91 @@
     <w:abstractNumId w:val="0"/>
   </w:num>
   <w:num w:numId="10">
-    <w:abstractNumId w:val="11"/>
+    <w:abstractNumId w:val="12"/>
   </w:num>
   <w:num w:numId="11">
-    <w:abstractNumId w:val="10"/>
+    <w:abstractNumId w:val="11"/>
   </w:num>
   <w:num w:numId="12">
     <w:abstractNumId w:val="0"/>
   </w:num>
   <w:num w:numId="13">
-    <w:abstractNumId w:val="10"/>
+    <w:abstractNumId w:val="11"/>
   </w:num>
   <w:num w:numId="14">
-    <w:abstractNumId w:val="10"/>
+    <w:abstractNumId w:val="11"/>
   </w:num>
   <w:num w:numId="15">
-    <w:abstractNumId w:val="10"/>
+    <w:abstractNumId w:val="11"/>
   </w:num>
   <w:num w:numId="16">
-    <w:abstractNumId w:val="10"/>
+    <w:abstractNumId w:val="11"/>
   </w:num>
   <w:num w:numId="17">
-    <w:abstractNumId w:val="10"/>
+    <w:abstractNumId w:val="11"/>
   </w:num>
   <w:num w:numId="18">
-    <w:abstractNumId w:val="10"/>
+    <w:abstractNumId w:val="11"/>
   </w:num>
   <w:num w:numId="19">
-    <w:abstractNumId w:val="10"/>
+    <w:abstractNumId w:val="11"/>
   </w:num>
   <w:num w:numId="20">
-    <w:abstractNumId w:val="10"/>
+    <w:abstractNumId w:val="11"/>
   </w:num>
   <w:num w:numId="21">
-    <w:abstractNumId w:val="10"/>
+    <w:abstractNumId w:val="11"/>
   </w:num>
   <w:num w:numId="22">
-    <w:abstractNumId w:val="10"/>
+    <w:abstractNumId w:val="11"/>
   </w:num>
   <w:num w:numId="23">
-    <w:abstractNumId w:val="10"/>
+    <w:abstractNumId w:val="11"/>
   </w:num>
   <w:num w:numId="24">
-    <w:abstractNumId w:val="10"/>
+    <w:abstractNumId w:val="11"/>
   </w:num>
   <w:num w:numId="25">
-    <w:abstractNumId w:val="10"/>
+    <w:abstractNumId w:val="11"/>
   </w:num>
   <w:num w:numId="26">
-    <w:abstractNumId w:val="10"/>
+    <w:abstractNumId w:val="11"/>
   </w:num>
   <w:num w:numId="27">
-    <w:abstractNumId w:val="10"/>
+    <w:abstractNumId w:val="11"/>
   </w:num>
   <w:num w:numId="28">
-    <w:abstractNumId w:val="10"/>
+    <w:abstractNumId w:val="11"/>
   </w:num>
   <w:num w:numId="29">
-    <w:abstractNumId w:val="10"/>
+    <w:abstractNumId w:val="11"/>
   </w:num>
   <w:num w:numId="30">
-    <w:abstractNumId w:val="10"/>
+    <w:abstractNumId w:val="11"/>
   </w:num>
   <w:num w:numId="31">
-    <w:abstractNumId w:val="10"/>
+    <w:abstractNumId w:val="11"/>
   </w:num>
   <w:num w:numId="32">
-    <w:abstractNumId w:val="10"/>
+    <w:abstractNumId w:val="11"/>
   </w:num>
   <w:num w:numId="33">
-    <w:abstractNumId w:val="10"/>
+    <w:abstractNumId w:val="11"/>
   </w:num>
   <w:num w:numId="34">
     <w:abstractNumId w:val="0"/>
+  </w:num>
+  <w:num w:numId="35">
+    <w:abstractNumId w:val="16"/>
+  </w:num>
+  <w:num w:numId="36">
+    <w:abstractNumId w:val="20"/>
+  </w:num>
+  <w:num w:numId="37">
+    <w:abstractNumId w:val="14"/>
+  </w:num>
+  <w:num w:numId="38">
+    <w:abstractNumId w:val="6"/>
   </w:num>
   <w:numIdMacAtCleanup w:val="8"/>
 </w:numbering>
@@ -37492,7 +38554,7 @@
     <w:name w:val="bang"/>
     <w:basedOn w:val="Normal"/>
     <w:autoRedefine/>
-    <w:rsid w:val="00D91014"/>
+    <w:rsid w:val="007714DB"/>
     <w:pPr>
       <w:autoSpaceDE w:val="0"/>
       <w:autoSpaceDN w:val="0"/>
@@ -38045,7 +39107,7 @@
 </file>
 
 <file path=customXml/itemProps1.xml><?xml version="1.0" encoding="utf-8"?>
-<ds:datastoreItem xmlns:ds="http://schemas.openxmlformats.org/officeDocument/2006/customXml" ds:itemID="{9CA8C4D8-5E4B-4482-82B4-CAC789C20C46}">
+<ds:datastoreItem xmlns:ds="http://schemas.openxmlformats.org/officeDocument/2006/customXml" ds:itemID="{92901249-B429-4DDA-9B22-22C6014AC51C}">
   <ds:schemaRefs>
     <ds:schemaRef ds:uri="http://schemas.openxmlformats.org/officeDocument/2006/bibliography"/>
   </ds:schemaRefs>

</xml_diff>

<commit_message>
vuong add risk management file
</commit_message>
<xml_diff>
--- a/Docs/Report1_Software requirement Specs + Project Plan_17052017/Project Plan.docx
+++ b/Docs/Report1_Software requirement Specs + Project Plan_17052017/Project Plan.docx
@@ -94,11 +94,7 @@
     <w:p/>
     <w:p/>
     <w:p/>
-    <w:p>
-      <w:pPr>
-        <w:ind w:left="0"/>
-      </w:pPr>
-    </w:p>
+    <w:p/>
     <w:p>
       <w:pPr>
         <w:pStyle w:val="HeadingBig"/>
@@ -235,11 +231,7 @@
       </w:r>
     </w:p>
     <w:p/>
-    <w:p>
-      <w:pPr>
-        <w:ind w:left="0"/>
-      </w:pPr>
-    </w:p>
+    <w:p/>
     <w:p/>
     <w:p/>
     <w:p/>
@@ -2382,10 +2374,6 @@
         <w:pStyle w:val="TOC1"/>
         <w:rPr>
           <w:rFonts w:ascii="Calibri" w:hAnsi="Calibri" w:cs="Times New Roman"/>
-          <w:b w:val="0"/>
-          <w:bCs w:val="0"/>
-          <w:iCs w:val="0"/>
-          <w:caps w:val="0"/>
           <w:sz w:val="22"/>
           <w:szCs w:val="22"/>
         </w:rPr>
@@ -2418,10 +2406,6 @@
         <w:r>
           <w:rPr>
             <w:rFonts w:ascii="Calibri" w:hAnsi="Calibri" w:cs="Times New Roman"/>
-            <w:b w:val="0"/>
-            <w:bCs w:val="0"/>
-            <w:iCs w:val="0"/>
-            <w:caps w:val="0"/>
             <w:sz w:val="22"/>
             <w:szCs w:val="22"/>
           </w:rPr>
@@ -2481,7 +2465,6 @@
         <w:pStyle w:val="TOC2"/>
         <w:rPr>
           <w:rFonts w:ascii="Calibri" w:hAnsi="Calibri" w:cs="Times New Roman"/>
-          <w:iCs w:val="0"/>
           <w:sz w:val="22"/>
           <w:szCs w:val="22"/>
         </w:rPr>
@@ -2496,7 +2479,6 @@
         <w:r>
           <w:rPr>
             <w:rFonts w:ascii="Calibri" w:hAnsi="Calibri" w:cs="Times New Roman"/>
-            <w:iCs w:val="0"/>
             <w:sz w:val="22"/>
             <w:szCs w:val="22"/>
           </w:rPr>
@@ -2556,7 +2538,6 @@
         <w:pStyle w:val="TOC2"/>
         <w:rPr>
           <w:rFonts w:ascii="Calibri" w:hAnsi="Calibri" w:cs="Times New Roman"/>
-          <w:iCs w:val="0"/>
           <w:sz w:val="22"/>
           <w:szCs w:val="22"/>
         </w:rPr>
@@ -2571,7 +2552,6 @@
         <w:r>
           <w:rPr>
             <w:rFonts w:ascii="Calibri" w:hAnsi="Calibri" w:cs="Times New Roman"/>
-            <w:iCs w:val="0"/>
             <w:sz w:val="22"/>
             <w:szCs w:val="22"/>
           </w:rPr>
@@ -2631,7 +2611,6 @@
         <w:pStyle w:val="TOC2"/>
         <w:rPr>
           <w:rFonts w:ascii="Calibri" w:hAnsi="Calibri" w:cs="Times New Roman"/>
-          <w:iCs w:val="0"/>
           <w:sz w:val="22"/>
           <w:szCs w:val="22"/>
         </w:rPr>
@@ -2646,7 +2625,6 @@
         <w:r>
           <w:rPr>
             <w:rFonts w:ascii="Calibri" w:hAnsi="Calibri" w:cs="Times New Roman"/>
-            <w:iCs w:val="0"/>
             <w:sz w:val="22"/>
             <w:szCs w:val="22"/>
           </w:rPr>
@@ -2706,7 +2684,6 @@
         <w:pStyle w:val="TOC2"/>
         <w:rPr>
           <w:rFonts w:ascii="Calibri" w:hAnsi="Calibri" w:cs="Times New Roman"/>
-          <w:iCs w:val="0"/>
           <w:sz w:val="22"/>
           <w:szCs w:val="22"/>
         </w:rPr>
@@ -2721,7 +2698,6 @@
         <w:r>
           <w:rPr>
             <w:rFonts w:ascii="Calibri" w:hAnsi="Calibri" w:cs="Times New Roman"/>
-            <w:iCs w:val="0"/>
             <w:sz w:val="22"/>
             <w:szCs w:val="22"/>
           </w:rPr>
@@ -2781,7 +2757,6 @@
         <w:pStyle w:val="TOC2"/>
         <w:rPr>
           <w:rFonts w:ascii="Calibri" w:hAnsi="Calibri" w:cs="Times New Roman"/>
-          <w:iCs w:val="0"/>
           <w:sz w:val="22"/>
           <w:szCs w:val="22"/>
         </w:rPr>
@@ -2796,7 +2771,6 @@
         <w:r>
           <w:rPr>
             <w:rFonts w:ascii="Calibri" w:hAnsi="Calibri" w:cs="Times New Roman"/>
-            <w:iCs w:val="0"/>
             <w:sz w:val="22"/>
             <w:szCs w:val="22"/>
           </w:rPr>
@@ -2856,7 +2830,6 @@
         <w:pStyle w:val="TOC2"/>
         <w:rPr>
           <w:rFonts w:ascii="Calibri" w:hAnsi="Calibri" w:cs="Times New Roman"/>
-          <w:iCs w:val="0"/>
           <w:sz w:val="22"/>
           <w:szCs w:val="22"/>
         </w:rPr>
@@ -2871,7 +2844,6 @@
         <w:r>
           <w:rPr>
             <w:rFonts w:ascii="Calibri" w:hAnsi="Calibri" w:cs="Times New Roman"/>
-            <w:iCs w:val="0"/>
             <w:sz w:val="22"/>
             <w:szCs w:val="22"/>
           </w:rPr>
@@ -2931,10 +2903,6 @@
         <w:pStyle w:val="TOC1"/>
         <w:rPr>
           <w:rFonts w:ascii="Calibri" w:hAnsi="Calibri" w:cs="Times New Roman"/>
-          <w:b w:val="0"/>
-          <w:bCs w:val="0"/>
-          <w:iCs w:val="0"/>
-          <w:caps w:val="0"/>
           <w:sz w:val="22"/>
           <w:szCs w:val="22"/>
         </w:rPr>
@@ -2949,10 +2917,6 @@
         <w:r>
           <w:rPr>
             <w:rFonts w:ascii="Calibri" w:hAnsi="Calibri" w:cs="Times New Roman"/>
-            <w:b w:val="0"/>
-            <w:bCs w:val="0"/>
-            <w:iCs w:val="0"/>
-            <w:caps w:val="0"/>
             <w:sz w:val="22"/>
             <w:szCs w:val="22"/>
           </w:rPr>
@@ -3012,7 +2976,6 @@
         <w:pStyle w:val="TOC2"/>
         <w:rPr>
           <w:rFonts w:ascii="Calibri" w:hAnsi="Calibri" w:cs="Times New Roman"/>
-          <w:iCs w:val="0"/>
           <w:sz w:val="22"/>
           <w:szCs w:val="22"/>
         </w:rPr>
@@ -3027,7 +2990,6 @@
         <w:r>
           <w:rPr>
             <w:rFonts w:ascii="Calibri" w:hAnsi="Calibri" w:cs="Times New Roman"/>
-            <w:iCs w:val="0"/>
             <w:sz w:val="22"/>
             <w:szCs w:val="22"/>
           </w:rPr>
@@ -3087,7 +3049,6 @@
         <w:pStyle w:val="TOC2"/>
         <w:rPr>
           <w:rFonts w:ascii="Calibri" w:hAnsi="Calibri" w:cs="Times New Roman"/>
-          <w:iCs w:val="0"/>
           <w:sz w:val="22"/>
           <w:szCs w:val="22"/>
         </w:rPr>
@@ -3102,7 +3063,6 @@
         <w:r>
           <w:rPr>
             <w:rFonts w:ascii="Calibri" w:hAnsi="Calibri" w:cs="Times New Roman"/>
-            <w:iCs w:val="0"/>
             <w:sz w:val="22"/>
             <w:szCs w:val="22"/>
           </w:rPr>
@@ -3162,7 +3122,6 @@
         <w:pStyle w:val="TOC2"/>
         <w:rPr>
           <w:rFonts w:ascii="Calibri" w:hAnsi="Calibri" w:cs="Times New Roman"/>
-          <w:iCs w:val="0"/>
           <w:sz w:val="22"/>
           <w:szCs w:val="22"/>
         </w:rPr>
@@ -3177,7 +3136,6 @@
         <w:r>
           <w:rPr>
             <w:rFonts w:ascii="Calibri" w:hAnsi="Calibri" w:cs="Times New Roman"/>
-            <w:iCs w:val="0"/>
             <w:sz w:val="22"/>
             <w:szCs w:val="22"/>
           </w:rPr>
@@ -3237,7 +3195,6 @@
         <w:pStyle w:val="TOC2"/>
         <w:rPr>
           <w:rFonts w:ascii="Calibri" w:hAnsi="Calibri" w:cs="Times New Roman"/>
-          <w:iCs w:val="0"/>
           <w:sz w:val="22"/>
           <w:szCs w:val="22"/>
         </w:rPr>
@@ -3252,7 +3209,6 @@
         <w:r>
           <w:rPr>
             <w:rFonts w:ascii="Calibri" w:hAnsi="Calibri" w:cs="Times New Roman"/>
-            <w:iCs w:val="0"/>
             <w:sz w:val="22"/>
             <w:szCs w:val="22"/>
           </w:rPr>
@@ -3312,10 +3268,6 @@
         <w:pStyle w:val="TOC1"/>
         <w:rPr>
           <w:rFonts w:ascii="Calibri" w:hAnsi="Calibri" w:cs="Times New Roman"/>
-          <w:b w:val="0"/>
-          <w:bCs w:val="0"/>
-          <w:iCs w:val="0"/>
-          <w:caps w:val="0"/>
           <w:sz w:val="22"/>
           <w:szCs w:val="22"/>
         </w:rPr>
@@ -3330,10 +3282,6 @@
         <w:r>
           <w:rPr>
             <w:rFonts w:ascii="Calibri" w:hAnsi="Calibri" w:cs="Times New Roman"/>
-            <w:b w:val="0"/>
-            <w:bCs w:val="0"/>
-            <w:iCs w:val="0"/>
-            <w:caps w:val="0"/>
             <w:sz w:val="22"/>
             <w:szCs w:val="22"/>
           </w:rPr>
@@ -3393,7 +3341,6 @@
         <w:pStyle w:val="TOC2"/>
         <w:rPr>
           <w:rFonts w:ascii="Calibri" w:hAnsi="Calibri" w:cs="Times New Roman"/>
-          <w:iCs w:val="0"/>
           <w:sz w:val="22"/>
           <w:szCs w:val="22"/>
         </w:rPr>
@@ -3408,7 +3355,6 @@
         <w:r>
           <w:rPr>
             <w:rFonts w:ascii="Calibri" w:hAnsi="Calibri" w:cs="Times New Roman"/>
-            <w:iCs w:val="0"/>
             <w:sz w:val="22"/>
             <w:szCs w:val="22"/>
           </w:rPr>
@@ -3468,7 +3414,6 @@
         <w:pStyle w:val="TOC2"/>
         <w:rPr>
           <w:rFonts w:ascii="Calibri" w:hAnsi="Calibri" w:cs="Times New Roman"/>
-          <w:iCs w:val="0"/>
           <w:sz w:val="22"/>
           <w:szCs w:val="22"/>
         </w:rPr>
@@ -3483,7 +3428,6 @@
         <w:r>
           <w:rPr>
             <w:rFonts w:ascii="Calibri" w:hAnsi="Calibri" w:cs="Times New Roman"/>
-            <w:iCs w:val="0"/>
             <w:sz w:val="22"/>
             <w:szCs w:val="22"/>
           </w:rPr>
@@ -3543,7 +3487,6 @@
         <w:pStyle w:val="TOC2"/>
         <w:rPr>
           <w:rFonts w:ascii="Calibri" w:hAnsi="Calibri" w:cs="Times New Roman"/>
-          <w:iCs w:val="0"/>
           <w:sz w:val="22"/>
           <w:szCs w:val="22"/>
         </w:rPr>
@@ -3558,7 +3501,6 @@
         <w:r>
           <w:rPr>
             <w:rFonts w:ascii="Calibri" w:hAnsi="Calibri" w:cs="Times New Roman"/>
-            <w:iCs w:val="0"/>
             <w:sz w:val="22"/>
             <w:szCs w:val="22"/>
           </w:rPr>
@@ -3618,7 +3560,6 @@
         <w:pStyle w:val="TOC2"/>
         <w:rPr>
           <w:rFonts w:ascii="Calibri" w:hAnsi="Calibri" w:cs="Times New Roman"/>
-          <w:iCs w:val="0"/>
           <w:sz w:val="22"/>
           <w:szCs w:val="22"/>
         </w:rPr>
@@ -3633,7 +3574,6 @@
         <w:r>
           <w:rPr>
             <w:rFonts w:ascii="Calibri" w:hAnsi="Calibri" w:cs="Times New Roman"/>
-            <w:iCs w:val="0"/>
             <w:sz w:val="22"/>
             <w:szCs w:val="22"/>
           </w:rPr>
@@ -3693,7 +3633,6 @@
         <w:pStyle w:val="TOC2"/>
         <w:rPr>
           <w:rFonts w:ascii="Calibri" w:hAnsi="Calibri" w:cs="Times New Roman"/>
-          <w:iCs w:val="0"/>
           <w:sz w:val="22"/>
           <w:szCs w:val="22"/>
         </w:rPr>
@@ -3708,7 +3647,6 @@
         <w:r>
           <w:rPr>
             <w:rFonts w:ascii="Calibri" w:hAnsi="Calibri" w:cs="Times New Roman"/>
-            <w:iCs w:val="0"/>
             <w:sz w:val="22"/>
             <w:szCs w:val="22"/>
           </w:rPr>
@@ -3768,7 +3706,6 @@
         <w:pStyle w:val="TOC2"/>
         <w:rPr>
           <w:rFonts w:ascii="Calibri" w:hAnsi="Calibri" w:cs="Times New Roman"/>
-          <w:iCs w:val="0"/>
           <w:sz w:val="22"/>
           <w:szCs w:val="22"/>
         </w:rPr>
@@ -3783,7 +3720,6 @@
         <w:r>
           <w:rPr>
             <w:rFonts w:ascii="Calibri" w:hAnsi="Calibri" w:cs="Times New Roman"/>
-            <w:iCs w:val="0"/>
             <w:sz w:val="22"/>
             <w:szCs w:val="22"/>
           </w:rPr>
@@ -3843,7 +3779,6 @@
         <w:pStyle w:val="TOC2"/>
         <w:rPr>
           <w:rFonts w:ascii="Calibri" w:hAnsi="Calibri" w:cs="Times New Roman"/>
-          <w:iCs w:val="0"/>
           <w:sz w:val="22"/>
           <w:szCs w:val="22"/>
         </w:rPr>
@@ -3858,7 +3793,6 @@
         <w:r>
           <w:rPr>
             <w:rFonts w:ascii="Calibri" w:hAnsi="Calibri" w:cs="Times New Roman"/>
-            <w:iCs w:val="0"/>
             <w:sz w:val="22"/>
             <w:szCs w:val="22"/>
           </w:rPr>
@@ -3918,10 +3852,6 @@
         <w:pStyle w:val="TOC1"/>
         <w:rPr>
           <w:rFonts w:ascii="Calibri" w:hAnsi="Calibri" w:cs="Times New Roman"/>
-          <w:b w:val="0"/>
-          <w:bCs w:val="0"/>
-          <w:iCs w:val="0"/>
-          <w:caps w:val="0"/>
           <w:sz w:val="22"/>
           <w:szCs w:val="22"/>
         </w:rPr>
@@ -3936,10 +3866,6 @@
         <w:r>
           <w:rPr>
             <w:rFonts w:ascii="Calibri" w:hAnsi="Calibri" w:cs="Times New Roman"/>
-            <w:b w:val="0"/>
-            <w:bCs w:val="0"/>
-            <w:iCs w:val="0"/>
-            <w:caps w:val="0"/>
             <w:sz w:val="22"/>
             <w:szCs w:val="22"/>
           </w:rPr>
@@ -3999,7 +3925,6 @@
         <w:pStyle w:val="TOC2"/>
         <w:rPr>
           <w:rFonts w:ascii="Calibri" w:hAnsi="Calibri" w:cs="Times New Roman"/>
-          <w:iCs w:val="0"/>
           <w:sz w:val="22"/>
           <w:szCs w:val="22"/>
         </w:rPr>
@@ -4014,7 +3939,6 @@
         <w:r>
           <w:rPr>
             <w:rFonts w:ascii="Calibri" w:hAnsi="Calibri" w:cs="Times New Roman"/>
-            <w:iCs w:val="0"/>
             <w:sz w:val="22"/>
             <w:szCs w:val="22"/>
           </w:rPr>
@@ -4074,7 +3998,6 @@
         <w:pStyle w:val="TOC2"/>
         <w:rPr>
           <w:rFonts w:ascii="Calibri" w:hAnsi="Calibri" w:cs="Times New Roman"/>
-          <w:iCs w:val="0"/>
           <w:sz w:val="22"/>
           <w:szCs w:val="22"/>
         </w:rPr>
@@ -4089,7 +4012,6 @@
         <w:r>
           <w:rPr>
             <w:rFonts w:ascii="Calibri" w:hAnsi="Calibri" w:cs="Times New Roman"/>
-            <w:iCs w:val="0"/>
             <w:sz w:val="22"/>
             <w:szCs w:val="22"/>
           </w:rPr>
@@ -4149,7 +4071,6 @@
         <w:pStyle w:val="TOC2"/>
         <w:rPr>
           <w:rFonts w:ascii="Calibri" w:hAnsi="Calibri" w:cs="Times New Roman"/>
-          <w:iCs w:val="0"/>
           <w:sz w:val="22"/>
           <w:szCs w:val="22"/>
         </w:rPr>
@@ -4164,7 +4085,6 @@
         <w:r>
           <w:rPr>
             <w:rFonts w:ascii="Calibri" w:hAnsi="Calibri" w:cs="Times New Roman"/>
-            <w:iCs w:val="0"/>
             <w:sz w:val="22"/>
             <w:szCs w:val="22"/>
           </w:rPr>
@@ -4224,10 +4144,6 @@
         <w:pStyle w:val="TOC1"/>
         <w:rPr>
           <w:rFonts w:ascii="Calibri" w:hAnsi="Calibri" w:cs="Times New Roman"/>
-          <w:b w:val="0"/>
-          <w:bCs w:val="0"/>
-          <w:iCs w:val="0"/>
-          <w:caps w:val="0"/>
           <w:sz w:val="22"/>
           <w:szCs w:val="22"/>
         </w:rPr>
@@ -4242,10 +4158,6 @@
         <w:r>
           <w:rPr>
             <w:rFonts w:ascii="Calibri" w:hAnsi="Calibri" w:cs="Times New Roman"/>
-            <w:b w:val="0"/>
-            <w:bCs w:val="0"/>
-            <w:iCs w:val="0"/>
-            <w:caps w:val="0"/>
             <w:sz w:val="22"/>
             <w:szCs w:val="22"/>
           </w:rPr>
@@ -4305,10 +4217,6 @@
         <w:pStyle w:val="TOC1"/>
         <w:rPr>
           <w:rFonts w:ascii="Calibri" w:hAnsi="Calibri" w:cs="Times New Roman"/>
-          <w:b w:val="0"/>
-          <w:bCs w:val="0"/>
-          <w:iCs w:val="0"/>
-          <w:caps w:val="0"/>
           <w:sz w:val="22"/>
           <w:szCs w:val="22"/>
         </w:rPr>
@@ -4323,10 +4231,6 @@
         <w:r>
           <w:rPr>
             <w:rFonts w:ascii="Calibri" w:hAnsi="Calibri" w:cs="Times New Roman"/>
-            <w:b w:val="0"/>
-            <w:bCs w:val="0"/>
-            <w:iCs w:val="0"/>
-            <w:caps w:val="0"/>
             <w:sz w:val="22"/>
             <w:szCs w:val="22"/>
           </w:rPr>
@@ -4386,10 +4290,6 @@
         <w:pStyle w:val="TOC1"/>
         <w:rPr>
           <w:rFonts w:ascii="Calibri" w:hAnsi="Calibri" w:cs="Times New Roman"/>
-          <w:b w:val="0"/>
-          <w:bCs w:val="0"/>
-          <w:iCs w:val="0"/>
-          <w:caps w:val="0"/>
           <w:sz w:val="22"/>
           <w:szCs w:val="22"/>
         </w:rPr>
@@ -4404,10 +4304,6 @@
         <w:r>
           <w:rPr>
             <w:rFonts w:ascii="Calibri" w:hAnsi="Calibri" w:cs="Times New Roman"/>
-            <w:b w:val="0"/>
-            <w:bCs w:val="0"/>
-            <w:iCs w:val="0"/>
-            <w:caps w:val="0"/>
             <w:sz w:val="22"/>
             <w:szCs w:val="22"/>
           </w:rPr>
@@ -4467,10 +4363,6 @@
         <w:pStyle w:val="TOC1"/>
         <w:rPr>
           <w:rFonts w:ascii="Calibri" w:hAnsi="Calibri" w:cs="Times New Roman"/>
-          <w:b w:val="0"/>
-          <w:bCs w:val="0"/>
-          <w:iCs w:val="0"/>
-          <w:caps w:val="0"/>
           <w:sz w:val="22"/>
           <w:szCs w:val="22"/>
         </w:rPr>
@@ -4485,10 +4377,6 @@
         <w:r>
           <w:rPr>
             <w:rFonts w:ascii="Calibri" w:hAnsi="Calibri" w:cs="Times New Roman"/>
-            <w:b w:val="0"/>
-            <w:bCs w:val="0"/>
-            <w:iCs w:val="0"/>
-            <w:caps w:val="0"/>
             <w:sz w:val="22"/>
             <w:szCs w:val="22"/>
           </w:rPr>
@@ -6336,11 +6224,6 @@
     <w:p>
       <w:pPr>
         <w:pStyle w:val="HelpBullet"/>
-        <w:numPr>
-          <w:ilvl w:val="0"/>
-          <w:numId w:val="0"/>
-        </w:numPr>
-        <w:ind w:left="360"/>
         <w:rPr>
           <w:snapToGrid w:val="0"/>
         </w:rPr>
@@ -6705,10 +6588,7 @@
               <w:t>Project Plan</w:t>
             </w:r>
             <w:r>
-              <w:t xml:space="preserve"> </w:t>
-            </w:r>
-            <w:r>
-              <w:t>(Report 1)</w:t>
+              <w:t xml:space="preserve"> (Report 1)</w:t>
             </w:r>
           </w:p>
           <w:p>
@@ -6726,10 +6606,7 @@
               <w:t xml:space="preserve"> file</w:t>
             </w:r>
             <w:r>
-              <w:t xml:space="preserve"> </w:t>
-            </w:r>
-            <w:r>
-              <w:t>(Report 1)</w:t>
+              <w:t xml:space="preserve"> (Report 1)</w:t>
             </w:r>
           </w:p>
           <w:p>
@@ -6741,10 +6618,7 @@
               </w:numPr>
             </w:pPr>
             <w:r>
-              <w:t xml:space="preserve">Q&amp;A_EN file </w:t>
-            </w:r>
-            <w:r>
-              <w:t>(Report 1)</w:t>
+              <w:t>Q&amp;A_EN file (Report 1)</w:t>
             </w:r>
           </w:p>
           <w:p>
@@ -6765,10 +6639,7 @@
               <w:t xml:space="preserve"> 1</w:t>
             </w:r>
             <w:r>
-              <w:t xml:space="preserve">_JP file </w:t>
-            </w:r>
-            <w:r>
-              <w:t>(Report 1)</w:t>
+              <w:t>_JP file (Report 1)</w:t>
             </w:r>
           </w:p>
           <w:p>
@@ -6789,10 +6660,7 @@
               <w:t xml:space="preserve"> 1</w:t>
             </w:r>
             <w:r>
-              <w:t xml:space="preserve">_EN file </w:t>
-            </w:r>
-            <w:r>
-              <w:t>(Report 1)</w:t>
+              <w:t>_EN file (Report 1)</w:t>
             </w:r>
           </w:p>
           <w:p>
@@ -6819,10 +6687,7 @@
               </w:numPr>
             </w:pPr>
             <w:r>
-              <w:t xml:space="preserve">Screen Design </w:t>
-            </w:r>
-            <w:r>
-              <w:t>(Report 2)</w:t>
+              <w:t>Screen Design (Report 2)</w:t>
             </w:r>
           </w:p>
           <w:p>
@@ -6834,10 +6699,7 @@
               </w:numPr>
             </w:pPr>
             <w:r>
-              <w:t xml:space="preserve">Database Design </w:t>
-            </w:r>
-            <w:r>
-              <w:t>(Report 2)</w:t>
+              <w:t>Database Design (Report 2)</w:t>
             </w:r>
           </w:p>
           <w:p>
@@ -6855,10 +6717,7 @@
               <w:t xml:space="preserve"> 2</w:t>
             </w:r>
             <w:r>
-              <w:t xml:space="preserve">_JP file </w:t>
-            </w:r>
-            <w:r>
-              <w:t>(Report 2)</w:t>
+              <w:t>_JP file (Report 2)</w:t>
             </w:r>
           </w:p>
           <w:p>
@@ -6876,10 +6735,7 @@
               <w:t xml:space="preserve"> 2</w:t>
             </w:r>
             <w:r>
-              <w:t xml:space="preserve">_EN file </w:t>
-            </w:r>
-            <w:r>
-              <w:t>(Report 2)</w:t>
+              <w:t>_EN file (Report 2)</w:t>
             </w:r>
           </w:p>
           <w:p>
@@ -6891,10 +6747,7 @@
               </w:numPr>
             </w:pPr>
             <w:r>
-              <w:t>Phase 2 started at 01/06/2017 and end at 19/07</w:t>
-            </w:r>
-            <w:r>
-              <w:t xml:space="preserve">/2017, contains : </w:t>
+              <w:t xml:space="preserve">Phase 2 started at 01/06/2017 and end at 19/07/2017, contains : </w:t>
             </w:r>
           </w:p>
           <w:p>
@@ -6909,13 +6762,7 @@
               <w:t>Test Plan</w:t>
             </w:r>
             <w:r>
-              <w:t xml:space="preserve"> (</w:t>
-            </w:r>
-            <w:r>
-              <w:t>Report 3</w:t>
-            </w:r>
-            <w:r>
-              <w:t>)</w:t>
+              <w:t xml:space="preserve"> (Report 3)</w:t>
             </w:r>
           </w:p>
           <w:p>
@@ -6930,13 +6777,7 @@
               <w:t>Test Case</w:t>
             </w:r>
             <w:r>
-              <w:t xml:space="preserve"> (</w:t>
-            </w:r>
-            <w:r>
-              <w:t>Report 3</w:t>
-            </w:r>
-            <w:r>
-              <w:t>)</w:t>
+              <w:t xml:space="preserve"> (Report 3)</w:t>
             </w:r>
           </w:p>
           <w:p>
@@ -8468,8 +8309,6 @@
       <w:pPr>
         <w:pStyle w:val="Heading3"/>
       </w:pPr>
-      <w:bookmarkStart w:id="8" w:name="_GoBack"/>
-      <w:bookmarkEnd w:id="8"/>
       <w:r>
         <w:t xml:space="preserve">Specific </w:t>
       </w:r>
@@ -8504,10 +8343,6 @@
     <w:p>
       <w:pPr>
         <w:pStyle w:val="HelpBullet"/>
-        <w:tabs>
-          <w:tab w:val="clear" w:pos="360"/>
-        </w:tabs>
-        <w:ind w:left="1890"/>
         <w:rPr>
           <w:snapToGrid w:val="0"/>
         </w:rPr>
@@ -8522,10 +8357,6 @@
     <w:p>
       <w:pPr>
         <w:pStyle w:val="HelpBullet"/>
-        <w:tabs>
-          <w:tab w:val="clear" w:pos="360"/>
-        </w:tabs>
-        <w:ind w:left="1890"/>
         <w:rPr>
           <w:snapToGrid w:val="0"/>
         </w:rPr>
@@ -8540,10 +8371,6 @@
     <w:p>
       <w:pPr>
         <w:pStyle w:val="HelpBullet"/>
-        <w:tabs>
-          <w:tab w:val="clear" w:pos="360"/>
-        </w:tabs>
-        <w:ind w:left="1890"/>
         <w:rPr>
           <w:snapToGrid w:val="0"/>
         </w:rPr>
@@ -8564,10 +8391,6 @@
     <w:p>
       <w:pPr>
         <w:pStyle w:val="HelpBullet"/>
-        <w:tabs>
-          <w:tab w:val="clear" w:pos="360"/>
-        </w:tabs>
-        <w:ind w:left="1890"/>
         <w:rPr>
           <w:snapToGrid w:val="0"/>
         </w:rPr>
@@ -8582,10 +8405,6 @@
     <w:p>
       <w:pPr>
         <w:pStyle w:val="HelpBullet"/>
-        <w:tabs>
-          <w:tab w:val="clear" w:pos="360"/>
-        </w:tabs>
-        <w:ind w:left="1890"/>
         <w:rPr>
           <w:snapToGrid w:val="0"/>
         </w:rPr>
@@ -8606,10 +8425,6 @@
     <w:p>
       <w:pPr>
         <w:pStyle w:val="HelpBullet"/>
-        <w:tabs>
-          <w:tab w:val="clear" w:pos="360"/>
-        </w:tabs>
-        <w:ind w:left="1890"/>
         <w:rPr>
           <w:snapToGrid w:val="0"/>
         </w:rPr>
@@ -9139,130 +8954,11 @@
       <w:pPr>
         <w:pStyle w:val="Heading2"/>
       </w:pPr>
-      <w:bookmarkStart w:id="9" w:name="_Toc336527260"/>
+      <w:bookmarkStart w:id="8" w:name="_Toc336527260"/>
       <w:r>
         <w:t>Critical Dependencies</w:t>
       </w:r>
-      <w:bookmarkEnd w:id="9"/>
-    </w:p>
-    <w:p>
-      <w:pPr>
-        <w:pStyle w:val="HelpText"/>
-      </w:pPr>
-      <w:r>
-        <w:rPr>
-          <w:b/>
-        </w:rPr>
-        <w:t>Help:</w:t>
-      </w:r>
-      <w:r>
-        <w:tab/>
-      </w:r>
-      <w:r>
-        <w:t xml:space="preserve">Describe any dependency on other projects. In case of dependencies, describe in detail the reasons, tasks and </w:t>
-      </w:r>
-      <w:r>
-        <w:t>schedule</w:t>
-      </w:r>
-      <w:r>
-        <w:t xml:space="preserve">. Also include </w:t>
-      </w:r>
-      <w:r>
-        <w:t xml:space="preserve">in </w:t>
-      </w:r>
-      <w:r>
-        <w:t>project schedule for tracking</w:t>
-      </w:r>
-      <w:r>
-        <w:t>.</w:t>
-      </w:r>
-    </w:p>
-    <w:p>
-      <w:pPr>
-        <w:pStyle w:val="HelpCont"/>
-      </w:pPr>
-      <w:r>
-        <w:t xml:space="preserve">Critical Dependencies are work products/work interfaces provided by project </w:t>
-      </w:r>
-      <w:r>
-        <w:t>relevant stakeholders</w:t>
-      </w:r>
-      <w:r>
-        <w:t xml:space="preserve"> and have significant </w:t>
-      </w:r>
-      <w:r>
-        <w:t>impact</w:t>
-      </w:r>
-      <w:r>
-        <w:t xml:space="preserve"> to the project. Therefore, schedule of critical dependencies shall be included in Project Schedule in a sequence that accounts for critical development factors and project risks.</w:t>
-      </w:r>
-    </w:p>
-    <w:p>
-      <w:pPr>
-        <w:pStyle w:val="HelpCont"/>
-      </w:pPr>
-      <w:r>
-        <w:t>Examples of Critical Dependency include the followings:</w:t>
-      </w:r>
-    </w:p>
-    <w:p>
-      <w:pPr>
-        <w:pStyle w:val="HelpBullet"/>
-        <w:tabs>
-          <w:tab w:val="clear" w:pos="360"/>
-        </w:tabs>
-        <w:ind w:left="1890"/>
-        <w:rPr>
-          <w:snapToGrid w:val="0"/>
-        </w:rPr>
-      </w:pPr>
-      <w:r>
-        <w:rPr>
-          <w:snapToGrid w:val="0"/>
-        </w:rPr>
-        <w:t>Needs of the customer and end users</w:t>
-      </w:r>
-    </w:p>
-    <w:p>
-      <w:pPr>
-        <w:pStyle w:val="HelpBullet"/>
-        <w:tabs>
-          <w:tab w:val="clear" w:pos="360"/>
-        </w:tabs>
-        <w:ind w:left="1890"/>
-        <w:rPr>
-          <w:snapToGrid w:val="0"/>
-        </w:rPr>
-      </w:pPr>
-      <w:r>
-        <w:rPr>
-          <w:snapToGrid w:val="0"/>
-        </w:rPr>
-        <w:t>Availability of critical resources</w:t>
-      </w:r>
-    </w:p>
-    <w:p>
-      <w:pPr>
-        <w:pStyle w:val="HelpBullet"/>
-        <w:tabs>
-          <w:tab w:val="clear" w:pos="360"/>
-        </w:tabs>
-        <w:ind w:left="1890"/>
-        <w:rPr>
-          <w:snapToGrid w:val="0"/>
-        </w:rPr>
-      </w:pPr>
-      <w:r>
-        <w:rPr>
-          <w:snapToGrid w:val="0"/>
-        </w:rPr>
-        <w:t>Availability of key personnel</w:t>
-      </w:r>
-    </w:p>
-    <w:p>
-      <w:pPr>
-        <w:pStyle w:val="HelpCont"/>
-      </w:pPr>
+      <w:bookmarkEnd w:id="8"/>
     </w:p>
     <w:tbl>
       <w:tblPr>
@@ -9383,6 +9079,9 @@
             <w:pPr>
               <w:pStyle w:val="bang0"/>
             </w:pPr>
+            <w:r>
+              <w:t>This project must be completed and delivered to FPTU.</w:t>
+            </w:r>
           </w:p>
         </w:tc>
         <w:tc>
@@ -9393,6 +9092,9 @@
             <w:pPr>
               <w:pStyle w:val="bang0"/>
             </w:pPr>
+            <w:r>
+              <w:t>16/08/2017</w:t>
+            </w:r>
           </w:p>
         </w:tc>
         <w:tc>
@@ -9411,9 +9113,6 @@
         <w:tc>
           <w:tcPr>
             <w:tcW w:w="450" w:type="dxa"/>
-            <w:tcBorders>
-              <w:bottom w:val="dotted" w:sz="2" w:space="0" w:color="808080"/>
-            </w:tcBorders>
             <w:vAlign w:val="center"/>
           </w:tcPr>
           <w:p>
@@ -9428,36 +9127,166 @@
         <w:tc>
           <w:tcPr>
             <w:tcW w:w="4230" w:type="dxa"/>
-            <w:tcBorders>
-              <w:bottom w:val="dotted" w:sz="2" w:space="0" w:color="808080"/>
-            </w:tcBorders>
-            <w:vAlign w:val="center"/>
-          </w:tcPr>
-          <w:p>
-            <w:pPr>
-              <w:pStyle w:val="bang0"/>
-            </w:pPr>
+            <w:vAlign w:val="center"/>
+          </w:tcPr>
+          <w:p>
+            <w:pPr>
+              <w:pStyle w:val="bang0"/>
+            </w:pPr>
+            <w:r>
+              <w:t>All document in each report must be completed and delivered to Supervisor by the end of each phase.</w:t>
+            </w:r>
           </w:p>
         </w:tc>
         <w:tc>
           <w:tcPr>
             <w:tcW w:w="2293" w:type="dxa"/>
-            <w:tcBorders>
-              <w:bottom w:val="dotted" w:sz="2" w:space="0" w:color="808080"/>
-            </w:tcBorders>
-          </w:tcPr>
-          <w:p>
-            <w:pPr>
-              <w:pStyle w:val="bang0"/>
-            </w:pPr>
+          </w:tcPr>
+          <w:p>
+            <w:pPr>
+              <w:pStyle w:val="bang0"/>
+            </w:pPr>
+            <w:r>
+              <w:t xml:space="preserve">+ Phase 1 : </w:t>
+            </w:r>
+            <w:r>
+              <w:t>31/05/2017</w:t>
+            </w:r>
+          </w:p>
+          <w:p>
+            <w:pPr>
+              <w:pStyle w:val="bang0"/>
+            </w:pPr>
+            <w:r>
+              <w:t xml:space="preserve">+ Phase 2 : </w:t>
+            </w:r>
+            <w:r>
+              <w:t>19/07/2016</w:t>
+            </w:r>
+          </w:p>
+          <w:p>
+            <w:pPr>
+              <w:pStyle w:val="bang0"/>
+            </w:pPr>
+            <w:r>
+              <w:t xml:space="preserve">+ Phase 3 : </w:t>
+            </w:r>
+            <w:r>
+              <w:t>16/08/2017</w:t>
+            </w:r>
           </w:p>
         </w:tc>
         <w:tc>
           <w:tcPr>
             <w:tcW w:w="1847" w:type="dxa"/>
-            <w:tcBorders>
-              <w:bottom w:val="dotted" w:sz="2" w:space="0" w:color="808080"/>
-            </w:tcBorders>
+            <w:vAlign w:val="center"/>
+          </w:tcPr>
+          <w:p>
+            <w:pPr>
+              <w:pStyle w:val="bang0"/>
+            </w:pPr>
+          </w:p>
+        </w:tc>
+      </w:tr>
+      <w:tr>
+        <w:tc>
+          <w:tcPr>
+            <w:tcW w:w="450" w:type="dxa"/>
+            <w:vAlign w:val="center"/>
+          </w:tcPr>
+          <w:p>
+            <w:pPr>
+              <w:pStyle w:val="bang0"/>
+            </w:pPr>
+            <w:r>
+              <w:t>3</w:t>
+            </w:r>
+          </w:p>
+        </w:tc>
+        <w:tc>
+          <w:tcPr>
+            <w:tcW w:w="4230" w:type="dxa"/>
+            <w:vAlign w:val="center"/>
+          </w:tcPr>
+          <w:p>
+            <w:pPr>
+              <w:pStyle w:val="bang0"/>
+            </w:pPr>
+            <w:r>
+              <w:t>User manual, Software package and Installation guide must be completed and delivered to Supervisor and FPTU.</w:t>
+            </w:r>
+          </w:p>
+        </w:tc>
+        <w:tc>
+          <w:tcPr>
+            <w:tcW w:w="2293" w:type="dxa"/>
+          </w:tcPr>
+          <w:p>
+            <w:pPr>
+              <w:pStyle w:val="bang0"/>
+            </w:pPr>
+            <w:r>
+              <w:t>16/08/2017</w:t>
+            </w:r>
+          </w:p>
+        </w:tc>
+        <w:tc>
+          <w:tcPr>
+            <w:tcW w:w="1847" w:type="dxa"/>
+            <w:vAlign w:val="center"/>
+          </w:tcPr>
+          <w:p>
+            <w:pPr>
+              <w:pStyle w:val="bang0"/>
+            </w:pPr>
+          </w:p>
+        </w:tc>
+      </w:tr>
+      <w:tr>
+        <w:tc>
+          <w:tcPr>
+            <w:tcW w:w="450" w:type="dxa"/>
+            <w:vAlign w:val="center"/>
+          </w:tcPr>
+          <w:p>
+            <w:pPr>
+              <w:pStyle w:val="bang0"/>
+            </w:pPr>
+            <w:r>
+              <w:t>4</w:t>
+            </w:r>
+          </w:p>
+        </w:tc>
+        <w:tc>
+          <w:tcPr>
+            <w:tcW w:w="4230" w:type="dxa"/>
+            <w:vAlign w:val="center"/>
+          </w:tcPr>
+          <w:p>
+            <w:pPr>
+              <w:pStyle w:val="bang0"/>
+            </w:pPr>
+            <w:r>
+              <w:t>Besite capstone project, team members have to join in Japanese class and SSC subject class.</w:t>
+            </w:r>
+          </w:p>
+        </w:tc>
+        <w:tc>
+          <w:tcPr>
+            <w:tcW w:w="2293" w:type="dxa"/>
+          </w:tcPr>
+          <w:p>
+            <w:pPr>
+              <w:pStyle w:val="bang0"/>
+            </w:pPr>
+            <w:r>
+              <w:t>24/07/2017</w:t>
+            </w:r>
+          </w:p>
+        </w:tc>
+        <w:tc>
+          <w:tcPr>
+            <w:tcW w:w="1847" w:type="dxa"/>
             <w:vAlign w:val="center"/>
           </w:tcPr>
           <w:p>
@@ -9472,113 +9301,51 @@
       <w:pPr>
         <w:pStyle w:val="Heading2"/>
       </w:pPr>
-      <w:bookmarkStart w:id="10" w:name="_Toc336527261"/>
+      <w:bookmarkStart w:id="9" w:name="_Toc336527261"/>
       <w:r>
         <w:t>Project Risk</w:t>
       </w:r>
+      <w:bookmarkEnd w:id="9"/>
+    </w:p>
+    <w:p>
+      <w:r>
+        <w:t>PM identifies risks in the Risk Management Plan. The document is updated to trigger each milestone, each event also. The document is updated weekly by the PM, Risk Management Plan will be notified to all of the stakeholders affected. Status of risk is rep</w:t>
+      </w:r>
+      <w:bookmarkStart w:id="10" w:name="_GoBack"/>
       <w:bookmarkEnd w:id="10"/>
+      <w:r>
+        <w:t xml:space="preserve">orted to </w:t>
+      </w:r>
+      <w:r>
+        <w:rPr>
+          <w:bCs/>
+        </w:rPr>
+        <w:t>supervisor</w:t>
+      </w:r>
+      <w:r>
+        <w:t xml:space="preserve"> at Project Milestones Report.</w:t>
+      </w:r>
     </w:p>
     <w:p>
       <w:pPr>
-        <w:pStyle w:val="HelpText"/>
+        <w:pStyle w:val="NormalIndent"/>
       </w:pPr>
       <w:r>
-        <w:rPr>
-          <w:b/>
-        </w:rPr>
-        <w:t>Help:</w:t>
-      </w:r>
-      <w:r>
-        <w:tab/>
-      </w:r>
-      <w:r>
-        <w:t>Describe the procedure to be used for managing risks in the project. The procedure should specify who is responsible for risk management, when risk situation is regularly considered (e.g. at each project status meeting), and which roles risks are communicated to, etc.</w:t>
-      </w:r>
-    </w:p>
-    <w:p>
-      <w:pPr>
-        <w:pStyle w:val="HelpCont"/>
-      </w:pPr>
-      <w:r>
-        <w:t xml:space="preserve">Also refer to the Risk Management Plan (or Risk Sheet) where the risks are listed, assessed, and mitigation and contingency </w:t>
-      </w:r>
-      <w:r>
-        <w:t>are</w:t>
-      </w:r>
-      <w:r>
-        <w:t xml:space="preserve"> defined. </w:t>
-      </w:r>
-    </w:p>
-    <w:p>
-      <w:pPr>
-        <w:pStyle w:val="HelpCont"/>
-      </w:pPr>
-      <w:r>
-        <w:t>Example:</w:t>
-      </w:r>
-    </w:p>
-    <w:p>
-      <w:pPr>
-        <w:pStyle w:val="HelpCont"/>
-      </w:pPr>
-    </w:p>
-    <w:p>
-      <w:r>
-        <w:t xml:space="preserve">All identified risks are documented, assessed and prioritized in the </w:t>
-      </w:r>
-      <w:r>
-        <w:t>Risk Management Plan</w:t>
-      </w:r>
-      <w:r>
-        <w:t xml:space="preserve"> by the </w:t>
-      </w:r>
-      <w:r>
-        <w:t>PM</w:t>
-      </w:r>
-      <w:r>
-        <w:t xml:space="preserve">. The Risk Management Plan is updated weekly, at milestones or on event and communicated to all affected stakeholders by the </w:t>
-      </w:r>
-      <w:r>
-        <w:t>PM</w:t>
-      </w:r>
-      <w:r>
-        <w:t xml:space="preserve">. The risk status is reported to </w:t>
-      </w:r>
-      <w:r>
-        <w:t>SM</w:t>
-      </w:r>
-      <w:r>
-        <w:t xml:space="preserve"> in the Project Milestone Report.</w:t>
-      </w:r>
-    </w:p>
-    <w:p>
-      <w:pPr>
-        <w:pStyle w:val="Heading1"/>
-      </w:pPr>
-      <w:bookmarkStart w:id="11" w:name="_Toc336527262"/>
-      <w:r>
-        <w:t xml:space="preserve">Project </w:t>
-      </w:r>
-      <w:r>
-        <w:t>D</w:t>
-      </w:r>
-      <w:r>
-        <w:t xml:space="preserve">evelopment </w:t>
-      </w:r>
-      <w:r>
-        <w:t>Approach</w:t>
-      </w:r>
-      <w:bookmarkEnd w:id="11"/>
+        <w:t xml:space="preserve">Reference to </w:t>
+      </w:r>
+      <w:r>
+        <w:t>TOS_RiskManagement_v1.0_EN.xlsx</w:t>
+      </w:r>
     </w:p>
     <w:p>
       <w:pPr>
         <w:pStyle w:val="Heading2"/>
       </w:pPr>
-      <w:bookmarkStart w:id="12" w:name="_Toc336527263"/>
+      <w:bookmarkStart w:id="11" w:name="_Toc336527263"/>
       <w:r>
         <w:t>Project Process</w:t>
       </w:r>
-      <w:bookmarkEnd w:id="12"/>
+      <w:bookmarkEnd w:id="11"/>
     </w:p>
     <w:p>
       <w:r>
@@ -9849,7 +9616,7 @@
       <w:pPr>
         <w:pStyle w:val="Heading2"/>
       </w:pPr>
-      <w:bookmarkStart w:id="13" w:name="_Toc336527264"/>
+      <w:bookmarkStart w:id="12" w:name="_Toc336527264"/>
       <w:r>
         <w:t xml:space="preserve">Requirement </w:t>
       </w:r>
@@ -9859,7 +9626,7 @@
       <w:r>
         <w:t>Management</w:t>
       </w:r>
-      <w:bookmarkEnd w:id="13"/>
+      <w:bookmarkEnd w:id="12"/>
     </w:p>
     <w:p>
       <w:pPr>
@@ -9884,7 +9651,6 @@
     <w:p>
       <w:pPr>
         <w:pStyle w:val="HelpText"/>
-        <w:ind w:hanging="90"/>
       </w:pPr>
       <w:r>
         <w:t>Who is responsible for managing change to requirements (BA is normally designated for that task), Where are changes logged</w:t>
@@ -10242,11 +10008,11 @@
       <w:pPr>
         <w:pStyle w:val="Heading2"/>
       </w:pPr>
-      <w:bookmarkStart w:id="14" w:name="_Toc336527265"/>
+      <w:bookmarkStart w:id="13" w:name="_Toc336527265"/>
       <w:r>
         <w:t>Product Integration Strategy</w:t>
       </w:r>
-      <w:bookmarkEnd w:id="14"/>
+      <w:bookmarkEnd w:id="13"/>
     </w:p>
     <w:p>
       <w:pPr>
@@ -10573,11 +10339,11 @@
       <w:pPr>
         <w:pStyle w:val="Heading2"/>
       </w:pPr>
-      <w:bookmarkStart w:id="15" w:name="_Toc336527266"/>
+      <w:bookmarkStart w:id="14" w:name="_Toc336527266"/>
       <w:r>
         <w:t>Quality Management</w:t>
       </w:r>
-      <w:bookmarkEnd w:id="15"/>
+      <w:bookmarkEnd w:id="14"/>
     </w:p>
     <w:p>
       <w:pPr>
@@ -13949,22 +13715,22 @@
       <w:pPr>
         <w:pStyle w:val="Heading1"/>
       </w:pPr>
-      <w:bookmarkStart w:id="16" w:name="_Toc336527267"/>
-      <w:bookmarkStart w:id="17" w:name="_Toc452446889"/>
+      <w:bookmarkStart w:id="15" w:name="_Toc336527267"/>
+      <w:bookmarkStart w:id="16" w:name="_Toc452446889"/>
       <w:r>
         <w:t>Estimate</w:t>
       </w:r>
-      <w:bookmarkEnd w:id="16"/>
+      <w:bookmarkEnd w:id="15"/>
     </w:p>
     <w:p>
       <w:pPr>
         <w:pStyle w:val="Heading2"/>
       </w:pPr>
-      <w:bookmarkStart w:id="18" w:name="_Toc336527268"/>
+      <w:bookmarkStart w:id="17" w:name="_Toc336527268"/>
       <w:r>
         <w:t>Size</w:t>
       </w:r>
-      <w:bookmarkEnd w:id="18"/>
+      <w:bookmarkEnd w:id="17"/>
     </w:p>
     <w:p>
       <w:pPr>
@@ -14061,11 +13827,11 @@
       <w:pPr>
         <w:pStyle w:val="Heading2"/>
       </w:pPr>
-      <w:bookmarkStart w:id="19" w:name="_Toc336527269"/>
+      <w:bookmarkStart w:id="18" w:name="_Toc336527269"/>
       <w:r>
         <w:t>Effort</w:t>
       </w:r>
-      <w:bookmarkEnd w:id="19"/>
+      <w:bookmarkEnd w:id="18"/>
     </w:p>
     <w:p>
       <w:pPr>
@@ -16877,11 +16643,11 @@
       <w:pPr>
         <w:pStyle w:val="Heading2"/>
       </w:pPr>
-      <w:bookmarkStart w:id="20" w:name="_Toc336527270"/>
+      <w:bookmarkStart w:id="19" w:name="_Toc336527270"/>
       <w:r>
         <w:t>Schedule</w:t>
       </w:r>
-      <w:bookmarkEnd w:id="20"/>
+      <w:bookmarkEnd w:id="19"/>
     </w:p>
     <w:p>
       <w:pPr>
@@ -18058,8 +17824,8 @@
           <w:lang w:val="da-DK" w:eastAsia="ja-JP"/>
         </w:rPr>
       </w:pPr>
-      <w:bookmarkStart w:id="21" w:name="_Project_Risk"/>
-      <w:bookmarkEnd w:id="21"/>
+      <w:bookmarkStart w:id="20" w:name="_Project_Risk"/>
+      <w:bookmarkEnd w:id="20"/>
       <w:r>
         <w:rPr>
           <w:rFonts w:eastAsia="MS Mincho"/>
@@ -19226,11 +18992,11 @@
       <w:pPr>
         <w:pStyle w:val="Heading2"/>
       </w:pPr>
-      <w:bookmarkStart w:id="22" w:name="_Toc336527271"/>
+      <w:bookmarkStart w:id="21" w:name="_Toc336527271"/>
       <w:r>
         <w:t>Resource</w:t>
       </w:r>
-      <w:bookmarkEnd w:id="22"/>
+      <w:bookmarkEnd w:id="21"/>
     </w:p>
     <w:p>
       <w:r>
@@ -19251,11 +19017,11 @@
       <w:pPr>
         <w:pStyle w:val="Heading2"/>
       </w:pPr>
-      <w:bookmarkStart w:id="23" w:name="_Toc336527272"/>
+      <w:bookmarkStart w:id="22" w:name="_Toc336527272"/>
       <w:r>
         <w:t>Infrastructure</w:t>
       </w:r>
-      <w:bookmarkEnd w:id="23"/>
+      <w:bookmarkEnd w:id="22"/>
     </w:p>
     <w:p>
       <w:pPr>
@@ -20417,14 +20183,14 @@
       <w:pPr>
         <w:pStyle w:val="Heading2"/>
       </w:pPr>
-      <w:bookmarkStart w:id="24" w:name="_Toc336527273"/>
+      <w:bookmarkStart w:id="23" w:name="_Toc336527273"/>
       <w:r>
         <w:t>Training P</w:t>
       </w:r>
       <w:r>
         <w:t>lan</w:t>
       </w:r>
-      <w:bookmarkEnd w:id="24"/>
+      <w:bookmarkEnd w:id="23"/>
     </w:p>
     <w:tbl>
       <w:tblPr>
@@ -21111,11 +20877,11 @@
       <w:pPr>
         <w:pStyle w:val="Heading2"/>
       </w:pPr>
-      <w:bookmarkStart w:id="25" w:name="_Toc336527274"/>
+      <w:bookmarkStart w:id="24" w:name="_Toc336527274"/>
       <w:r>
         <w:t>Finance</w:t>
       </w:r>
-      <w:bookmarkEnd w:id="25"/>
+      <w:bookmarkEnd w:id="24"/>
     </w:p>
     <w:p>
       <w:pPr>
@@ -22913,7 +22679,7 @@
       <w:pPr>
         <w:pStyle w:val="Heading1"/>
       </w:pPr>
-      <w:bookmarkStart w:id="26" w:name="_Toc336527275"/>
+      <w:bookmarkStart w:id="25" w:name="_Toc336527275"/>
       <w:r>
         <w:t xml:space="preserve">Project </w:t>
       </w:r>
@@ -22922,6 +22688,46 @@
       </w:r>
       <w:r>
         <w:t>rganization</w:t>
+      </w:r>
+      <w:bookmarkEnd w:id="25"/>
+    </w:p>
+    <w:p>
+      <w:pPr>
+        <w:pStyle w:val="HelpText"/>
+      </w:pPr>
+      <w:r>
+        <w:rPr>
+          <w:b/>
+        </w:rPr>
+        <w:t>Help:</w:t>
+      </w:r>
+      <w:r>
+        <w:tab/>
+      </w:r>
+      <w:r>
+        <w:t xml:space="preserve">Describe the internal project organization and all organizational issues affected by the project result or the project is dependent on. You may extract information from the Project Proposal </w:t>
+      </w:r>
+      <w:r>
+        <w:t>or other documents</w:t>
+      </w:r>
+    </w:p>
+    <w:p>
+      <w:pPr>
+        <w:pStyle w:val="Heading2"/>
+      </w:pPr>
+      <w:bookmarkStart w:id="26" w:name="_Toc336527276"/>
+      <w:r>
+        <w:t>Organization</w:t>
+      </w:r>
+      <w:bookmarkEnd w:id="16"/>
+      <w:r>
+        <w:t xml:space="preserve"> St</w:t>
+      </w:r>
+      <w:r>
+        <w:t>r</w:t>
+      </w:r>
+      <w:r>
+        <w:t>ucture</w:t>
       </w:r>
       <w:bookmarkEnd w:id="26"/>
     </w:p>
@@ -22939,71 +22745,31 @@
         <w:tab/>
       </w:r>
       <w:r>
-        <w:t xml:space="preserve">Describe the internal project organization and all organizational issues affected by the project result or the project is dependent on. You may extract information from the Project Proposal </w:t>
-      </w:r>
-      <w:r>
-        <w:t>or other documents</w:t>
+        <w:t xml:space="preserve">Describe how the project is organized. Describe what subprojects and other areas of responsibility are planned. Identify and staff all steering functions, project management functions, and execution functions. </w:t>
+      </w:r>
+    </w:p>
+    <w:p>
+      <w:pPr>
+        <w:pStyle w:val="HelpCont"/>
+      </w:pPr>
+      <w:r>
+        <w:t>Graphical illustrations such as hierarchical organization charts or matrix diagrams may be used to depict the lines of authority, responsibility, and communication within the project.</w:t>
       </w:r>
     </w:p>
     <w:p>
       <w:pPr>
         <w:pStyle w:val="Heading2"/>
       </w:pPr>
-      <w:bookmarkStart w:id="27" w:name="_Toc336527276"/>
-      <w:r>
-        <w:t>Organization</w:t>
-      </w:r>
-      <w:bookmarkEnd w:id="17"/>
-      <w:r>
-        <w:t xml:space="preserve"> St</w:t>
-      </w:r>
-      <w:r>
-        <w:t>r</w:t>
-      </w:r>
-      <w:r>
-        <w:t>ucture</w:t>
-      </w:r>
+      <w:bookmarkStart w:id="27" w:name="_Project_team"/>
+      <w:bookmarkStart w:id="28" w:name="_Toc336527277"/>
       <w:bookmarkEnd w:id="27"/>
-    </w:p>
-    <w:p>
-      <w:pPr>
-        <w:pStyle w:val="HelpText"/>
-      </w:pPr>
-      <w:r>
-        <w:rPr>
-          <w:b/>
-        </w:rPr>
-        <w:t>Help:</w:t>
-      </w:r>
-      <w:r>
-        <w:tab/>
-      </w:r>
-      <w:r>
-        <w:t xml:space="preserve">Describe how the project is organized. Describe what subprojects and other areas of responsibility are planned. Identify and staff all steering functions, project management functions, and execution functions. </w:t>
-      </w:r>
-    </w:p>
-    <w:p>
-      <w:pPr>
-        <w:pStyle w:val="HelpCont"/>
-      </w:pPr>
-      <w:r>
-        <w:t>Graphical illustrations such as hierarchical organization charts or matrix diagrams may be used to depict the lines of authority, responsibility, and communication within the project.</w:t>
-      </w:r>
-    </w:p>
-    <w:p>
-      <w:pPr>
-        <w:pStyle w:val="Heading2"/>
-      </w:pPr>
-      <w:bookmarkStart w:id="28" w:name="_Project_team"/>
-      <w:bookmarkStart w:id="29" w:name="_Toc336527277"/>
+      <w:r>
+        <w:t>Project T</w:t>
+      </w:r>
+      <w:r>
+        <w:t>eam</w:t>
+      </w:r>
       <w:bookmarkEnd w:id="28"/>
-      <w:r>
-        <w:t>Project T</w:t>
-      </w:r>
-      <w:r>
-        <w:t>eam</w:t>
-      </w:r>
-      <w:bookmarkEnd w:id="29"/>
     </w:p>
     <w:p>
       <w:pPr>
@@ -25098,7 +24864,7 @@
       </w:tr>
     </w:tbl>
     <w:p>
-      <w:bookmarkStart w:id="30" w:name="_Toc452446891"/>
+      <w:bookmarkStart w:id="29" w:name="_Toc452446891"/>
       <w:r>
         <w:t>The detail of Human resource budget allocation over the whole project life is in the below table</w:t>
       </w:r>
@@ -28092,15 +27858,15 @@
       <w:pPr>
         <w:pStyle w:val="Heading2"/>
       </w:pPr>
-      <w:bookmarkStart w:id="31" w:name="_Toc336527278"/>
+      <w:bookmarkStart w:id="30" w:name="_Toc336527278"/>
       <w:r>
         <w:t>External I</w:t>
       </w:r>
       <w:r>
         <w:t>nterfaces</w:t>
       </w:r>
+      <w:bookmarkEnd w:id="29"/>
       <w:bookmarkEnd w:id="30"/>
-      <w:bookmarkEnd w:id="31"/>
     </w:p>
     <w:p>
       <w:pPr>
@@ -28136,8 +27902,8 @@
       <w:pPr>
         <w:pStyle w:val="Heading3"/>
       </w:pPr>
-      <w:bookmarkStart w:id="32" w:name="OLE_LINK1"/>
-      <w:bookmarkStart w:id="33" w:name="OLE_LINK2"/>
+      <w:bookmarkStart w:id="31" w:name="OLE_LINK1"/>
+      <w:bookmarkStart w:id="32" w:name="OLE_LINK2"/>
       <w:r>
         <w:t>Fsoft</w:t>
       </w:r>
@@ -28150,8 +27916,8 @@
       <w:r>
         <w:t>nterfaces</w:t>
       </w:r>
+      <w:bookmarkEnd w:id="31"/>
       <w:bookmarkEnd w:id="32"/>
-      <w:bookmarkEnd w:id="33"/>
     </w:p>
     <w:p>
       <w:pPr>
@@ -28173,7 +27939,6 @@
     <w:p>
       <w:pPr>
         <w:pStyle w:val="HelpText"/>
-        <w:ind w:left="0" w:firstLine="0"/>
       </w:pPr>
     </w:p>
     <w:tbl>
@@ -28745,7 +28510,7 @@
             <w:pPr>
               <w:pStyle w:val="Bangheader"/>
             </w:pPr>
-            <w:bookmarkStart w:id="34" w:name="_Toc452446894"/>
+            <w:bookmarkStart w:id="33" w:name="_Toc452446894"/>
             <w:r>
               <w:t>Department</w:t>
             </w:r>
@@ -28914,11 +28679,11 @@
       <w:pPr>
         <w:pStyle w:val="Heading3"/>
       </w:pPr>
-      <w:bookmarkStart w:id="35" w:name="_Toc91412625"/>
+      <w:bookmarkStart w:id="34" w:name="_Toc91412625"/>
       <w:r>
         <w:t>Other Projects</w:t>
       </w:r>
-      <w:bookmarkEnd w:id="35"/>
+      <w:bookmarkEnd w:id="34"/>
       <w:r>
         <w:t xml:space="preserve"> </w:t>
       </w:r>
@@ -29439,9 +29204,9 @@
       <w:pPr>
         <w:pStyle w:val="Heading1"/>
       </w:pPr>
-      <w:bookmarkStart w:id="36" w:name="_Toc336527279"/>
-      <w:bookmarkStart w:id="37" w:name="_Toc452446914"/>
-      <w:bookmarkEnd w:id="34"/>
+      <w:bookmarkStart w:id="35" w:name="_Toc336527279"/>
+      <w:bookmarkStart w:id="36" w:name="_Toc452446914"/>
+      <w:bookmarkEnd w:id="33"/>
       <w:r>
         <w:t>C</w:t>
       </w:r>
@@ -29451,7 +29216,7 @@
       <w:r>
         <w:t xml:space="preserve"> &amp; Reporting</w:t>
       </w:r>
-      <w:bookmarkEnd w:id="36"/>
+      <w:bookmarkEnd w:id="35"/>
     </w:p>
     <w:p>
       <w:pPr>
@@ -29482,10 +29247,6 @@
     <w:p>
       <w:pPr>
         <w:pStyle w:val="HelpBullet"/>
-        <w:tabs>
-          <w:tab w:val="clear" w:pos="360"/>
-        </w:tabs>
-        <w:ind w:left="1890"/>
         <w:rPr>
           <w:snapToGrid w:val="0"/>
         </w:rPr>
@@ -29507,10 +29268,6 @@
     <w:p>
       <w:pPr>
         <w:pStyle w:val="HelpBullet"/>
-        <w:tabs>
-          <w:tab w:val="clear" w:pos="360"/>
-        </w:tabs>
-        <w:ind w:left="1890"/>
         <w:rPr>
           <w:snapToGrid w:val="0"/>
         </w:rPr>
@@ -29532,10 +29289,6 @@
     <w:p>
       <w:pPr>
         <w:pStyle w:val="HelpBullet"/>
-        <w:tabs>
-          <w:tab w:val="clear" w:pos="360"/>
-        </w:tabs>
-        <w:ind w:left="1890"/>
         <w:rPr>
           <w:snapToGrid w:val="0"/>
         </w:rPr>
@@ -29558,10 +29311,6 @@
     <w:p>
       <w:pPr>
         <w:pStyle w:val="HelpBullet"/>
-        <w:tabs>
-          <w:tab w:val="clear" w:pos="360"/>
-        </w:tabs>
-        <w:ind w:left="1890"/>
         <w:rPr>
           <w:snapToGrid w:val="0"/>
         </w:rPr>
@@ -29576,10 +29325,6 @@
     <w:p>
       <w:pPr>
         <w:pStyle w:val="HelpBullet"/>
-        <w:tabs>
-          <w:tab w:val="clear" w:pos="360"/>
-        </w:tabs>
-        <w:ind w:left="1890"/>
         <w:rPr>
           <w:snapToGrid w:val="0"/>
         </w:rPr>
@@ -29594,10 +29339,6 @@
     <w:p>
       <w:pPr>
         <w:pStyle w:val="HelpBullet"/>
-        <w:tabs>
-          <w:tab w:val="clear" w:pos="360"/>
-        </w:tabs>
-        <w:ind w:left="1890"/>
         <w:rPr>
           <w:snapToGrid w:val="0"/>
         </w:rPr>
@@ -31071,20 +30812,17 @@
       <w:pPr>
         <w:pStyle w:val="Heading1"/>
       </w:pPr>
-      <w:bookmarkStart w:id="38" w:name="_Toc336527280"/>
+      <w:bookmarkStart w:id="37" w:name="_Toc336527280"/>
+      <w:bookmarkEnd w:id="36"/>
+      <w:r>
+        <w:t>Configuration M</w:t>
+      </w:r>
+      <w:r>
+        <w:t>anagement</w:t>
+      </w:r>
       <w:bookmarkEnd w:id="37"/>
-      <w:r>
-        <w:t>Configuration M</w:t>
-      </w:r>
-      <w:r>
-        <w:t>anagement</w:t>
-      </w:r>
-      <w:bookmarkEnd w:id="38"/>
     </w:p>
     <w:p>
-      <w:pPr>
-        <w:ind w:left="360"/>
-      </w:pPr>
       <w:r>
         <w:t xml:space="preserve">&lt;Refer to </w:t>
       </w:r>
@@ -31106,24 +30844,24 @@
       <w:pPr>
         <w:pStyle w:val="Heading1"/>
       </w:pPr>
-      <w:bookmarkStart w:id="39" w:name="_Toc447380910"/>
-      <w:bookmarkStart w:id="40" w:name="_Toc493946074"/>
-      <w:bookmarkStart w:id="41" w:name="_Toc523796238"/>
-      <w:bookmarkStart w:id="42" w:name="_Toc524347177"/>
-      <w:bookmarkStart w:id="43" w:name="_Toc91412645"/>
-      <w:bookmarkStart w:id="44" w:name="_Toc336527281"/>
+      <w:bookmarkStart w:id="38" w:name="_Toc447380910"/>
+      <w:bookmarkStart w:id="39" w:name="_Toc493946074"/>
+      <w:bookmarkStart w:id="40" w:name="_Toc523796238"/>
+      <w:bookmarkStart w:id="41" w:name="_Toc524347177"/>
+      <w:bookmarkStart w:id="42" w:name="_Toc91412645"/>
+      <w:bookmarkStart w:id="43" w:name="_Toc336527281"/>
       <w:r>
         <w:t>Security</w:t>
       </w:r>
+      <w:bookmarkEnd w:id="38"/>
       <w:bookmarkEnd w:id="39"/>
       <w:bookmarkEnd w:id="40"/>
       <w:bookmarkEnd w:id="41"/>
+      <w:r>
+        <w:t xml:space="preserve"> Aspects</w:t>
+      </w:r>
       <w:bookmarkEnd w:id="42"/>
-      <w:r>
-        <w:t xml:space="preserve"> Aspects</w:t>
-      </w:r>
       <w:bookmarkEnd w:id="43"/>
-      <w:bookmarkEnd w:id="44"/>
     </w:p>
     <w:p>
       <w:pPr>
@@ -31144,10 +30882,6 @@
     <w:p>
       <w:pPr>
         <w:pStyle w:val="HelpBullet"/>
-        <w:tabs>
-          <w:tab w:val="clear" w:pos="360"/>
-        </w:tabs>
-        <w:ind w:left="1890"/>
         <w:rPr>
           <w:snapToGrid w:val="0"/>
         </w:rPr>
@@ -31168,10 +30902,6 @@
     <w:p>
       <w:pPr>
         <w:pStyle w:val="HelpBullet"/>
-        <w:tabs>
-          <w:tab w:val="clear" w:pos="360"/>
-        </w:tabs>
-        <w:ind w:left="1890"/>
         <w:rPr>
           <w:snapToGrid w:val="0"/>
         </w:rPr>
@@ -31186,10 +30916,6 @@
     <w:p>
       <w:pPr>
         <w:pStyle w:val="HelpBullet"/>
-        <w:tabs>
-          <w:tab w:val="clear" w:pos="360"/>
-        </w:tabs>
-        <w:ind w:left="1890"/>
         <w:rPr>
           <w:snapToGrid w:val="0"/>
         </w:rPr>
@@ -31204,10 +30930,6 @@
     <w:p>
       <w:pPr>
         <w:pStyle w:val="HelpBullet"/>
-        <w:tabs>
-          <w:tab w:val="clear" w:pos="360"/>
-        </w:tabs>
-        <w:ind w:left="1890"/>
         <w:rPr>
           <w:snapToGrid w:val="0"/>
         </w:rPr>
@@ -31222,10 +30944,6 @@
     <w:p>
       <w:pPr>
         <w:pStyle w:val="HelpBullet"/>
-        <w:tabs>
-          <w:tab w:val="clear" w:pos="360"/>
-        </w:tabs>
-        <w:ind w:left="1890"/>
         <w:rPr>
           <w:snapToGrid w:val="0"/>
         </w:rPr>
@@ -31240,10 +30958,6 @@
     <w:p>
       <w:pPr>
         <w:pStyle w:val="HelpBullet"/>
-        <w:tabs>
-          <w:tab w:val="clear" w:pos="360"/>
-        </w:tabs>
-        <w:ind w:left="1890"/>
         <w:rPr>
           <w:snapToGrid w:val="0"/>
         </w:rPr>
@@ -31258,10 +30972,6 @@
     <w:p>
       <w:pPr>
         <w:pStyle w:val="HelpBullet"/>
-        <w:tabs>
-          <w:tab w:val="clear" w:pos="360"/>
-        </w:tabs>
-        <w:ind w:left="1890"/>
         <w:rPr>
           <w:snapToGrid w:val="0"/>
         </w:rPr>
@@ -31281,17 +30991,11 @@
     </w:p>
     <w:p/>
     <w:p>
-      <w:pPr>
-        <w:ind w:left="450"/>
-      </w:pPr>
       <w:r>
         <w:t>Security requirements from customer (thought commitment, contract or NDA...):</w:t>
       </w:r>
     </w:p>
     <w:p>
-      <w:pPr>
-        <w:ind w:left="450"/>
-      </w:pPr>
       <w:r>
         <w:t>&lt;</w:t>
       </w:r>
@@ -31306,9 +31010,6 @@
       </w:r>
     </w:p>
     <w:p>
-      <w:pPr>
-        <w:ind w:left="450"/>
-      </w:pPr>
       <w:r>
         <w:t>Can r</w:t>
       </w:r>
@@ -31326,7 +31027,6 @@
       <w:pPr>
         <w:rPr>
           <w:snapToGrid w:val="0"/>
-          <w:lang w:eastAsia="de-DE"/>
         </w:rPr>
       </w:pPr>
     </w:p>
@@ -31364,20 +31064,7 @@
             <w:hideMark/>
           </w:tcPr>
           <w:p>
-            <w:pPr>
-              <w:ind w:left="-6"/>
-              <w:rPr>
-                <w:b/>
-                <w:sz w:val="16"/>
-                <w:szCs w:val="16"/>
-              </w:rPr>
-            </w:pPr>
-            <w:r>
-              <w:rPr>
-                <w:b/>
-                <w:sz w:val="16"/>
-                <w:szCs w:val="16"/>
-              </w:rPr>
+            <w:r>
               <w:t>Clause</w:t>
             </w:r>
           </w:p>
@@ -31389,28 +31076,10 @@
             <w:hideMark/>
           </w:tcPr>
           <w:p>
-            <w:pPr>
-              <w:ind w:left="-6"/>
-              <w:rPr>
-                <w:b/>
-                <w:sz w:val="16"/>
-                <w:szCs w:val="16"/>
-              </w:rPr>
-            </w:pPr>
-            <w:r>
-              <w:rPr>
-                <w:b/>
-                <w:sz w:val="16"/>
-                <w:szCs w:val="16"/>
-              </w:rPr>
+            <w:r>
               <w:t xml:space="preserve">Security </w:t>
             </w:r>
             <w:r>
-              <w:rPr>
-                <w:b/>
-                <w:sz w:val="16"/>
-                <w:szCs w:val="16"/>
-              </w:rPr>
               <w:t>Requirements</w:t>
             </w:r>
           </w:p>
@@ -31422,20 +31091,7 @@
             <w:hideMark/>
           </w:tcPr>
           <w:p>
-            <w:pPr>
-              <w:ind w:left="-6"/>
-              <w:rPr>
-                <w:b/>
-                <w:sz w:val="16"/>
-                <w:szCs w:val="16"/>
-              </w:rPr>
-            </w:pPr>
-            <w:r>
-              <w:rPr>
-                <w:b/>
-                <w:sz w:val="16"/>
-                <w:szCs w:val="16"/>
-              </w:rPr>
+            <w:r>
               <w:t>Procedure</w:t>
             </w:r>
           </w:p>
@@ -31447,20 +31103,7 @@
             <w:hideMark/>
           </w:tcPr>
           <w:p>
-            <w:pPr>
-              <w:ind w:left="-6"/>
-              <w:rPr>
-                <w:b/>
-                <w:sz w:val="16"/>
-                <w:szCs w:val="16"/>
-              </w:rPr>
-            </w:pPr>
-            <w:r>
-              <w:rPr>
-                <w:b/>
-                <w:sz w:val="16"/>
-                <w:szCs w:val="16"/>
-              </w:rPr>
+            <w:r>
               <w:t>Period</w:t>
             </w:r>
           </w:p>
@@ -31472,20 +31115,7 @@
             <w:hideMark/>
           </w:tcPr>
           <w:p>
-            <w:pPr>
-              <w:ind w:left="-6"/>
-              <w:rPr>
-                <w:b/>
-                <w:sz w:val="16"/>
-                <w:szCs w:val="16"/>
-              </w:rPr>
-            </w:pPr>
-            <w:r>
-              <w:rPr>
-                <w:b/>
-                <w:sz w:val="16"/>
-                <w:szCs w:val="16"/>
-              </w:rPr>
+            <w:r>
               <w:t>PIC</w:t>
             </w:r>
           </w:p>
@@ -31501,18 +31131,7 @@
             <w:shd w:val="clear" w:color="000000" w:fill="FFFFFF"/>
           </w:tcPr>
           <w:p>
-            <w:pPr>
-              <w:ind w:left="-6"/>
-              <w:rPr>
-                <w:sz w:val="16"/>
-                <w:szCs w:val="16"/>
-              </w:rPr>
-            </w:pPr>
-            <w:r>
-              <w:rPr>
-                <w:sz w:val="16"/>
-                <w:szCs w:val="16"/>
-              </w:rPr>
+            <w:r>
               <w:t>Organization of Information Security</w:t>
             </w:r>
           </w:p>
@@ -31523,25 +31142,10 @@
             <w:shd w:val="clear" w:color="000000" w:fill="FFFFFF"/>
           </w:tcPr>
           <w:p>
-            <w:pPr>
-              <w:ind w:left="-6"/>
-              <w:rPr>
-                <w:sz w:val="16"/>
-                <w:szCs w:val="16"/>
-              </w:rPr>
-            </w:pPr>
-            <w:r>
-              <w:rPr>
-                <w:sz w:val="16"/>
-                <w:szCs w:val="16"/>
-              </w:rPr>
+            <w:r>
               <w:t xml:space="preserve">ISMS responsibilities/ assignments are </w:t>
             </w:r>
             <w:r>
-              <w:rPr>
-                <w:sz w:val="16"/>
-                <w:szCs w:val="16"/>
-              </w:rPr>
               <w:t>appointed</w:t>
             </w:r>
           </w:p>
@@ -31552,25 +31156,10 @@
             <w:shd w:val="clear" w:color="000000" w:fill="FFFFFF"/>
           </w:tcPr>
           <w:p>
-            <w:pPr>
-              <w:ind w:left="-6"/>
-              <w:rPr>
-                <w:sz w:val="16"/>
-                <w:szCs w:val="16"/>
-              </w:rPr>
-            </w:pPr>
-            <w:r>
-              <w:rPr>
-                <w:sz w:val="16"/>
-                <w:szCs w:val="16"/>
-              </w:rPr>
+            <w:r>
               <w:t xml:space="preserve">Assign 1 </w:t>
             </w:r>
             <w:r>
-              <w:rPr>
-                <w:sz w:val="16"/>
-                <w:szCs w:val="16"/>
-              </w:rPr>
               <w:t>person responsible for ISMS</w:t>
             </w:r>
           </w:p>
@@ -31581,25 +31170,10 @@
             <w:shd w:val="clear" w:color="000000" w:fill="FFFFFF"/>
           </w:tcPr>
           <w:p>
-            <w:pPr>
-              <w:ind w:left="-6"/>
-              <w:rPr>
-                <w:sz w:val="16"/>
-                <w:szCs w:val="16"/>
-              </w:rPr>
-            </w:pPr>
-            <w:r>
-              <w:rPr>
-                <w:sz w:val="16"/>
-                <w:szCs w:val="16"/>
-              </w:rPr>
+            <w:r>
               <w:t>O</w:t>
             </w:r>
             <w:r>
-              <w:rPr>
-                <w:sz w:val="16"/>
-                <w:szCs w:val="16"/>
-              </w:rPr>
               <w:t>pening</w:t>
             </w:r>
           </w:p>
@@ -31610,18 +31184,7 @@
             <w:shd w:val="clear" w:color="000000" w:fill="FFFFFF"/>
           </w:tcPr>
           <w:p>
-            <w:pPr>
-              <w:ind w:left="-6"/>
-              <w:rPr>
-                <w:sz w:val="16"/>
-                <w:szCs w:val="16"/>
-              </w:rPr>
-            </w:pPr>
-            <w:r>
-              <w:rPr>
-                <w:sz w:val="16"/>
-                <w:szCs w:val="16"/>
-              </w:rPr>
+            <w:r>
               <w:t>PM</w:t>
             </w:r>
           </w:p>
@@ -31638,18 +31201,7 @@
             <w:shd w:val="clear" w:color="000000" w:fill="FFFFFF"/>
           </w:tcPr>
           <w:p>
-            <w:pPr>
-              <w:ind w:left="-6"/>
-              <w:rPr>
-                <w:sz w:val="16"/>
-                <w:szCs w:val="16"/>
-              </w:rPr>
-            </w:pPr>
-            <w:r>
-              <w:rPr>
-                <w:sz w:val="16"/>
-                <w:szCs w:val="16"/>
-              </w:rPr>
+            <w:r>
               <w:t>Asset management</w:t>
             </w:r>
           </w:p>
@@ -31661,18 +31213,7 @@
             <w:shd w:val="clear" w:color="000000" w:fill="FFFFFF"/>
           </w:tcPr>
           <w:p>
-            <w:pPr>
-              <w:ind w:left="-6"/>
-              <w:rPr>
-                <w:sz w:val="16"/>
-                <w:szCs w:val="16"/>
-              </w:rPr>
-            </w:pPr>
-            <w:r>
-              <w:rPr>
-                <w:sz w:val="16"/>
-                <w:szCs w:val="16"/>
-              </w:rPr>
+            <w:r>
               <w:t>Customer asset must be preserved and managed</w:t>
             </w:r>
           </w:p>
@@ -31683,18 +31224,7 @@
             <w:shd w:val="clear" w:color="000000" w:fill="FFFFFF"/>
           </w:tcPr>
           <w:p>
-            <w:pPr>
-              <w:ind w:left="-6"/>
-              <w:rPr>
-                <w:sz w:val="16"/>
-                <w:szCs w:val="16"/>
-              </w:rPr>
-            </w:pPr>
-            <w:r>
-              <w:rPr>
-                <w:sz w:val="16"/>
-                <w:szCs w:val="16"/>
-              </w:rPr>
+            <w:r>
               <w:t>Assign customer’s asset management officer (AO)</w:t>
             </w:r>
           </w:p>
@@ -31705,18 +31235,7 @@
             <w:shd w:val="clear" w:color="000000" w:fill="FFFFFF"/>
           </w:tcPr>
           <w:p>
-            <w:pPr>
-              <w:ind w:left="-6"/>
-              <w:rPr>
-                <w:sz w:val="16"/>
-                <w:szCs w:val="16"/>
-              </w:rPr>
-            </w:pPr>
-            <w:r>
-              <w:rPr>
-                <w:sz w:val="16"/>
-                <w:szCs w:val="16"/>
-              </w:rPr>
+            <w:r>
               <w:t>Opening</w:t>
             </w:r>
           </w:p>
@@ -31727,18 +31246,7 @@
             <w:shd w:val="clear" w:color="000000" w:fill="FFFFFF"/>
           </w:tcPr>
           <w:p>
-            <w:pPr>
-              <w:ind w:left="-6"/>
-              <w:rPr>
-                <w:sz w:val="16"/>
-                <w:szCs w:val="16"/>
-              </w:rPr>
-            </w:pPr>
-            <w:r>
-              <w:rPr>
-                <w:sz w:val="16"/>
-                <w:szCs w:val="16"/>
-              </w:rPr>
+            <w:r>
               <w:t>PM</w:t>
             </w:r>
           </w:p>
@@ -31754,15 +31262,7 @@
             <w:vMerge/>
             <w:shd w:val="clear" w:color="000000" w:fill="FFFFFF"/>
           </w:tcPr>
-          <w:p>
-            <w:pPr>
-              <w:ind w:left="-6"/>
-              <w:rPr>
-                <w:sz w:val="16"/>
-                <w:szCs w:val="16"/>
-              </w:rPr>
-            </w:pPr>
-          </w:p>
+          <w:p/>
         </w:tc>
         <w:tc>
           <w:tcPr>
@@ -31770,15 +31270,7 @@
             <w:vMerge/>
             <w:shd w:val="clear" w:color="000000" w:fill="FFFFFF"/>
           </w:tcPr>
-          <w:p>
-            <w:pPr>
-              <w:ind w:left="-6"/>
-              <w:rPr>
-                <w:sz w:val="16"/>
-                <w:szCs w:val="16"/>
-              </w:rPr>
-            </w:pPr>
-          </w:p>
+          <w:p/>
         </w:tc>
         <w:tc>
           <w:tcPr>
@@ -31786,18 +31278,7 @@
             <w:shd w:val="clear" w:color="000000" w:fill="FFFFFF"/>
           </w:tcPr>
           <w:p>
-            <w:pPr>
-              <w:ind w:left="-6"/>
-              <w:rPr>
-                <w:sz w:val="16"/>
-                <w:szCs w:val="16"/>
-              </w:rPr>
-            </w:pPr>
-            <w:r>
-              <w:rPr>
-                <w:sz w:val="16"/>
-                <w:szCs w:val="16"/>
-              </w:rPr>
+            <w:r>
               <w:t>List and do liquidation customer asset</w:t>
             </w:r>
           </w:p>
@@ -31808,18 +31289,7 @@
             <w:shd w:val="clear" w:color="000000" w:fill="FFFFFF"/>
           </w:tcPr>
           <w:p>
-            <w:pPr>
-              <w:ind w:left="-6"/>
-              <w:rPr>
-                <w:sz w:val="16"/>
-                <w:szCs w:val="16"/>
-              </w:rPr>
-            </w:pPr>
-            <w:r>
-              <w:rPr>
-                <w:sz w:val="16"/>
-                <w:szCs w:val="16"/>
-              </w:rPr>
+            <w:r>
               <w:t>Weekly</w:t>
             </w:r>
           </w:p>
@@ -31830,18 +31300,7 @@
             <w:shd w:val="clear" w:color="000000" w:fill="FFFFFF"/>
           </w:tcPr>
           <w:p>
-            <w:pPr>
-              <w:ind w:left="-6"/>
-              <w:rPr>
-                <w:sz w:val="16"/>
-                <w:szCs w:val="16"/>
-              </w:rPr>
-            </w:pPr>
-            <w:r>
-              <w:rPr>
-                <w:sz w:val="16"/>
-                <w:szCs w:val="16"/>
-              </w:rPr>
+            <w:r>
               <w:t>AO</w:t>
             </w:r>
           </w:p>
@@ -31857,15 +31316,7 @@
             <w:vMerge/>
             <w:shd w:val="clear" w:color="000000" w:fill="FFFFFF"/>
           </w:tcPr>
-          <w:p>
-            <w:pPr>
-              <w:ind w:left="-6"/>
-              <w:rPr>
-                <w:sz w:val="16"/>
-                <w:szCs w:val="16"/>
-              </w:rPr>
-            </w:pPr>
-          </w:p>
+          <w:p/>
         </w:tc>
         <w:tc>
           <w:tcPr>
@@ -31873,15 +31324,7 @@
             <w:vMerge/>
             <w:shd w:val="clear" w:color="000000" w:fill="FFFFFF"/>
           </w:tcPr>
-          <w:p>
-            <w:pPr>
-              <w:ind w:left="-6"/>
-              <w:rPr>
-                <w:sz w:val="16"/>
-                <w:szCs w:val="16"/>
-              </w:rPr>
-            </w:pPr>
-          </w:p>
+          <w:p/>
         </w:tc>
         <w:tc>
           <w:tcPr>
@@ -31889,18 +31332,7 @@
             <w:shd w:val="clear" w:color="000000" w:fill="FFFFFF"/>
           </w:tcPr>
           <w:p>
-            <w:pPr>
-              <w:ind w:left="-6"/>
-              <w:rPr>
-                <w:sz w:val="16"/>
-                <w:szCs w:val="16"/>
-              </w:rPr>
-            </w:pPr>
-            <w:r>
-              <w:rPr>
-                <w:sz w:val="16"/>
-                <w:szCs w:val="16"/>
-              </w:rPr>
+            <w:r>
               <w:t>Sign off when borrowing or returning asset</w:t>
             </w:r>
           </w:p>
@@ -31911,18 +31343,7 @@
             <w:shd w:val="clear" w:color="000000" w:fill="FFFFFF"/>
           </w:tcPr>
           <w:p>
-            <w:pPr>
-              <w:ind w:left="-6"/>
-              <w:rPr>
-                <w:sz w:val="16"/>
-                <w:szCs w:val="16"/>
-              </w:rPr>
-            </w:pPr>
-            <w:r>
-              <w:rPr>
-                <w:sz w:val="16"/>
-                <w:szCs w:val="16"/>
-              </w:rPr>
+            <w:r>
               <w:t>Daily</w:t>
             </w:r>
           </w:p>
@@ -31933,18 +31354,7 @@
             <w:shd w:val="clear" w:color="000000" w:fill="FFFFFF"/>
           </w:tcPr>
           <w:p>
-            <w:pPr>
-              <w:ind w:left="-6"/>
-              <w:rPr>
-                <w:sz w:val="16"/>
-                <w:szCs w:val="16"/>
-              </w:rPr>
-            </w:pPr>
-            <w:r>
-              <w:rPr>
-                <w:sz w:val="16"/>
-                <w:szCs w:val="16"/>
-              </w:rPr>
+            <w:r>
               <w:t>AO/staff</w:t>
             </w:r>
           </w:p>
@@ -31960,15 +31370,7 @@
             <w:vMerge/>
             <w:shd w:val="clear" w:color="000000" w:fill="FFFFFF"/>
           </w:tcPr>
-          <w:p>
-            <w:pPr>
-              <w:ind w:left="-6"/>
-              <w:rPr>
-                <w:sz w:val="16"/>
-                <w:szCs w:val="16"/>
-              </w:rPr>
-            </w:pPr>
-          </w:p>
+          <w:p/>
         </w:tc>
         <w:tc>
           <w:tcPr>
@@ -31976,18 +31378,7 @@
             <w:shd w:val="clear" w:color="000000" w:fill="FFFFFF"/>
           </w:tcPr>
           <w:p>
-            <w:pPr>
-              <w:ind w:left="-6"/>
-              <w:rPr>
-                <w:sz w:val="16"/>
-                <w:szCs w:val="16"/>
-              </w:rPr>
-            </w:pPr>
-            <w:r>
-              <w:rPr>
-                <w:sz w:val="16"/>
-                <w:szCs w:val="16"/>
-              </w:rPr>
+            <w:r>
               <w:t>Employees must not install/use software other than white-list software</w:t>
             </w:r>
           </w:p>
@@ -31998,32 +31389,13 @@
             <w:shd w:val="clear" w:color="000000" w:fill="FFFFFF"/>
           </w:tcPr>
           <w:p>
-            <w:pPr>
-              <w:ind w:left="-6"/>
-              <w:rPr>
-                <w:sz w:val="16"/>
-                <w:szCs w:val="16"/>
-              </w:rPr>
-            </w:pPr>
-            <w:r>
-              <w:rPr>
-                <w:sz w:val="16"/>
-                <w:szCs w:val="16"/>
-              </w:rPr>
+            <w:r>
               <w:t xml:space="preserve">Software for test or development must have license and register </w:t>
             </w:r>
             <w:r>
-              <w:rPr>
-                <w:sz w:val="16"/>
-                <w:szCs w:val="16"/>
-              </w:rPr>
               <w:t>in CM Plan or Fs</w:t>
             </w:r>
             <w:r>
-              <w:rPr>
-                <w:sz w:val="16"/>
-                <w:szCs w:val="16"/>
-              </w:rPr>
               <w:t>oft Insight</w:t>
             </w:r>
           </w:p>
@@ -32034,18 +31406,7 @@
             <w:shd w:val="clear" w:color="000000" w:fill="FFFFFF"/>
           </w:tcPr>
           <w:p>
-            <w:pPr>
-              <w:ind w:left="-6"/>
-              <w:rPr>
-                <w:sz w:val="16"/>
-                <w:szCs w:val="16"/>
-              </w:rPr>
-            </w:pPr>
-            <w:r>
-              <w:rPr>
-                <w:sz w:val="16"/>
-                <w:szCs w:val="16"/>
-              </w:rPr>
+            <w:r>
               <w:t>Opening</w:t>
             </w:r>
           </w:p>
@@ -32056,18 +31417,7 @@
             <w:shd w:val="clear" w:color="000000" w:fill="FFFFFF"/>
           </w:tcPr>
           <w:p>
-            <w:pPr>
-              <w:ind w:left="-6"/>
-              <w:rPr>
-                <w:sz w:val="16"/>
-                <w:szCs w:val="16"/>
-              </w:rPr>
-            </w:pPr>
-            <w:r>
-              <w:rPr>
-                <w:sz w:val="16"/>
-                <w:szCs w:val="16"/>
-              </w:rPr>
+            <w:r>
               <w:t>PM</w:t>
             </w:r>
           </w:p>
@@ -32083,15 +31433,7 @@
             <w:vMerge/>
             <w:shd w:val="clear" w:color="000000" w:fill="FFFFFF"/>
           </w:tcPr>
-          <w:p>
-            <w:pPr>
-              <w:ind w:left="-6"/>
-              <w:rPr>
-                <w:sz w:val="16"/>
-                <w:szCs w:val="16"/>
-              </w:rPr>
-            </w:pPr>
-          </w:p>
+          <w:p/>
         </w:tc>
         <w:tc>
           <w:tcPr>
@@ -32099,18 +31441,7 @@
             <w:shd w:val="clear" w:color="000000" w:fill="FFFFFF"/>
           </w:tcPr>
           <w:p>
-            <w:pPr>
-              <w:ind w:left="-6"/>
-              <w:rPr>
-                <w:sz w:val="16"/>
-                <w:szCs w:val="16"/>
-              </w:rPr>
-            </w:pPr>
-            <w:r>
-              <w:rPr>
-                <w:sz w:val="16"/>
-                <w:szCs w:val="16"/>
-              </w:rPr>
+            <w:r>
               <w:t>Confidential Information must be stored on the servers, not on PCs or storage media.</w:t>
             </w:r>
           </w:p>
@@ -32121,18 +31452,7 @@
             <w:shd w:val="clear" w:color="000000" w:fill="FFFFFF"/>
           </w:tcPr>
           <w:p>
-            <w:pPr>
-              <w:ind w:left="-6"/>
-              <w:rPr>
-                <w:sz w:val="16"/>
-                <w:szCs w:val="16"/>
-              </w:rPr>
-            </w:pPr>
-            <w:r>
-              <w:rPr>
-                <w:sz w:val="16"/>
-                <w:szCs w:val="16"/>
-              </w:rPr>
+            <w:r>
               <w:t xml:space="preserve">Request IT to clear project information from email, PC or format PC, external storage media </w:t>
             </w:r>
           </w:p>
@@ -32143,18 +31463,7 @@
             <w:shd w:val="clear" w:color="000000" w:fill="FFFFFF"/>
           </w:tcPr>
           <w:p>
-            <w:pPr>
-              <w:ind w:left="-6"/>
-              <w:rPr>
-                <w:sz w:val="16"/>
-                <w:szCs w:val="16"/>
-              </w:rPr>
-            </w:pPr>
-            <w:r>
-              <w:rPr>
-                <w:sz w:val="16"/>
-                <w:szCs w:val="16"/>
-              </w:rPr>
+            <w:r>
               <w:t>Staff out of Project/ ODC</w:t>
             </w:r>
           </w:p>
@@ -32165,18 +31474,7 @@
             <w:shd w:val="clear" w:color="000000" w:fill="FFFFFF"/>
           </w:tcPr>
           <w:p>
-            <w:pPr>
-              <w:ind w:left="-6"/>
-              <w:rPr>
-                <w:sz w:val="16"/>
-                <w:szCs w:val="16"/>
-              </w:rPr>
-            </w:pPr>
-            <w:r>
-              <w:rPr>
-                <w:sz w:val="16"/>
-                <w:szCs w:val="16"/>
-              </w:rPr>
+            <w:r>
               <w:t>PM</w:t>
             </w:r>
           </w:p>
@@ -32192,30 +31490,14 @@
             <w:vMerge/>
             <w:shd w:val="clear" w:color="000000" w:fill="FFFFFF"/>
           </w:tcPr>
-          <w:p>
-            <w:pPr>
-              <w:ind w:left="-6"/>
-              <w:rPr>
-                <w:sz w:val="16"/>
-                <w:szCs w:val="16"/>
-              </w:rPr>
-            </w:pPr>
-          </w:p>
+          <w:p/>
         </w:tc>
         <w:tc>
           <w:tcPr>
             <w:tcW w:w="2970" w:type="dxa"/>
             <w:shd w:val="clear" w:color="000000" w:fill="FFFFFF"/>
           </w:tcPr>
-          <w:p>
-            <w:pPr>
-              <w:ind w:left="-6"/>
-              <w:rPr>
-                <w:sz w:val="16"/>
-                <w:szCs w:val="16"/>
-              </w:rPr>
-            </w:pPr>
-          </w:p>
+          <w:p/>
         </w:tc>
         <w:tc>
           <w:tcPr>
@@ -32223,18 +31505,7 @@
             <w:shd w:val="clear" w:color="000000" w:fill="FFFFFF"/>
           </w:tcPr>
           <w:p>
-            <w:pPr>
-              <w:ind w:left="-6"/>
-              <w:rPr>
-                <w:sz w:val="16"/>
-                <w:szCs w:val="16"/>
-              </w:rPr>
-            </w:pPr>
-            <w:r>
-              <w:rPr>
-                <w:sz w:val="16"/>
-                <w:szCs w:val="16"/>
-              </w:rPr>
+            <w:r>
               <w:t>Shred, dissolve or incinerate papers</w:t>
             </w:r>
           </w:p>
@@ -32245,32 +31516,13 @@
             <w:shd w:val="clear" w:color="000000" w:fill="FFFFFF"/>
           </w:tcPr>
           <w:p>
-            <w:pPr>
-              <w:ind w:left="-6"/>
-              <w:rPr>
-                <w:sz w:val="16"/>
-                <w:szCs w:val="16"/>
-              </w:rPr>
-            </w:pPr>
-            <w:r>
-              <w:rPr>
-                <w:sz w:val="16"/>
-                <w:szCs w:val="16"/>
-              </w:rPr>
+            <w:r>
               <w:t>When no longer use</w:t>
             </w:r>
             <w:r>
-              <w:rPr>
-                <w:sz w:val="16"/>
-                <w:szCs w:val="16"/>
-              </w:rPr>
               <w:t>/</w:t>
             </w:r>
             <w:r>
-              <w:rPr>
-                <w:sz w:val="16"/>
-                <w:szCs w:val="16"/>
-              </w:rPr>
               <w:t xml:space="preserve"> Closure</w:t>
             </w:r>
           </w:p>
@@ -32281,18 +31533,7 @@
             <w:shd w:val="clear" w:color="000000" w:fill="FFFFFF"/>
           </w:tcPr>
           <w:p>
-            <w:pPr>
-              <w:ind w:left="-6"/>
-              <w:rPr>
-                <w:sz w:val="16"/>
-                <w:szCs w:val="16"/>
-              </w:rPr>
-            </w:pPr>
-            <w:r>
-              <w:rPr>
-                <w:sz w:val="16"/>
-                <w:szCs w:val="16"/>
-              </w:rPr>
+            <w:r>
               <w:t>Staff/ PM</w:t>
             </w:r>
           </w:p>
@@ -32308,15 +31549,7 @@
             <w:vMerge/>
             <w:shd w:val="clear" w:color="000000" w:fill="FFFFFF"/>
           </w:tcPr>
-          <w:p>
-            <w:pPr>
-              <w:ind w:left="-6"/>
-              <w:rPr>
-                <w:sz w:val="16"/>
-                <w:szCs w:val="16"/>
-              </w:rPr>
-            </w:pPr>
-          </w:p>
+          <w:p/>
         </w:tc>
         <w:tc>
           <w:tcPr>
@@ -32324,18 +31557,7 @@
             <w:shd w:val="clear" w:color="000000" w:fill="FFFFFF"/>
           </w:tcPr>
           <w:p>
-            <w:pPr>
-              <w:ind w:left="-6"/>
-              <w:rPr>
-                <w:sz w:val="16"/>
-                <w:szCs w:val="16"/>
-              </w:rPr>
-            </w:pPr>
-            <w:r>
-              <w:rPr>
-                <w:sz w:val="16"/>
-                <w:szCs w:val="16"/>
-              </w:rPr>
+            <w:r>
               <w:t>PC in must be configured by IT</w:t>
             </w:r>
           </w:p>
@@ -32346,18 +31568,7 @@
             <w:shd w:val="clear" w:color="000000" w:fill="FFFFFF"/>
           </w:tcPr>
           <w:p>
-            <w:pPr>
-              <w:ind w:left="-6"/>
-              <w:rPr>
-                <w:sz w:val="16"/>
-                <w:szCs w:val="16"/>
-              </w:rPr>
-            </w:pPr>
-            <w:r>
-              <w:rPr>
-                <w:sz w:val="16"/>
-                <w:szCs w:val="16"/>
-              </w:rPr>
+            <w:r>
               <w:t>Do check PC have McAfee, AV, patch updated, screen saver, USB port forbidden</w:t>
             </w:r>
           </w:p>
@@ -32368,18 +31579,7 @@
             <w:shd w:val="clear" w:color="000000" w:fill="FFFFFF"/>
           </w:tcPr>
           <w:p>
-            <w:pPr>
-              <w:ind w:left="-6"/>
-              <w:rPr>
-                <w:sz w:val="16"/>
-                <w:szCs w:val="16"/>
-              </w:rPr>
-            </w:pPr>
-            <w:r>
-              <w:rPr>
-                <w:sz w:val="16"/>
-                <w:szCs w:val="16"/>
-              </w:rPr>
+            <w:r>
               <w:t>Opening</w:t>
             </w:r>
           </w:p>
@@ -32390,18 +31590,7 @@
             <w:shd w:val="clear" w:color="000000" w:fill="FFFFFF"/>
           </w:tcPr>
           <w:p>
-            <w:pPr>
-              <w:ind w:left="-6"/>
-              <w:rPr>
-                <w:sz w:val="16"/>
-                <w:szCs w:val="16"/>
-              </w:rPr>
-            </w:pPr>
-            <w:r>
-              <w:rPr>
-                <w:sz w:val="16"/>
-                <w:szCs w:val="16"/>
-              </w:rPr>
+            <w:r>
               <w:t>PM</w:t>
             </w:r>
           </w:p>
@@ -32417,18 +31606,7 @@
             <w:shd w:val="clear" w:color="000000" w:fill="FFFFFF"/>
           </w:tcPr>
           <w:p>
-            <w:pPr>
-              <w:ind w:left="-6"/>
-              <w:rPr>
-                <w:sz w:val="16"/>
-                <w:szCs w:val="16"/>
-              </w:rPr>
-            </w:pPr>
-            <w:r>
-              <w:rPr>
-                <w:sz w:val="16"/>
-                <w:szCs w:val="16"/>
-              </w:rPr>
+            <w:r>
               <w:t>Human resources security</w:t>
             </w:r>
           </w:p>
@@ -32439,18 +31617,7 @@
             <w:shd w:val="clear" w:color="000000" w:fill="FFFFFF"/>
           </w:tcPr>
           <w:p>
-            <w:pPr>
-              <w:ind w:left="-6"/>
-              <w:rPr>
-                <w:sz w:val="16"/>
-                <w:szCs w:val="16"/>
-              </w:rPr>
-            </w:pPr>
-            <w:r>
-              <w:rPr>
-                <w:sz w:val="16"/>
-                <w:szCs w:val="16"/>
-              </w:rPr>
+            <w:r>
               <w:t>Employees must be known  specific Information Security requirements</w:t>
             </w:r>
           </w:p>
@@ -32461,18 +31628,7 @@
             <w:shd w:val="clear" w:color="000000" w:fill="FFFFFF"/>
           </w:tcPr>
           <w:p>
-            <w:pPr>
-              <w:ind w:left="-6"/>
-              <w:rPr>
-                <w:sz w:val="16"/>
-                <w:szCs w:val="16"/>
-              </w:rPr>
-            </w:pPr>
-            <w:r>
-              <w:rPr>
-                <w:sz w:val="16"/>
-                <w:szCs w:val="16"/>
-              </w:rPr>
+            <w:r>
               <w:t>Carry out ODC specific Information Security training for all employees</w:t>
             </w:r>
           </w:p>
@@ -32483,18 +31639,7 @@
             <w:shd w:val="clear" w:color="000000" w:fill="FFFFFF"/>
           </w:tcPr>
           <w:p>
-            <w:pPr>
-              <w:ind w:left="-6"/>
-              <w:rPr>
-                <w:sz w:val="16"/>
-                <w:szCs w:val="16"/>
-              </w:rPr>
-            </w:pPr>
-            <w:r>
-              <w:rPr>
-                <w:sz w:val="16"/>
-                <w:szCs w:val="16"/>
-              </w:rPr>
+            <w:r>
               <w:t>Opening</w:t>
             </w:r>
           </w:p>
@@ -32505,18 +31650,7 @@
             <w:shd w:val="clear" w:color="000000" w:fill="FFFFFF"/>
           </w:tcPr>
           <w:p>
-            <w:pPr>
-              <w:ind w:left="-6"/>
-              <w:rPr>
-                <w:sz w:val="16"/>
-                <w:szCs w:val="16"/>
-              </w:rPr>
-            </w:pPr>
-            <w:r>
-              <w:rPr>
-                <w:sz w:val="16"/>
-                <w:szCs w:val="16"/>
-              </w:rPr>
+            <w:r>
               <w:t>PM</w:t>
             </w:r>
           </w:p>
@@ -32533,18 +31667,7 @@
             <w:shd w:val="clear" w:color="000000" w:fill="FFFFFF"/>
           </w:tcPr>
           <w:p>
-            <w:pPr>
-              <w:ind w:left="-6"/>
-              <w:rPr>
-                <w:sz w:val="16"/>
-                <w:szCs w:val="16"/>
-              </w:rPr>
-            </w:pPr>
-            <w:r>
-              <w:rPr>
-                <w:sz w:val="16"/>
-                <w:szCs w:val="16"/>
-              </w:rPr>
+            <w:r>
               <w:t>Physical security</w:t>
             </w:r>
           </w:p>
@@ -32556,18 +31679,7 @@
             <w:shd w:val="clear" w:color="000000" w:fill="FFFFFF"/>
           </w:tcPr>
           <w:p>
-            <w:pPr>
-              <w:ind w:left="-6"/>
-              <w:rPr>
-                <w:sz w:val="16"/>
-                <w:szCs w:val="16"/>
-              </w:rPr>
-            </w:pPr>
-            <w:r>
-              <w:rPr>
-                <w:sz w:val="16"/>
-                <w:szCs w:val="16"/>
-              </w:rPr>
+            <w:r>
               <w:t>Have separated working area</w:t>
             </w:r>
           </w:p>
@@ -32578,18 +31690,7 @@
             <w:shd w:val="clear" w:color="000000" w:fill="FFFFFF"/>
           </w:tcPr>
           <w:p>
-            <w:pPr>
-              <w:ind w:left="-6"/>
-              <w:rPr>
-                <w:sz w:val="16"/>
-                <w:szCs w:val="16"/>
-              </w:rPr>
-            </w:pPr>
-            <w:r>
-              <w:rPr>
-                <w:sz w:val="16"/>
-                <w:szCs w:val="16"/>
-              </w:rPr>
+            <w:r>
               <w:t>Review entrance/exit database which only member can access</w:t>
             </w:r>
           </w:p>
@@ -32600,18 +31701,7 @@
             <w:shd w:val="clear" w:color="000000" w:fill="FFFFFF"/>
           </w:tcPr>
           <w:p>
-            <w:pPr>
-              <w:ind w:left="-6"/>
-              <w:rPr>
-                <w:sz w:val="16"/>
-                <w:szCs w:val="16"/>
-              </w:rPr>
-            </w:pPr>
-            <w:r>
-              <w:rPr>
-                <w:sz w:val="16"/>
-                <w:szCs w:val="16"/>
-              </w:rPr>
+            <w:r>
               <w:t>Monthly</w:t>
             </w:r>
           </w:p>
@@ -32622,18 +31712,7 @@
             <w:shd w:val="clear" w:color="000000" w:fill="FFFFFF"/>
           </w:tcPr>
           <w:p>
-            <w:pPr>
-              <w:ind w:left="-6"/>
-              <w:rPr>
-                <w:sz w:val="16"/>
-                <w:szCs w:val="16"/>
-              </w:rPr>
-            </w:pPr>
-            <w:r>
-              <w:rPr>
-                <w:sz w:val="16"/>
-                <w:szCs w:val="16"/>
-              </w:rPr>
+            <w:r>
               <w:t>PM/BU Leader</w:t>
             </w:r>
           </w:p>
@@ -32649,15 +31728,7 @@
             <w:vMerge/>
             <w:shd w:val="clear" w:color="000000" w:fill="FFFFFF"/>
           </w:tcPr>
-          <w:p>
-            <w:pPr>
-              <w:ind w:left="-6"/>
-              <w:rPr>
-                <w:sz w:val="16"/>
-                <w:szCs w:val="16"/>
-              </w:rPr>
-            </w:pPr>
-          </w:p>
+          <w:p/>
         </w:tc>
         <w:tc>
           <w:tcPr>
@@ -32665,15 +31736,7 @@
             <w:vMerge/>
             <w:shd w:val="clear" w:color="000000" w:fill="FFFFFF"/>
           </w:tcPr>
-          <w:p>
-            <w:pPr>
-              <w:ind w:left="-6"/>
-              <w:rPr>
-                <w:sz w:val="16"/>
-                <w:szCs w:val="16"/>
-              </w:rPr>
-            </w:pPr>
-          </w:p>
+          <w:p/>
         </w:tc>
         <w:tc>
           <w:tcPr>
@@ -32681,18 +31744,7 @@
             <w:shd w:val="clear" w:color="000000" w:fill="FFFFFF"/>
           </w:tcPr>
           <w:p>
-            <w:pPr>
-              <w:ind w:left="-6"/>
-              <w:rPr>
-                <w:sz w:val="16"/>
-                <w:szCs w:val="16"/>
-              </w:rPr>
-            </w:pPr>
-            <w:r>
-              <w:rPr>
-                <w:sz w:val="16"/>
-                <w:szCs w:val="16"/>
-              </w:rPr>
+            <w:r>
               <w:t>Review camera database (for doors or cover all working areas)</w:t>
             </w:r>
           </w:p>
@@ -32703,18 +31755,7 @@
             <w:shd w:val="clear" w:color="000000" w:fill="FFFFFF"/>
           </w:tcPr>
           <w:p>
-            <w:pPr>
-              <w:ind w:left="-6"/>
-              <w:rPr>
-                <w:sz w:val="16"/>
-                <w:szCs w:val="16"/>
-              </w:rPr>
-            </w:pPr>
-            <w:r>
-              <w:rPr>
-                <w:sz w:val="16"/>
-                <w:szCs w:val="16"/>
-              </w:rPr>
+            <w:r>
               <w:t>Monthly</w:t>
             </w:r>
           </w:p>
@@ -32725,18 +31766,7 @@
             <w:shd w:val="clear" w:color="000000" w:fill="FFFFFF"/>
           </w:tcPr>
           <w:p>
-            <w:pPr>
-              <w:ind w:left="-6"/>
-              <w:rPr>
-                <w:sz w:val="16"/>
-                <w:szCs w:val="16"/>
-              </w:rPr>
-            </w:pPr>
-            <w:r>
-              <w:rPr>
-                <w:sz w:val="16"/>
-                <w:szCs w:val="16"/>
-              </w:rPr>
+            <w:r>
               <w:t>PM/BU Leader</w:t>
             </w:r>
           </w:p>
@@ -32752,15 +31782,7 @@
             <w:vMerge/>
             <w:shd w:val="clear" w:color="000000" w:fill="FFFFFF"/>
           </w:tcPr>
-          <w:p>
-            <w:pPr>
-              <w:ind w:left="-6"/>
-              <w:rPr>
-                <w:sz w:val="16"/>
-                <w:szCs w:val="16"/>
-              </w:rPr>
-            </w:pPr>
-          </w:p>
+          <w:p/>
         </w:tc>
         <w:tc>
           <w:tcPr>
@@ -32768,18 +31790,7 @@
             <w:shd w:val="clear" w:color="000000" w:fill="FFFFFF"/>
           </w:tcPr>
           <w:p>
-            <w:pPr>
-              <w:ind w:left="-6"/>
-              <w:rPr>
-                <w:sz w:val="16"/>
-                <w:szCs w:val="16"/>
-              </w:rPr>
-            </w:pPr>
-            <w:r>
-              <w:rPr>
-                <w:sz w:val="16"/>
-                <w:szCs w:val="16"/>
-              </w:rPr>
+            <w:r>
               <w:t>Prohibited to bring privately-owned storage device, communication devices into the working areas.</w:t>
             </w:r>
           </w:p>
@@ -32790,18 +31801,7 @@
             <w:shd w:val="clear" w:color="000000" w:fill="FFFFFF"/>
           </w:tcPr>
           <w:p>
-            <w:pPr>
-              <w:ind w:left="-6"/>
-              <w:rPr>
-                <w:sz w:val="16"/>
-                <w:szCs w:val="16"/>
-              </w:rPr>
-            </w:pPr>
-            <w:r>
-              <w:rPr>
-                <w:sz w:val="16"/>
-                <w:szCs w:val="16"/>
-              </w:rPr>
+            <w:r>
               <w:t>Request to use nonstandard device sent to BUL, Asset management Officer, IT</w:t>
             </w:r>
           </w:p>
@@ -32812,18 +31812,7 @@
             <w:shd w:val="clear" w:color="000000" w:fill="FFFFFF"/>
           </w:tcPr>
           <w:p>
-            <w:pPr>
-              <w:ind w:left="-6"/>
-              <w:rPr>
-                <w:sz w:val="16"/>
-                <w:szCs w:val="16"/>
-              </w:rPr>
-            </w:pPr>
-            <w:r>
-              <w:rPr>
-                <w:sz w:val="16"/>
-                <w:szCs w:val="16"/>
-              </w:rPr>
+            <w:r>
               <w:t>On event</w:t>
             </w:r>
           </w:p>
@@ -32834,18 +31823,7 @@
             <w:shd w:val="clear" w:color="000000" w:fill="FFFFFF"/>
           </w:tcPr>
           <w:p>
-            <w:pPr>
-              <w:ind w:left="-6"/>
-              <w:rPr>
-                <w:sz w:val="16"/>
-                <w:szCs w:val="16"/>
-              </w:rPr>
-            </w:pPr>
-            <w:r>
-              <w:rPr>
-                <w:sz w:val="16"/>
-                <w:szCs w:val="16"/>
-              </w:rPr>
+            <w:r>
               <w:t>Staff/PM</w:t>
             </w:r>
           </w:p>
@@ -32861,15 +31839,7 @@
             <w:vMerge/>
             <w:shd w:val="clear" w:color="000000" w:fill="FFFFFF"/>
           </w:tcPr>
-          <w:p>
-            <w:pPr>
-              <w:ind w:left="-6"/>
-              <w:rPr>
-                <w:sz w:val="16"/>
-                <w:szCs w:val="16"/>
-              </w:rPr>
-            </w:pPr>
-          </w:p>
+          <w:p/>
         </w:tc>
         <w:tc>
           <w:tcPr>
@@ -32877,18 +31847,7 @@
             <w:shd w:val="clear" w:color="000000" w:fill="FFFFFF"/>
           </w:tcPr>
           <w:p>
-            <w:pPr>
-              <w:ind w:left="-6"/>
-              <w:rPr>
-                <w:sz w:val="16"/>
-                <w:szCs w:val="16"/>
-              </w:rPr>
-            </w:pPr>
-            <w:r>
-              <w:rPr>
-                <w:sz w:val="16"/>
-                <w:szCs w:val="16"/>
-              </w:rPr>
+            <w:r>
               <w:t xml:space="preserve">Equipment, information  should not be taken off-site without authorization </w:t>
             </w:r>
           </w:p>
@@ -32899,18 +31858,7 @@
             <w:shd w:val="clear" w:color="000000" w:fill="FFFFFF"/>
           </w:tcPr>
           <w:p>
-            <w:pPr>
-              <w:ind w:left="-6"/>
-              <w:rPr>
-                <w:sz w:val="16"/>
-                <w:szCs w:val="16"/>
-              </w:rPr>
-            </w:pPr>
-            <w:r>
-              <w:rPr>
-                <w:sz w:val="16"/>
-                <w:szCs w:val="16"/>
-              </w:rPr>
+            <w:r>
               <w:t>Request to take asset/information off premise to BUL, Asset management Officer</w:t>
             </w:r>
           </w:p>
@@ -32921,18 +31869,7 @@
             <w:shd w:val="clear" w:color="000000" w:fill="FFFFFF"/>
           </w:tcPr>
           <w:p>
-            <w:pPr>
-              <w:ind w:left="-6"/>
-              <w:rPr>
-                <w:sz w:val="16"/>
-                <w:szCs w:val="16"/>
-              </w:rPr>
-            </w:pPr>
-            <w:r>
-              <w:rPr>
-                <w:sz w:val="16"/>
-                <w:szCs w:val="16"/>
-              </w:rPr>
+            <w:r>
               <w:t>On event</w:t>
             </w:r>
           </w:p>
@@ -32943,18 +31880,7 @@
             <w:shd w:val="clear" w:color="000000" w:fill="FFFFFF"/>
           </w:tcPr>
           <w:p>
-            <w:pPr>
-              <w:ind w:left="-6"/>
-              <w:rPr>
-                <w:sz w:val="16"/>
-                <w:szCs w:val="16"/>
-              </w:rPr>
-            </w:pPr>
-            <w:r>
-              <w:rPr>
-                <w:sz w:val="16"/>
-                <w:szCs w:val="16"/>
-              </w:rPr>
+            <w:r>
               <w:t>Staff/PM</w:t>
             </w:r>
           </w:p>
@@ -32971,18 +31897,7 @@
             <w:shd w:val="clear" w:color="000000" w:fill="FFFFFF"/>
           </w:tcPr>
           <w:p>
-            <w:pPr>
-              <w:ind w:left="-6"/>
-              <w:rPr>
-                <w:sz w:val="16"/>
-                <w:szCs w:val="16"/>
-              </w:rPr>
-            </w:pPr>
-            <w:r>
-              <w:rPr>
-                <w:sz w:val="16"/>
-                <w:szCs w:val="16"/>
-              </w:rPr>
+            <w:r>
               <w:t>Communications and operations management</w:t>
             </w:r>
           </w:p>
@@ -32993,18 +31908,7 @@
             <w:shd w:val="clear" w:color="000000" w:fill="FFFFFF"/>
           </w:tcPr>
           <w:p>
-            <w:pPr>
-              <w:ind w:left="-6"/>
-              <w:rPr>
-                <w:sz w:val="16"/>
-                <w:szCs w:val="16"/>
-              </w:rPr>
-            </w:pPr>
-            <w:r>
-              <w:rPr>
-                <w:sz w:val="16"/>
-                <w:szCs w:val="16"/>
-              </w:rPr>
+            <w:r>
               <w:t>Dedicated servers for project must be controlled by IT</w:t>
             </w:r>
           </w:p>
@@ -33015,18 +31919,7 @@
             <w:shd w:val="clear" w:color="000000" w:fill="FFFFFF"/>
           </w:tcPr>
           <w:p>
-            <w:pPr>
-              <w:ind w:left="-6"/>
-              <w:rPr>
-                <w:sz w:val="16"/>
-                <w:szCs w:val="16"/>
-              </w:rPr>
-            </w:pPr>
-            <w:r>
-              <w:rPr>
-                <w:sz w:val="16"/>
-                <w:szCs w:val="16"/>
-              </w:rPr>
+            <w:r>
               <w:t>Request IT setup sever needed for project</w:t>
             </w:r>
           </w:p>
@@ -33037,18 +31930,7 @@
             <w:shd w:val="clear" w:color="000000" w:fill="FFFFFF"/>
           </w:tcPr>
           <w:p>
-            <w:pPr>
-              <w:ind w:left="-6"/>
-              <w:rPr>
-                <w:sz w:val="16"/>
-                <w:szCs w:val="16"/>
-              </w:rPr>
-            </w:pPr>
-            <w:r>
-              <w:rPr>
-                <w:sz w:val="16"/>
-                <w:szCs w:val="16"/>
-              </w:rPr>
+            <w:r>
               <w:t>Opening</w:t>
             </w:r>
           </w:p>
@@ -33059,18 +31941,7 @@
             <w:shd w:val="clear" w:color="000000" w:fill="FFFFFF"/>
           </w:tcPr>
           <w:p>
-            <w:pPr>
-              <w:ind w:left="-6"/>
-              <w:rPr>
-                <w:sz w:val="16"/>
-                <w:szCs w:val="16"/>
-              </w:rPr>
-            </w:pPr>
-            <w:r>
-              <w:rPr>
-                <w:sz w:val="16"/>
-                <w:szCs w:val="16"/>
-              </w:rPr>
+            <w:r>
               <w:t>PM</w:t>
             </w:r>
           </w:p>
@@ -33086,15 +31957,7 @@
             <w:vMerge/>
             <w:shd w:val="clear" w:color="000000" w:fill="FFFFFF"/>
           </w:tcPr>
-          <w:p>
-            <w:pPr>
-              <w:ind w:left="-6"/>
-              <w:rPr>
-                <w:sz w:val="16"/>
-                <w:szCs w:val="16"/>
-              </w:rPr>
-            </w:pPr>
-          </w:p>
+          <w:p/>
         </w:tc>
         <w:tc>
           <w:tcPr>
@@ -33102,18 +31965,7 @@
             <w:shd w:val="clear" w:color="000000" w:fill="FFFFFF"/>
           </w:tcPr>
           <w:p>
-            <w:pPr>
-              <w:ind w:left="-6"/>
-              <w:rPr>
-                <w:sz w:val="16"/>
-                <w:szCs w:val="16"/>
-              </w:rPr>
-            </w:pPr>
-            <w:r>
-              <w:rPr>
-                <w:sz w:val="16"/>
-                <w:szCs w:val="16"/>
-              </w:rPr>
+            <w:r>
               <w:t>Direct internet access must be managed &amp; controlled by IT</w:t>
             </w:r>
           </w:p>
@@ -33124,18 +31976,7 @@
             <w:shd w:val="clear" w:color="000000" w:fill="FFFFFF"/>
           </w:tcPr>
           <w:p>
-            <w:pPr>
-              <w:ind w:left="-6"/>
-              <w:rPr>
-                <w:sz w:val="16"/>
-                <w:szCs w:val="16"/>
-              </w:rPr>
-            </w:pPr>
-            <w:r>
-              <w:rPr>
-                <w:sz w:val="16"/>
-                <w:szCs w:val="16"/>
-              </w:rPr>
+            <w:r>
               <w:t>Request IT to configure and control</w:t>
             </w:r>
           </w:p>
@@ -33146,18 +31987,7 @@
             <w:shd w:val="clear" w:color="000000" w:fill="FFFFFF"/>
           </w:tcPr>
           <w:p>
-            <w:pPr>
-              <w:ind w:left="-6"/>
-              <w:rPr>
-                <w:sz w:val="16"/>
-                <w:szCs w:val="16"/>
-              </w:rPr>
-            </w:pPr>
-            <w:r>
-              <w:rPr>
-                <w:sz w:val="16"/>
-                <w:szCs w:val="16"/>
-              </w:rPr>
+            <w:r>
               <w:t>Opening</w:t>
             </w:r>
           </w:p>
@@ -33168,18 +31998,7 @@
             <w:shd w:val="clear" w:color="000000" w:fill="FFFFFF"/>
           </w:tcPr>
           <w:p>
-            <w:pPr>
-              <w:ind w:left="-6"/>
-              <w:rPr>
-                <w:sz w:val="16"/>
-                <w:szCs w:val="16"/>
-              </w:rPr>
-            </w:pPr>
-            <w:r>
-              <w:rPr>
-                <w:sz w:val="16"/>
-                <w:szCs w:val="16"/>
-              </w:rPr>
+            <w:r>
               <w:t>PM</w:t>
             </w:r>
           </w:p>
@@ -33195,15 +32014,7 @@
             <w:vMerge/>
             <w:shd w:val="clear" w:color="000000" w:fill="FFFFFF"/>
           </w:tcPr>
-          <w:p>
-            <w:pPr>
-              <w:ind w:left="-6"/>
-              <w:rPr>
-                <w:sz w:val="16"/>
-                <w:szCs w:val="16"/>
-              </w:rPr>
-            </w:pPr>
-          </w:p>
+          <w:p/>
         </w:tc>
         <w:tc>
           <w:tcPr>
@@ -33211,18 +32022,7 @@
             <w:shd w:val="clear" w:color="000000" w:fill="FFFFFF"/>
           </w:tcPr>
           <w:p>
-            <w:pPr>
-              <w:ind w:left="-6"/>
-              <w:rPr>
-                <w:sz w:val="16"/>
-                <w:szCs w:val="16"/>
-              </w:rPr>
-            </w:pPr>
-            <w:r>
-              <w:rPr>
-                <w:sz w:val="16"/>
-                <w:szCs w:val="16"/>
-              </w:rPr>
+            <w:r>
               <w:t>Restricting the use of specific network services going to the Internet (e.g. P2P, Skype,…, etc)</w:t>
             </w:r>
           </w:p>
@@ -33233,18 +32033,7 @@
             <w:shd w:val="clear" w:color="000000" w:fill="FFFFFF"/>
           </w:tcPr>
           <w:p>
-            <w:pPr>
-              <w:ind w:left="-6"/>
-              <w:rPr>
-                <w:sz w:val="16"/>
-                <w:szCs w:val="16"/>
-              </w:rPr>
-            </w:pPr>
-            <w:r>
-              <w:rPr>
-                <w:sz w:val="16"/>
-                <w:szCs w:val="16"/>
-              </w:rPr>
+            <w:r>
               <w:t>Request IT to configure and control</w:t>
             </w:r>
           </w:p>
@@ -33255,18 +32044,7 @@
             <w:shd w:val="clear" w:color="000000" w:fill="FFFFFF"/>
           </w:tcPr>
           <w:p>
-            <w:pPr>
-              <w:ind w:left="-6"/>
-              <w:rPr>
-                <w:sz w:val="16"/>
-                <w:szCs w:val="16"/>
-              </w:rPr>
-            </w:pPr>
-            <w:r>
-              <w:rPr>
-                <w:sz w:val="16"/>
-                <w:szCs w:val="16"/>
-              </w:rPr>
+            <w:r>
               <w:t>Opening</w:t>
             </w:r>
           </w:p>
@@ -33277,18 +32055,7 @@
             <w:shd w:val="clear" w:color="000000" w:fill="FFFFFF"/>
           </w:tcPr>
           <w:p>
-            <w:pPr>
-              <w:ind w:left="-6"/>
-              <w:rPr>
-                <w:sz w:val="16"/>
-                <w:szCs w:val="16"/>
-              </w:rPr>
-            </w:pPr>
-            <w:r>
-              <w:rPr>
-                <w:sz w:val="16"/>
-                <w:szCs w:val="16"/>
-              </w:rPr>
+            <w:r>
               <w:t>PM</w:t>
             </w:r>
           </w:p>
@@ -33304,15 +32071,7 @@
             <w:vMerge/>
             <w:shd w:val="clear" w:color="000000" w:fill="FFFFFF"/>
           </w:tcPr>
-          <w:p>
-            <w:pPr>
-              <w:ind w:left="-6"/>
-              <w:rPr>
-                <w:sz w:val="16"/>
-                <w:szCs w:val="16"/>
-              </w:rPr>
-            </w:pPr>
-          </w:p>
+          <w:p/>
         </w:tc>
         <w:tc>
           <w:tcPr>
@@ -33320,18 +32079,7 @@
             <w:shd w:val="clear" w:color="000000" w:fill="FFFFFF"/>
           </w:tcPr>
           <w:p>
-            <w:pPr>
-              <w:ind w:left="-6"/>
-              <w:rPr>
-                <w:sz w:val="16"/>
-                <w:szCs w:val="16"/>
-              </w:rPr>
-            </w:pPr>
-            <w:r>
-              <w:rPr>
-                <w:sz w:val="16"/>
-                <w:szCs w:val="16"/>
-              </w:rPr>
+            <w:r>
               <w:t>Connection to remote systems (VPN, FTP...) to the customer server/network</w:t>
             </w:r>
           </w:p>
@@ -33342,18 +32090,7 @@
             <w:shd w:val="clear" w:color="000000" w:fill="FFFFFF"/>
           </w:tcPr>
           <w:p>
-            <w:pPr>
-              <w:ind w:left="-6"/>
-              <w:rPr>
-                <w:sz w:val="16"/>
-                <w:szCs w:val="16"/>
-              </w:rPr>
-            </w:pPr>
-            <w:r>
-              <w:rPr>
-                <w:sz w:val="16"/>
-                <w:szCs w:val="16"/>
-              </w:rPr>
+            <w:r>
               <w:t>Request IT to configure and control</w:t>
             </w:r>
           </w:p>
@@ -33364,18 +32101,7 @@
             <w:shd w:val="clear" w:color="000000" w:fill="FFFFFF"/>
           </w:tcPr>
           <w:p>
-            <w:pPr>
-              <w:ind w:left="-6"/>
-              <w:rPr>
-                <w:sz w:val="16"/>
-                <w:szCs w:val="16"/>
-              </w:rPr>
-            </w:pPr>
-            <w:r>
-              <w:rPr>
-                <w:sz w:val="16"/>
-                <w:szCs w:val="16"/>
-              </w:rPr>
+            <w:r>
               <w:t>Opening</w:t>
             </w:r>
           </w:p>
@@ -33386,18 +32112,7 @@
             <w:shd w:val="clear" w:color="000000" w:fill="FFFFFF"/>
           </w:tcPr>
           <w:p>
-            <w:pPr>
-              <w:ind w:left="-6"/>
-              <w:rPr>
-                <w:sz w:val="16"/>
-                <w:szCs w:val="16"/>
-              </w:rPr>
-            </w:pPr>
-            <w:r>
-              <w:rPr>
-                <w:sz w:val="16"/>
-                <w:szCs w:val="16"/>
-              </w:rPr>
+            <w:r>
               <w:t>PM</w:t>
             </w:r>
           </w:p>
@@ -33413,15 +32128,7 @@
             <w:vMerge/>
             <w:shd w:val="clear" w:color="000000" w:fill="FFFFFF"/>
           </w:tcPr>
-          <w:p>
-            <w:pPr>
-              <w:ind w:left="-6"/>
-              <w:rPr>
-                <w:sz w:val="16"/>
-                <w:szCs w:val="16"/>
-              </w:rPr>
-            </w:pPr>
-          </w:p>
+          <w:p/>
         </w:tc>
         <w:tc>
           <w:tcPr>
@@ -33429,18 +32136,7 @@
             <w:shd w:val="clear" w:color="000000" w:fill="FFFFFF"/>
           </w:tcPr>
           <w:p>
-            <w:pPr>
-              <w:ind w:left="-6"/>
-              <w:rPr>
-                <w:sz w:val="16"/>
-                <w:szCs w:val="16"/>
-              </w:rPr>
-            </w:pPr>
-            <w:r>
-              <w:rPr>
-                <w:sz w:val="16"/>
-                <w:szCs w:val="16"/>
-              </w:rPr>
+            <w:r>
               <w:t>Restrict network connections to and from third-party networks</w:t>
             </w:r>
           </w:p>
@@ -33451,18 +32147,7 @@
             <w:shd w:val="clear" w:color="000000" w:fill="FFFFFF"/>
           </w:tcPr>
           <w:p>
-            <w:pPr>
-              <w:ind w:left="-6"/>
-              <w:rPr>
-                <w:sz w:val="16"/>
-                <w:szCs w:val="16"/>
-              </w:rPr>
-            </w:pPr>
-            <w:r>
-              <w:rPr>
-                <w:sz w:val="16"/>
-                <w:szCs w:val="16"/>
-              </w:rPr>
+            <w:r>
               <w:t>Request IT to configure and control</w:t>
             </w:r>
           </w:p>
@@ -33473,18 +32158,7 @@
             <w:shd w:val="clear" w:color="000000" w:fill="FFFFFF"/>
           </w:tcPr>
           <w:p>
-            <w:pPr>
-              <w:ind w:left="-6"/>
-              <w:rPr>
-                <w:sz w:val="16"/>
-                <w:szCs w:val="16"/>
-              </w:rPr>
-            </w:pPr>
-            <w:r>
-              <w:rPr>
-                <w:sz w:val="16"/>
-                <w:szCs w:val="16"/>
-              </w:rPr>
+            <w:r>
               <w:t>Opening</w:t>
             </w:r>
           </w:p>
@@ -33495,18 +32169,7 @@
             <w:shd w:val="clear" w:color="000000" w:fill="FFFFFF"/>
           </w:tcPr>
           <w:p>
-            <w:pPr>
-              <w:ind w:left="-6"/>
-              <w:rPr>
-                <w:sz w:val="16"/>
-                <w:szCs w:val="16"/>
-              </w:rPr>
-            </w:pPr>
-            <w:r>
-              <w:rPr>
-                <w:sz w:val="16"/>
-                <w:szCs w:val="16"/>
-              </w:rPr>
+            <w:r>
               <w:t>PM</w:t>
             </w:r>
           </w:p>
@@ -33522,15 +32185,7 @@
             <w:vMerge/>
             <w:shd w:val="clear" w:color="000000" w:fill="FFFFFF"/>
           </w:tcPr>
-          <w:p>
-            <w:pPr>
-              <w:ind w:left="-6"/>
-              <w:rPr>
-                <w:sz w:val="16"/>
-                <w:szCs w:val="16"/>
-              </w:rPr>
-            </w:pPr>
-          </w:p>
+          <w:p/>
         </w:tc>
         <w:tc>
           <w:tcPr>
@@ -33538,18 +32193,7 @@
             <w:shd w:val="clear" w:color="000000" w:fill="FFFFFF"/>
           </w:tcPr>
           <w:p>
-            <w:pPr>
-              <w:ind w:left="-6"/>
-              <w:rPr>
-                <w:sz w:val="16"/>
-                <w:szCs w:val="16"/>
-              </w:rPr>
-            </w:pPr>
-            <w:r>
-              <w:rPr>
-                <w:sz w:val="16"/>
-                <w:szCs w:val="16"/>
-              </w:rPr>
+            <w:r>
               <w:t>Create dedicated VLAN for software development and testing</w:t>
             </w:r>
           </w:p>
@@ -33560,18 +32204,7 @@
             <w:shd w:val="clear" w:color="000000" w:fill="FFFFFF"/>
           </w:tcPr>
           <w:p>
-            <w:pPr>
-              <w:ind w:left="-6"/>
-              <w:rPr>
-                <w:sz w:val="16"/>
-                <w:szCs w:val="16"/>
-              </w:rPr>
-            </w:pPr>
-            <w:r>
-              <w:rPr>
-                <w:sz w:val="16"/>
-                <w:szCs w:val="16"/>
-              </w:rPr>
+            <w:r>
               <w:t>Request IT to configure and control</w:t>
             </w:r>
           </w:p>
@@ -33582,18 +32215,7 @@
             <w:shd w:val="clear" w:color="000000" w:fill="FFFFFF"/>
           </w:tcPr>
           <w:p>
-            <w:pPr>
-              <w:ind w:left="-6"/>
-              <w:rPr>
-                <w:sz w:val="16"/>
-                <w:szCs w:val="16"/>
-              </w:rPr>
-            </w:pPr>
-            <w:r>
-              <w:rPr>
-                <w:sz w:val="16"/>
-                <w:szCs w:val="16"/>
-              </w:rPr>
+            <w:r>
               <w:t>Opening</w:t>
             </w:r>
           </w:p>
@@ -33604,18 +32226,7 @@
             <w:shd w:val="clear" w:color="000000" w:fill="FFFFFF"/>
           </w:tcPr>
           <w:p>
-            <w:pPr>
-              <w:ind w:left="-6"/>
-              <w:rPr>
-                <w:sz w:val="16"/>
-                <w:szCs w:val="16"/>
-              </w:rPr>
-            </w:pPr>
-            <w:r>
-              <w:rPr>
-                <w:sz w:val="16"/>
-                <w:szCs w:val="16"/>
-              </w:rPr>
+            <w:r>
               <w:t>PM</w:t>
             </w:r>
           </w:p>
@@ -33631,15 +32242,7 @@
             <w:vMerge/>
             <w:shd w:val="clear" w:color="000000" w:fill="FFFFFF"/>
           </w:tcPr>
-          <w:p>
-            <w:pPr>
-              <w:ind w:left="-6"/>
-              <w:rPr>
-                <w:sz w:val="16"/>
-                <w:szCs w:val="16"/>
-              </w:rPr>
-            </w:pPr>
-          </w:p>
+          <w:p/>
         </w:tc>
         <w:tc>
           <w:tcPr>
@@ -33647,18 +32250,7 @@
             <w:shd w:val="clear" w:color="000000" w:fill="FFFFFF"/>
           </w:tcPr>
           <w:p>
-            <w:pPr>
-              <w:ind w:left="-6"/>
-              <w:rPr>
-                <w:sz w:val="16"/>
-                <w:szCs w:val="16"/>
-              </w:rPr>
-            </w:pPr>
-            <w:r>
-              <w:rPr>
-                <w:sz w:val="16"/>
-                <w:szCs w:val="16"/>
-              </w:rPr>
+            <w:r>
               <w:t>FTP server for upload and download data from external connections managed</w:t>
             </w:r>
           </w:p>
@@ -33669,18 +32261,7 @@
             <w:shd w:val="clear" w:color="000000" w:fill="FFFFFF"/>
           </w:tcPr>
           <w:p>
-            <w:pPr>
-              <w:ind w:left="-6"/>
-              <w:rPr>
-                <w:sz w:val="16"/>
-                <w:szCs w:val="16"/>
-              </w:rPr>
-            </w:pPr>
-            <w:r>
-              <w:rPr>
-                <w:sz w:val="16"/>
-                <w:szCs w:val="16"/>
-              </w:rPr>
+            <w:r>
               <w:t>Request IT to configure and control</w:t>
             </w:r>
           </w:p>
@@ -33691,18 +32272,7 @@
             <w:shd w:val="clear" w:color="000000" w:fill="FFFFFF"/>
           </w:tcPr>
           <w:p>
-            <w:pPr>
-              <w:ind w:left="-6"/>
-              <w:rPr>
-                <w:sz w:val="16"/>
-                <w:szCs w:val="16"/>
-              </w:rPr>
-            </w:pPr>
-            <w:r>
-              <w:rPr>
-                <w:sz w:val="16"/>
-                <w:szCs w:val="16"/>
-              </w:rPr>
+            <w:r>
               <w:t>Opening</w:t>
             </w:r>
           </w:p>
@@ -33713,18 +32283,7 @@
             <w:shd w:val="clear" w:color="000000" w:fill="FFFFFF"/>
           </w:tcPr>
           <w:p>
-            <w:pPr>
-              <w:ind w:left="-6"/>
-              <w:rPr>
-                <w:sz w:val="16"/>
-                <w:szCs w:val="16"/>
-              </w:rPr>
-            </w:pPr>
-            <w:r>
-              <w:rPr>
-                <w:sz w:val="16"/>
-                <w:szCs w:val="16"/>
-              </w:rPr>
+            <w:r>
               <w:t>PM</w:t>
             </w:r>
           </w:p>
@@ -33741,18 +32300,7 @@
             <w:shd w:val="clear" w:color="000000" w:fill="FFFFFF"/>
           </w:tcPr>
           <w:p>
-            <w:pPr>
-              <w:ind w:left="-6"/>
-              <w:rPr>
-                <w:sz w:val="16"/>
-                <w:szCs w:val="16"/>
-              </w:rPr>
-            </w:pPr>
-            <w:r>
-              <w:rPr>
-                <w:sz w:val="16"/>
-                <w:szCs w:val="16"/>
-              </w:rPr>
+            <w:r>
               <w:t>Access control</w:t>
             </w:r>
           </w:p>
@@ -33764,18 +32312,7 @@
             <w:shd w:val="clear" w:color="000000" w:fill="FFFFFF"/>
           </w:tcPr>
           <w:p>
-            <w:pPr>
-              <w:ind w:left="-6"/>
-              <w:rPr>
-                <w:sz w:val="16"/>
-                <w:szCs w:val="16"/>
-              </w:rPr>
-            </w:pPr>
-            <w:r>
-              <w:rPr>
-                <w:sz w:val="16"/>
-                <w:szCs w:val="16"/>
-              </w:rPr>
+            <w:r>
               <w:t>Access right are controlled on need to know basis</w:t>
             </w:r>
           </w:p>
@@ -33786,18 +32323,7 @@
             <w:shd w:val="clear" w:color="000000" w:fill="FFFFFF"/>
           </w:tcPr>
           <w:p>
-            <w:pPr>
-              <w:ind w:left="-6"/>
-              <w:rPr>
-                <w:sz w:val="16"/>
-                <w:szCs w:val="16"/>
-              </w:rPr>
-            </w:pPr>
-            <w:r>
-              <w:rPr>
-                <w:sz w:val="16"/>
-                <w:szCs w:val="16"/>
-              </w:rPr>
+            <w:r>
               <w:t>Granted  access right as per CM plan</w:t>
             </w:r>
           </w:p>
@@ -33808,18 +32334,7 @@
             <w:shd w:val="clear" w:color="000000" w:fill="FFFFFF"/>
           </w:tcPr>
           <w:p>
-            <w:pPr>
-              <w:ind w:left="-6"/>
-              <w:rPr>
-                <w:sz w:val="16"/>
-                <w:szCs w:val="16"/>
-              </w:rPr>
-            </w:pPr>
-            <w:r>
-              <w:rPr>
-                <w:sz w:val="16"/>
-                <w:szCs w:val="16"/>
-              </w:rPr>
+            <w:r>
               <w:t>Opening</w:t>
             </w:r>
           </w:p>
@@ -33830,18 +32345,7 @@
             <w:shd w:val="clear" w:color="000000" w:fill="FFFFFF"/>
           </w:tcPr>
           <w:p>
-            <w:pPr>
-              <w:ind w:left="-6"/>
-              <w:rPr>
-                <w:sz w:val="16"/>
-                <w:szCs w:val="16"/>
-              </w:rPr>
-            </w:pPr>
-            <w:r>
-              <w:rPr>
-                <w:sz w:val="16"/>
-                <w:szCs w:val="16"/>
-              </w:rPr>
+            <w:r>
               <w:t>CC</w:t>
             </w:r>
           </w:p>
@@ -33857,15 +32361,7 @@
             <w:vMerge/>
             <w:shd w:val="clear" w:color="000000" w:fill="FFFFFF"/>
           </w:tcPr>
-          <w:p>
-            <w:pPr>
-              <w:ind w:left="-6"/>
-              <w:rPr>
-                <w:sz w:val="16"/>
-                <w:szCs w:val="16"/>
-              </w:rPr>
-            </w:pPr>
-          </w:p>
+          <w:p/>
         </w:tc>
         <w:tc>
           <w:tcPr>
@@ -33873,15 +32369,7 @@
             <w:vMerge/>
             <w:shd w:val="clear" w:color="000000" w:fill="FFFFFF"/>
           </w:tcPr>
-          <w:p>
-            <w:pPr>
-              <w:ind w:left="-6"/>
-              <w:rPr>
-                <w:sz w:val="16"/>
-                <w:szCs w:val="16"/>
-              </w:rPr>
-            </w:pPr>
-          </w:p>
+          <w:p/>
         </w:tc>
         <w:tc>
           <w:tcPr>
@@ -33889,18 +32377,7 @@
             <w:shd w:val="clear" w:color="000000" w:fill="FFFFFF"/>
           </w:tcPr>
           <w:p>
-            <w:pPr>
-              <w:ind w:left="-6"/>
-              <w:rPr>
-                <w:sz w:val="16"/>
-                <w:szCs w:val="16"/>
-              </w:rPr>
-            </w:pPr>
-            <w:r>
-              <w:rPr>
-                <w:sz w:val="16"/>
-                <w:szCs w:val="16"/>
-              </w:rPr>
+            <w:r>
               <w:t xml:space="preserve">Access right are reviewed periodically </w:t>
             </w:r>
           </w:p>
@@ -33911,32 +32388,13 @@
             <w:shd w:val="clear" w:color="000000" w:fill="FFFFFF"/>
           </w:tcPr>
           <w:p>
-            <w:pPr>
-              <w:ind w:left="-6"/>
-              <w:rPr>
-                <w:sz w:val="16"/>
-                <w:szCs w:val="16"/>
-              </w:rPr>
-            </w:pPr>
-            <w:r>
-              <w:rPr>
-                <w:sz w:val="16"/>
-                <w:szCs w:val="16"/>
-              </w:rPr>
+            <w:r>
               <w:t xml:space="preserve">Monthly/ </w:t>
             </w:r>
             <w:r>
-              <w:rPr>
-                <w:sz w:val="16"/>
-                <w:szCs w:val="16"/>
-              </w:rPr>
               <w:t xml:space="preserve">Project </w:t>
             </w:r>
             <w:r>
-              <w:rPr>
-                <w:sz w:val="16"/>
-                <w:szCs w:val="16"/>
-              </w:rPr>
               <w:t>baseline</w:t>
             </w:r>
           </w:p>
@@ -33947,18 +32405,7 @@
             <w:shd w:val="clear" w:color="000000" w:fill="FFFFFF"/>
           </w:tcPr>
           <w:p>
-            <w:pPr>
-              <w:ind w:left="-6"/>
-              <w:rPr>
-                <w:sz w:val="16"/>
-                <w:szCs w:val="16"/>
-              </w:rPr>
-            </w:pPr>
-            <w:r>
-              <w:rPr>
-                <w:sz w:val="16"/>
-                <w:szCs w:val="16"/>
-              </w:rPr>
+            <w:r>
               <w:t>CC</w:t>
             </w:r>
           </w:p>
@@ -33974,15 +32421,7 @@
             <w:vMerge/>
             <w:shd w:val="clear" w:color="000000" w:fill="FFFFFF"/>
           </w:tcPr>
-          <w:p>
-            <w:pPr>
-              <w:ind w:left="-6"/>
-              <w:rPr>
-                <w:sz w:val="16"/>
-                <w:szCs w:val="16"/>
-              </w:rPr>
-            </w:pPr>
-          </w:p>
+          <w:p/>
         </w:tc>
         <w:tc>
           <w:tcPr>
@@ -33990,15 +32429,7 @@
             <w:vMerge/>
             <w:shd w:val="clear" w:color="000000" w:fill="FFFFFF"/>
           </w:tcPr>
-          <w:p>
-            <w:pPr>
-              <w:ind w:left="-6"/>
-              <w:rPr>
-                <w:sz w:val="16"/>
-                <w:szCs w:val="16"/>
-              </w:rPr>
-            </w:pPr>
-          </w:p>
+          <w:p/>
         </w:tc>
         <w:tc>
           <w:tcPr>
@@ -34006,18 +32437,7 @@
             <w:shd w:val="clear" w:color="000000" w:fill="FFFFFF"/>
           </w:tcPr>
           <w:p>
-            <w:pPr>
-              <w:ind w:left="-6"/>
-              <w:rPr>
-                <w:sz w:val="16"/>
-                <w:szCs w:val="16"/>
-              </w:rPr>
-            </w:pPr>
-            <w:r>
-              <w:rPr>
-                <w:sz w:val="16"/>
-                <w:szCs w:val="16"/>
-              </w:rPr>
+            <w:r>
               <w:t>Request to revoke the access right of all project team members at project closure time,</w:t>
             </w:r>
           </w:p>
@@ -34028,18 +32448,7 @@
             <w:shd w:val="clear" w:color="000000" w:fill="FFFFFF"/>
           </w:tcPr>
           <w:p>
-            <w:pPr>
-              <w:ind w:left="-6"/>
-              <w:rPr>
-                <w:sz w:val="16"/>
-                <w:szCs w:val="16"/>
-              </w:rPr>
-            </w:pPr>
-            <w:r>
-              <w:rPr>
-                <w:sz w:val="16"/>
-                <w:szCs w:val="16"/>
-              </w:rPr>
+            <w:r>
               <w:t>Closure</w:t>
             </w:r>
           </w:p>
@@ -34050,18 +32459,7 @@
             <w:shd w:val="clear" w:color="000000" w:fill="FFFFFF"/>
           </w:tcPr>
           <w:p>
-            <w:pPr>
-              <w:ind w:left="-6"/>
-              <w:rPr>
-                <w:sz w:val="16"/>
-                <w:szCs w:val="16"/>
-              </w:rPr>
-            </w:pPr>
-            <w:r>
-              <w:rPr>
-                <w:sz w:val="16"/>
-                <w:szCs w:val="16"/>
-              </w:rPr>
+            <w:r>
               <w:t>QA</w:t>
             </w:r>
           </w:p>
@@ -34077,15 +32475,7 @@
             <w:vMerge/>
             <w:shd w:val="clear" w:color="000000" w:fill="FFFFFF"/>
           </w:tcPr>
-          <w:p>
-            <w:pPr>
-              <w:ind w:left="-6"/>
-              <w:rPr>
-                <w:sz w:val="16"/>
-                <w:szCs w:val="16"/>
-              </w:rPr>
-            </w:pPr>
-          </w:p>
+          <w:p/>
         </w:tc>
         <w:tc>
           <w:tcPr>
@@ -34093,15 +32483,7 @@
             <w:vMerge/>
             <w:shd w:val="clear" w:color="000000" w:fill="FFFFFF"/>
           </w:tcPr>
-          <w:p>
-            <w:pPr>
-              <w:ind w:left="-6"/>
-              <w:rPr>
-                <w:sz w:val="16"/>
-                <w:szCs w:val="16"/>
-              </w:rPr>
-            </w:pPr>
-          </w:p>
+          <w:p/>
         </w:tc>
         <w:tc>
           <w:tcPr>
@@ -34109,18 +32491,7 @@
             <w:shd w:val="clear" w:color="000000" w:fill="FFFFFF"/>
           </w:tcPr>
           <w:p>
-            <w:pPr>
-              <w:ind w:left="-6"/>
-              <w:rPr>
-                <w:sz w:val="16"/>
-                <w:szCs w:val="16"/>
-              </w:rPr>
-            </w:pPr>
-            <w:r>
-              <w:rPr>
-                <w:sz w:val="16"/>
-                <w:szCs w:val="16"/>
-              </w:rPr>
+            <w:r>
               <w:t>Access right of non-project team members must be get permission of PM and granted in the pre-defined duration, then revoked at expiry date</w:t>
             </w:r>
           </w:p>
@@ -34131,18 +32502,7 @@
             <w:shd w:val="clear" w:color="000000" w:fill="FFFFFF"/>
           </w:tcPr>
           <w:p>
-            <w:pPr>
-              <w:ind w:left="-6"/>
-              <w:rPr>
-                <w:sz w:val="16"/>
-                <w:szCs w:val="16"/>
-              </w:rPr>
-            </w:pPr>
-            <w:r>
-              <w:rPr>
-                <w:sz w:val="16"/>
-                <w:szCs w:val="16"/>
-              </w:rPr>
+            <w:r>
               <w:t>On event</w:t>
             </w:r>
           </w:p>
@@ -34153,18 +32513,7 @@
             <w:shd w:val="clear" w:color="000000" w:fill="FFFFFF"/>
           </w:tcPr>
           <w:p>
-            <w:pPr>
-              <w:ind w:left="-6"/>
-              <w:rPr>
-                <w:sz w:val="16"/>
-                <w:szCs w:val="16"/>
-              </w:rPr>
-            </w:pPr>
-            <w:r>
-              <w:rPr>
-                <w:sz w:val="16"/>
-                <w:szCs w:val="16"/>
-              </w:rPr>
+            <w:r>
               <w:t>CC</w:t>
             </w:r>
           </w:p>
@@ -34180,15 +32529,7 @@
             <w:vMerge/>
             <w:shd w:val="clear" w:color="000000" w:fill="FFFFFF"/>
           </w:tcPr>
-          <w:p>
-            <w:pPr>
-              <w:ind w:left="-6"/>
-              <w:rPr>
-                <w:sz w:val="16"/>
-                <w:szCs w:val="16"/>
-              </w:rPr>
-            </w:pPr>
-          </w:p>
+          <w:p/>
         </w:tc>
         <w:tc>
           <w:tcPr>
@@ -34196,15 +32537,7 @@
             <w:vMerge/>
             <w:shd w:val="clear" w:color="000000" w:fill="FFFFFF"/>
           </w:tcPr>
-          <w:p>
-            <w:pPr>
-              <w:ind w:left="-6"/>
-              <w:rPr>
-                <w:sz w:val="16"/>
-                <w:szCs w:val="16"/>
-              </w:rPr>
-            </w:pPr>
-          </w:p>
+          <w:p/>
         </w:tc>
         <w:tc>
           <w:tcPr>
@@ -34212,18 +32545,7 @@
             <w:shd w:val="clear" w:color="000000" w:fill="FFFFFF"/>
           </w:tcPr>
           <w:p>
-            <w:pPr>
-              <w:ind w:left="-6"/>
-              <w:rPr>
-                <w:sz w:val="16"/>
-                <w:szCs w:val="16"/>
-              </w:rPr>
-            </w:pPr>
-            <w:r>
-              <w:rPr>
-                <w:sz w:val="16"/>
-                <w:szCs w:val="16"/>
-              </w:rPr>
+            <w:r>
               <w:t>Request to delete work group/mailing list, when no longer required</w:t>
             </w:r>
           </w:p>
@@ -34234,18 +32556,7 @@
             <w:shd w:val="clear" w:color="000000" w:fill="FFFFFF"/>
           </w:tcPr>
           <w:p>
-            <w:pPr>
-              <w:ind w:left="-6"/>
-              <w:rPr>
-                <w:sz w:val="16"/>
-                <w:szCs w:val="16"/>
-              </w:rPr>
-            </w:pPr>
-            <w:r>
-              <w:rPr>
-                <w:sz w:val="16"/>
-                <w:szCs w:val="16"/>
-              </w:rPr>
+            <w:r>
               <w:t>Closure</w:t>
             </w:r>
           </w:p>
@@ -34256,18 +32567,7 @@
             <w:shd w:val="clear" w:color="000000" w:fill="FFFFFF"/>
           </w:tcPr>
           <w:p>
-            <w:pPr>
-              <w:ind w:left="-6"/>
-              <w:rPr>
-                <w:sz w:val="16"/>
-                <w:szCs w:val="16"/>
-              </w:rPr>
-            </w:pPr>
-            <w:r>
-              <w:rPr>
-                <w:sz w:val="16"/>
-                <w:szCs w:val="16"/>
-              </w:rPr>
+            <w:r>
               <w:t>PM</w:t>
             </w:r>
           </w:p>
@@ -34283,18 +32583,7 @@
             <w:shd w:val="clear" w:color="000000" w:fill="FFFFFF"/>
           </w:tcPr>
           <w:p>
-            <w:pPr>
-              <w:ind w:left="-6"/>
-              <w:rPr>
-                <w:sz w:val="16"/>
-                <w:szCs w:val="16"/>
-              </w:rPr>
-            </w:pPr>
-            <w:r>
-              <w:rPr>
-                <w:sz w:val="16"/>
-                <w:szCs w:val="16"/>
-              </w:rPr>
+            <w:r>
               <w:t>Compliance</w:t>
             </w:r>
           </w:p>
@@ -34305,18 +32594,7 @@
             <w:shd w:val="clear" w:color="000000" w:fill="FFFFFF"/>
           </w:tcPr>
           <w:p>
-            <w:pPr>
-              <w:ind w:left="-6"/>
-              <w:rPr>
-                <w:sz w:val="16"/>
-                <w:szCs w:val="16"/>
-              </w:rPr>
-            </w:pPr>
-            <w:r>
-              <w:rPr>
-                <w:sz w:val="16"/>
-                <w:szCs w:val="16"/>
-              </w:rPr>
+            <w:r>
               <w:t>Do internal information Security Audit</w:t>
             </w:r>
           </w:p>
@@ -34327,25 +32605,10 @@
             <w:shd w:val="clear" w:color="000000" w:fill="FFFFFF"/>
           </w:tcPr>
           <w:p>
-            <w:pPr>
-              <w:ind w:left="-6"/>
-              <w:rPr>
-                <w:sz w:val="16"/>
-                <w:szCs w:val="16"/>
-              </w:rPr>
-            </w:pPr>
-            <w:r>
-              <w:rPr>
-                <w:sz w:val="16"/>
-                <w:szCs w:val="16"/>
-              </w:rPr>
+            <w:r>
               <w:t xml:space="preserve">Request ISM to do internal audit as </w:t>
             </w:r>
             <w:r>
-              <w:rPr>
-                <w:sz w:val="16"/>
-                <w:szCs w:val="16"/>
-              </w:rPr>
               <w:t>requested</w:t>
             </w:r>
           </w:p>
@@ -34356,25 +32619,10 @@
             <w:shd w:val="clear" w:color="000000" w:fill="FFFFFF"/>
           </w:tcPr>
           <w:p>
-            <w:pPr>
-              <w:ind w:left="-6"/>
-              <w:rPr>
-                <w:sz w:val="16"/>
-                <w:szCs w:val="16"/>
-              </w:rPr>
-            </w:pPr>
-            <w:r>
-              <w:rPr>
-                <w:sz w:val="16"/>
-                <w:szCs w:val="16"/>
-              </w:rPr>
+            <w:r>
               <w:t>Quarterly</w:t>
             </w:r>
             <w:r>
-              <w:rPr>
-                <w:sz w:val="16"/>
-                <w:szCs w:val="16"/>
-              </w:rPr>
               <w:t>/ Biannually</w:t>
             </w:r>
           </w:p>
@@ -34385,18 +32633,7 @@
             <w:shd w:val="clear" w:color="000000" w:fill="FFFFFF"/>
           </w:tcPr>
           <w:p>
-            <w:pPr>
-              <w:ind w:left="-6"/>
-              <w:rPr>
-                <w:sz w:val="16"/>
-                <w:szCs w:val="16"/>
-              </w:rPr>
-            </w:pPr>
-            <w:r>
-              <w:rPr>
-                <w:sz w:val="16"/>
-                <w:szCs w:val="16"/>
-              </w:rPr>
+            <w:r>
               <w:t>PM</w:t>
             </w:r>
           </w:p>
@@ -34408,11 +32645,11 @@
       <w:pPr>
         <w:pStyle w:val="Heading1"/>
       </w:pPr>
-      <w:bookmarkStart w:id="45" w:name="_Toc336527282"/>
+      <w:bookmarkStart w:id="44" w:name="_Toc336527282"/>
       <w:r>
         <w:t>References</w:t>
       </w:r>
-      <w:bookmarkEnd w:id="45"/>
+      <w:bookmarkEnd w:id="44"/>
     </w:p>
     <w:p>
       <w:pPr>
@@ -34434,7 +32671,6 @@
     <w:p>
       <w:pPr>
         <w:pStyle w:val="HelpText"/>
-        <w:ind w:firstLine="0"/>
       </w:pPr>
       <w:r>
         <w:t xml:space="preserve">Identify each referenced document by title, report number, date, author and publishing organization. </w:t>
@@ -34774,6 +33010,7 @@
     <w:p/>
     <w:p/>
     <w:p/>
+    <w:p/>
   </w:endnote>
   <w:endnote w:type="continuationSeparator" w:id="0">
     <w:p>
@@ -34781,6 +33018,7 @@
         <w:continuationSeparator/>
       </w:r>
     </w:p>
+    <w:p/>
     <w:p/>
     <w:p/>
     <w:p/>
@@ -34805,6 +33043,7 @@
       <w:pStyle w:val="Footer"/>
     </w:pPr>
   </w:p>
+  <w:p/>
   <w:p/>
   <w:p/>
   <w:p/>
@@ -34929,6 +33168,7 @@
     </w:r>
   </w:p>
   <w:p/>
+  <w:p/>
 </w:ftr>
 </file>
 
@@ -34940,6 +33180,7 @@
         <w:separator/>
       </w:r>
     </w:p>
+    <w:p/>
     <w:p/>
     <w:p/>
     <w:p/>
@@ -34960,6 +33201,7 @@
         <w:continuationSeparator/>
       </w:r>
     </w:p>
+    <w:p/>
     <w:p/>
     <w:p/>
     <w:p/>
@@ -34995,6 +33237,7 @@
   <w:p/>
   <w:p/>
   <w:p/>
+  <w:p/>
 </w:hdr>
 </file>
 
@@ -35012,6 +33255,7 @@
       <w:t>v1.0</w:t>
     </w:r>
   </w:p>
+  <w:p/>
   <w:p/>
 </w:hdr>
 </file>
@@ -35043,9 +33287,9 @@
       <w:lvlJc w:val="left"/>
       <w:pPr>
         <w:tabs>
-          <w:tab w:val="num" w:pos="567"/>
+          <w:tab w:val="num" w:pos="2977"/>
         </w:tabs>
-        <w:ind w:left="567" w:hanging="567"/>
+        <w:ind w:left="2977" w:hanging="567"/>
       </w:pPr>
     </w:lvl>
     <w:lvl w:ilvl="2">
@@ -37457,17 +35701,15 @@
     <w:name w:val="Normal"/>
     <w:autoRedefine/>
     <w:qFormat/>
-    <w:rsid w:val="00B54459"/>
+    <w:rsid w:val="00937395"/>
     <w:pPr>
-      <w:spacing w:before="60" w:after="60"/>
-      <w:ind w:left="540"/>
+      <w:spacing w:before="240" w:after="60" w:line="276" w:lineRule="auto"/>
       <w:jc w:val="both"/>
     </w:pPr>
     <w:rPr>
       <w:rFonts w:ascii="Arial" w:hAnsi="Arial" w:cs="Arial"/>
       <w:iCs/>
-      <w:szCs w:val="24"/>
-      <w:lang w:eastAsia="en-US"/>
+      <w:lang w:eastAsia="de-DE"/>
     </w:rPr>
   </w:style>
   <w:style w:type="paragraph" w:styleId="Heading1">
@@ -37511,7 +35753,6 @@
         <w:numId w:val="6"/>
       </w:numPr>
       <w:tabs>
-        <w:tab w:val="clear" w:pos="567"/>
         <w:tab w:val="num" w:pos="540"/>
       </w:tabs>
       <w:spacing w:before="480" w:after="240"/>
@@ -37544,7 +35785,7 @@
         <w:tab w:val="clear" w:pos="2214"/>
         <w:tab w:val="num" w:pos="900"/>
       </w:tabs>
-      <w:spacing w:before="240" w:after="240"/>
+      <w:spacing w:after="240"/>
       <w:ind w:left="900" w:hanging="360"/>
       <w:outlineLvl w:val="2"/>
     </w:pPr>
@@ -37563,7 +35804,6 @@
     <w:rsid w:val="00214029"/>
     <w:pPr>
       <w:keepNext/>
-      <w:spacing w:before="240"/>
       <w:outlineLvl w:val="3"/>
     </w:pPr>
     <w:rPr>
@@ -37692,9 +35932,6 @@
     <w:name w:val="Body Text Indent"/>
     <w:basedOn w:val="Normal"/>
     <w:rsid w:val="00214029"/>
-    <w:pPr>
-      <w:ind w:left="0"/>
-    </w:pPr>
   </w:style>
   <w:style w:type="paragraph" w:styleId="BodyTextIndent2">
     <w:name w:val="Body Text Indent 2"/>
@@ -37734,7 +35971,6 @@
         <w:tab w:val="center" w:pos="4320"/>
         <w:tab w:val="right" w:pos="8640"/>
       </w:tabs>
-      <w:ind w:left="0"/>
     </w:pPr>
   </w:style>
   <w:style w:type="paragraph" w:styleId="Header">
@@ -37749,7 +35985,6 @@
       <w:tabs>
         <w:tab w:val="right" w:pos="9360"/>
       </w:tabs>
-      <w:ind w:left="0"/>
     </w:pPr>
     <w:rPr>
       <w:color w:val="999999"/>
@@ -37774,7 +36009,6 @@
     <w:rsid w:val="00214029"/>
     <w:pPr>
       <w:spacing w:after="120"/>
-      <w:ind w:left="0"/>
       <w:jc w:val="center"/>
     </w:pPr>
     <w:rPr>
@@ -37828,7 +36062,6 @@
     <w:rsid w:val="002856B0"/>
     <w:pPr>
       <w:spacing w:before="80" w:after="80"/>
-      <w:ind w:left="0"/>
       <w:jc w:val="left"/>
     </w:pPr>
   </w:style>
@@ -37844,7 +36077,7 @@
         <w:tab w:val="left" w:pos="1080"/>
         <w:tab w:val="right" w:leader="dot" w:pos="8305"/>
       </w:tabs>
-      <w:spacing w:before="240" w:after="120"/>
+      <w:spacing w:after="120"/>
       <w:ind w:left="720"/>
     </w:pPr>
     <w:rPr>
@@ -38223,7 +36456,6 @@
     <w:rsid w:val="00EC7B9A"/>
     <w:pPr>
       <w:spacing w:before="80" w:after="80"/>
-      <w:ind w:left="0"/>
       <w:jc w:val="left"/>
     </w:pPr>
     <w:rPr>
@@ -38320,7 +36552,6 @@
     <w:qFormat/>
     <w:rsid w:val="00214029"/>
     <w:pPr>
-      <w:spacing w:before="240"/>
       <w:jc w:val="center"/>
       <w:outlineLvl w:val="0"/>
     </w:pPr>
@@ -38363,7 +36594,6 @@
         <w:tab w:val="left" w:pos="2160"/>
         <w:tab w:val="right" w:leader="dot" w:pos="8640"/>
       </w:tabs>
-      <w:ind w:left="0"/>
     </w:pPr>
     <w:rPr>
       <w:rFonts w:ascii=".VnTime" w:hAnsi=".VnTime" w:cs="Times New Roman"/>
@@ -38377,7 +36607,6 @@
     <w:rsid w:val="00214029"/>
     <w:pPr>
       <w:spacing w:line="480" w:lineRule="auto"/>
-      <w:ind w:left="0"/>
     </w:pPr>
     <w:rPr>
       <w:sz w:val="24"/>
@@ -38433,7 +36662,6 @@
     <w:rsid w:val="00214029"/>
     <w:pPr>
       <w:spacing w:before="100" w:beforeAutospacing="1" w:after="100" w:afterAutospacing="1"/>
-      <w:ind w:left="0"/>
     </w:pPr>
     <w:rPr>
       <w:rFonts w:ascii="Arial Unicode MS" w:eastAsia="Arial Unicode MS" w:hAnsi="Arial Unicode MS" w:cs="Times New Roman"/>
@@ -38499,7 +36727,6 @@
     <w:rsid w:val="00214029"/>
     <w:pPr>
       <w:spacing w:before="80" w:after="80"/>
-      <w:ind w:left="0"/>
       <w:jc w:val="center"/>
     </w:pPr>
     <w:rPr>
@@ -38541,7 +36768,6 @@
       <w:autoSpaceDE w:val="0"/>
       <w:autoSpaceDN w:val="0"/>
       <w:spacing w:before="80" w:after="80"/>
-      <w:ind w:left="0"/>
     </w:pPr>
     <w:rPr>
       <w:rFonts w:ascii="Verdana" w:eastAsia="MS Mincho" w:hAnsi="Verdana" w:cs="Times New Roman"/>
@@ -38559,7 +36785,6 @@
       <w:autoSpaceDE w:val="0"/>
       <w:autoSpaceDN w:val="0"/>
       <w:spacing w:before="80" w:after="80"/>
-      <w:ind w:left="0"/>
       <w:jc w:val="left"/>
     </w:pPr>
     <w:rPr>
@@ -38577,7 +36802,6 @@
       <w:autoSpaceDE w:val="0"/>
       <w:autoSpaceDN w:val="0"/>
       <w:spacing w:before="120" w:after="120"/>
-      <w:ind w:left="0"/>
     </w:pPr>
     <w:rPr>
       <w:rFonts w:ascii="Tahoma" w:eastAsia="MS Mincho" w:hAnsi="Tahoma" w:cs="Tahoma"/>
@@ -38598,7 +36822,6 @@
       <w:rFonts w:cs="Times New Roman"/>
       <w:i/>
       <w:color w:val="0000FF"/>
-      <w:lang w:eastAsia="de-DE"/>
     </w:rPr>
   </w:style>
   <w:style w:type="paragraph" w:customStyle="1" w:styleId="HelpCont">
@@ -38631,7 +36854,6 @@
     </w:pPr>
     <w:rPr>
       <w:rFonts w:cs="Times New Roman"/>
-      <w:lang w:eastAsia="de-DE"/>
     </w:rPr>
   </w:style>
   <w:style w:type="paragraph" w:customStyle="1" w:styleId="Bangheader">
@@ -38644,7 +36866,6 @@
       <w:autoSpaceDE w:val="0"/>
       <w:autoSpaceDN w:val="0"/>
       <w:spacing w:before="80" w:after="80"/>
-      <w:ind w:left="0"/>
       <w:jc w:val="center"/>
     </w:pPr>
     <w:rPr>
@@ -38728,7 +36949,6 @@
     </w:pPr>
     <w:rPr>
       <w:rFonts w:cs="Times New Roman"/>
-      <w:lang w:eastAsia="de-DE"/>
     </w:rPr>
   </w:style>
   <w:style w:type="paragraph" w:customStyle="1" w:styleId="doclist">
@@ -38737,7 +36957,6 @@
     <w:rsid w:val="00C97950"/>
     <w:pPr>
       <w:spacing w:before="100" w:beforeAutospacing="1" w:after="100" w:afterAutospacing="1"/>
-      <w:ind w:left="0"/>
     </w:pPr>
     <w:rPr>
       <w:rFonts w:ascii="Times New Roman" w:hAnsi="Times New Roman" w:cs="Times New Roman"/>
@@ -38752,7 +36971,6 @@
     <w:rsid w:val="009F46CF"/>
     <w:pPr>
       <w:spacing w:before="100" w:beforeAutospacing="1" w:after="100" w:afterAutospacing="1"/>
-      <w:ind w:left="0"/>
     </w:pPr>
     <w:rPr>
       <w:rFonts w:ascii="Times New Roman" w:hAnsi="Times New Roman" w:cs="Times New Roman"/>
@@ -39107,7 +37325,7 @@
 </file>
 
 <file path=customXml/itemProps1.xml><?xml version="1.0" encoding="utf-8"?>
-<ds:datastoreItem xmlns:ds="http://schemas.openxmlformats.org/officeDocument/2006/customXml" ds:itemID="{92901249-B429-4DDA-9B22-22C6014AC51C}">
+<ds:datastoreItem xmlns:ds="http://schemas.openxmlformats.org/officeDocument/2006/customXml" ds:itemID="{97E61F49-947C-4AB3-8A01-C00F5C4AE628}">
   <ds:schemaRefs>
     <ds:schemaRef ds:uri="http://schemas.openxmlformats.org/officeDocument/2006/bibliography"/>
   </ds:schemaRefs>

</xml_diff>

<commit_message>
Edit file project plan
</commit_message>
<xml_diff>
--- a/Docs/Report1_Software requirement Specs + Project Plan_17052017/Project Plan.docx
+++ b/Docs/Report1_Software requirement Specs + Project Plan_17052017/Project Plan.docx
@@ -162,7 +162,18 @@
           <w:szCs w:val="22"/>
           <w:lang w:val="en-US"/>
         </w:rPr>
-        <w:t>ject Code: TOS</w:t>
+        <w:t xml:space="preserve">ject Code: </w:t>
+      </w:r>
+      <w:r>
+        <w:rPr>
+          <w:rFonts w:ascii="Arial" w:hAnsi="Arial" w:cs="Arial"/>
+          <w:b/>
+          <w:bCs/>
+          <w:snapToGrid w:val="0"/>
+          <w:szCs w:val="22"/>
+          <w:lang w:val="en-US"/>
+        </w:rPr>
+        <w:t>TTO</w:t>
       </w:r>
     </w:p>
     <w:p>
@@ -194,7 +205,7 @@
           <w:szCs w:val="22"/>
           <w:lang w:val="en-US"/>
         </w:rPr>
-        <w:t>TOS</w:t>
+        <w:t>TTO</w:t>
       </w:r>
       <w:r>
         <w:rPr>
@@ -5750,7 +5761,7 @@
               <w:pStyle w:val="bang0"/>
             </w:pPr>
             <w:r>
-              <w:t>TOS</w:t>
+              <w:t>TTO</w:t>
             </w:r>
           </w:p>
         </w:tc>
@@ -6175,7 +6186,13 @@
         <w:t>choosing</w:t>
       </w:r>
       <w:r>
-        <w:t xml:space="preserve"> a </w:t>
+        <w:t xml:space="preserve"> a</w:t>
+      </w:r>
+      <w:r>
+        <w:t>n</w:t>
+      </w:r>
+      <w:r>
+        <w:t xml:space="preserve"> </w:t>
       </w:r>
       <w:r>
         <w:t>appropriate</w:t>
@@ -6251,6 +6268,11 @@
     <w:p>
       <w:pPr>
         <w:pStyle w:val="HelpBullet"/>
+        <w:numPr>
+          <w:ilvl w:val="0"/>
+          <w:numId w:val="0"/>
+        </w:numPr>
+        <w:ind w:left="360"/>
         <w:rPr>
           <w:snapToGrid w:val="0"/>
         </w:rPr>
@@ -7801,7 +7823,7 @@
     <w:p/>
     <w:tbl>
       <w:tblPr>
-        <w:tblW w:w="8820" w:type="dxa"/>
+        <w:tblW w:w="9409" w:type="dxa"/>
         <w:tblInd w:w="648" w:type="dxa"/>
         <w:tblBorders>
           <w:top w:val="dotted" w:sz="2" w:space="0" w:color="808080"/>
@@ -7816,12 +7838,12 @@
         <w:tblLook w:val="0000" w:firstRow="0" w:lastRow="0" w:firstColumn="0" w:lastColumn="0" w:noHBand="0" w:noVBand="0"/>
       </w:tblPr>
       <w:tblGrid>
-        <w:gridCol w:w="1800"/>
-        <w:gridCol w:w="1170"/>
-        <w:gridCol w:w="630"/>
-        <w:gridCol w:w="990"/>
-        <w:gridCol w:w="630"/>
-        <w:gridCol w:w="3600"/>
+        <w:gridCol w:w="1679"/>
+        <w:gridCol w:w="1441"/>
+        <w:gridCol w:w="1076"/>
+        <w:gridCol w:w="1389"/>
+        <w:gridCol w:w="1058"/>
+        <w:gridCol w:w="2766"/>
       </w:tblGrid>
       <w:tr>
         <w:trPr>
@@ -7829,7 +7851,7 @@
         </w:trPr>
         <w:tc>
           <w:tcPr>
-            <w:tcW w:w="1800" w:type="dxa"/>
+            <w:tcW w:w="1679" w:type="dxa"/>
             <w:vMerge w:val="restart"/>
             <w:shd w:val="clear" w:color="auto" w:fill="D9D9D9"/>
             <w:vAlign w:val="center"/>
@@ -7845,7 +7867,7 @@
         </w:tc>
         <w:tc>
           <w:tcPr>
-            <w:tcW w:w="1170" w:type="dxa"/>
+            <w:tcW w:w="1441" w:type="dxa"/>
             <w:vMerge w:val="restart"/>
             <w:shd w:val="clear" w:color="auto" w:fill="D9D9D9"/>
             <w:vAlign w:val="center"/>
@@ -7861,7 +7883,7 @@
         </w:tc>
         <w:tc>
           <w:tcPr>
-            <w:tcW w:w="2250" w:type="dxa"/>
+            <w:tcW w:w="3523" w:type="dxa"/>
             <w:gridSpan w:val="3"/>
             <w:tcBorders>
               <w:bottom w:val="dotted" w:sz="2" w:space="0" w:color="808080"/>
@@ -7879,7 +7901,7 @@
         </w:tc>
         <w:tc>
           <w:tcPr>
-            <w:tcW w:w="3600" w:type="dxa"/>
+            <w:tcW w:w="2766" w:type="dxa"/>
             <w:vMerge w:val="restart"/>
             <w:shd w:val="clear" w:color="auto" w:fill="D9D9D9"/>
             <w:vAlign w:val="center"/>
@@ -7900,7 +7922,7 @@
         </w:trPr>
         <w:tc>
           <w:tcPr>
-            <w:tcW w:w="1800" w:type="dxa"/>
+            <w:tcW w:w="1679" w:type="dxa"/>
             <w:vMerge/>
             <w:tcBorders>
               <w:bottom w:val="dotted" w:sz="2" w:space="0" w:color="808080"/>
@@ -7915,7 +7937,7 @@
         </w:tc>
         <w:tc>
           <w:tcPr>
-            <w:tcW w:w="1170" w:type="dxa"/>
+            <w:tcW w:w="1441" w:type="dxa"/>
             <w:vMerge/>
             <w:tcBorders>
               <w:bottom w:val="dotted" w:sz="2" w:space="0" w:color="808080"/>
@@ -7930,7 +7952,7 @@
         </w:tc>
         <w:tc>
           <w:tcPr>
-            <w:tcW w:w="630" w:type="dxa"/>
+            <w:tcW w:w="1076" w:type="dxa"/>
             <w:tcBorders>
               <w:bottom w:val="dotted" w:sz="2" w:space="0" w:color="808080"/>
             </w:tcBorders>
@@ -7947,7 +7969,7 @@
         </w:tc>
         <w:tc>
           <w:tcPr>
-            <w:tcW w:w="990" w:type="dxa"/>
+            <w:tcW w:w="1389" w:type="dxa"/>
             <w:tcBorders>
               <w:bottom w:val="dotted" w:sz="2" w:space="0" w:color="808080"/>
             </w:tcBorders>
@@ -7964,7 +7986,7 @@
         </w:tc>
         <w:tc>
           <w:tcPr>
-            <w:tcW w:w="630" w:type="dxa"/>
+            <w:tcW w:w="1058" w:type="dxa"/>
             <w:tcBorders>
               <w:bottom w:val="dotted" w:sz="2" w:space="0" w:color="808080"/>
             </w:tcBorders>
@@ -7981,7 +8003,7 @@
         </w:tc>
         <w:tc>
           <w:tcPr>
-            <w:tcW w:w="3600" w:type="dxa"/>
+            <w:tcW w:w="2766" w:type="dxa"/>
             <w:vMerge/>
             <w:tcBorders>
               <w:bottom w:val="dotted" w:sz="2" w:space="0" w:color="808080"/>
@@ -7998,7 +8020,7 @@
       <w:tr>
         <w:tc>
           <w:tcPr>
-            <w:tcW w:w="8820" w:type="dxa"/>
+            <w:tcW w:w="9409" w:type="dxa"/>
             <w:gridSpan w:val="6"/>
             <w:shd w:val="clear" w:color="auto" w:fill="auto"/>
           </w:tcPr>
@@ -8015,7 +8037,7 @@
       <w:tr>
         <w:tc>
           <w:tcPr>
-            <w:tcW w:w="1800" w:type="dxa"/>
+            <w:tcW w:w="1679" w:type="dxa"/>
             <w:vAlign w:val="center"/>
           </w:tcPr>
           <w:p>
@@ -8029,7 +8051,7 @@
         </w:tc>
         <w:tc>
           <w:tcPr>
-            <w:tcW w:w="1170" w:type="dxa"/>
+            <w:tcW w:w="1441" w:type="dxa"/>
             <w:vAlign w:val="center"/>
           </w:tcPr>
           <w:p>
@@ -8043,38 +8065,38 @@
         </w:tc>
         <w:tc>
           <w:tcPr>
-            <w:tcW w:w="630" w:type="dxa"/>
-          </w:tcPr>
-          <w:p>
-            <w:pPr>
-              <w:pStyle w:val="bang0"/>
-            </w:pPr>
-          </w:p>
-        </w:tc>
-        <w:tc>
-          <w:tcPr>
-            <w:tcW w:w="990" w:type="dxa"/>
-          </w:tcPr>
-          <w:p>
-            <w:pPr>
-              <w:pStyle w:val="bang0"/>
-            </w:pPr>
-          </w:p>
-        </w:tc>
-        <w:tc>
-          <w:tcPr>
-            <w:tcW w:w="630" w:type="dxa"/>
-            <w:vAlign w:val="center"/>
-          </w:tcPr>
-          <w:p>
-            <w:pPr>
-              <w:pStyle w:val="bang0"/>
-            </w:pPr>
-          </w:p>
-        </w:tc>
-        <w:tc>
-          <w:tcPr>
-            <w:tcW w:w="3600" w:type="dxa"/>
+            <w:tcW w:w="1076" w:type="dxa"/>
+          </w:tcPr>
+          <w:p>
+            <w:pPr>
+              <w:pStyle w:val="bang0"/>
+            </w:pPr>
+          </w:p>
+        </w:tc>
+        <w:tc>
+          <w:tcPr>
+            <w:tcW w:w="1389" w:type="dxa"/>
+          </w:tcPr>
+          <w:p>
+            <w:pPr>
+              <w:pStyle w:val="bang0"/>
+            </w:pPr>
+          </w:p>
+        </w:tc>
+        <w:tc>
+          <w:tcPr>
+            <w:tcW w:w="1058" w:type="dxa"/>
+            <w:vAlign w:val="center"/>
+          </w:tcPr>
+          <w:p>
+            <w:pPr>
+              <w:pStyle w:val="bang0"/>
+            </w:pPr>
+          </w:p>
+        </w:tc>
+        <w:tc>
+          <w:tcPr>
+            <w:tcW w:w="2766" w:type="dxa"/>
             <w:vAlign w:val="center"/>
           </w:tcPr>
           <w:p>
@@ -8092,7 +8114,7 @@
       <w:tr>
         <w:tc>
           <w:tcPr>
-            <w:tcW w:w="1800" w:type="dxa"/>
+            <w:tcW w:w="1679" w:type="dxa"/>
             <w:vAlign w:val="center"/>
           </w:tcPr>
           <w:p>
@@ -8106,7 +8128,7 @@
         </w:tc>
         <w:tc>
           <w:tcPr>
-            <w:tcW w:w="1170" w:type="dxa"/>
+            <w:tcW w:w="1441" w:type="dxa"/>
             <w:vAlign w:val="center"/>
           </w:tcPr>
           <w:p>
@@ -8123,38 +8145,38 @@
         </w:tc>
         <w:tc>
           <w:tcPr>
-            <w:tcW w:w="630" w:type="dxa"/>
-          </w:tcPr>
-          <w:p>
-            <w:pPr>
-              <w:pStyle w:val="bang0"/>
-            </w:pPr>
-          </w:p>
-        </w:tc>
-        <w:tc>
-          <w:tcPr>
-            <w:tcW w:w="990" w:type="dxa"/>
-          </w:tcPr>
-          <w:p>
-            <w:pPr>
-              <w:pStyle w:val="bang0"/>
-            </w:pPr>
-          </w:p>
-        </w:tc>
-        <w:tc>
-          <w:tcPr>
-            <w:tcW w:w="630" w:type="dxa"/>
-            <w:vAlign w:val="center"/>
-          </w:tcPr>
-          <w:p>
-            <w:pPr>
-              <w:pStyle w:val="bang0"/>
-            </w:pPr>
-          </w:p>
-        </w:tc>
-        <w:tc>
-          <w:tcPr>
-            <w:tcW w:w="3600" w:type="dxa"/>
+            <w:tcW w:w="1076" w:type="dxa"/>
+          </w:tcPr>
+          <w:p>
+            <w:pPr>
+              <w:pStyle w:val="bang0"/>
+            </w:pPr>
+          </w:p>
+        </w:tc>
+        <w:tc>
+          <w:tcPr>
+            <w:tcW w:w="1389" w:type="dxa"/>
+          </w:tcPr>
+          <w:p>
+            <w:pPr>
+              <w:pStyle w:val="bang0"/>
+            </w:pPr>
+          </w:p>
+        </w:tc>
+        <w:tc>
+          <w:tcPr>
+            <w:tcW w:w="1058" w:type="dxa"/>
+            <w:vAlign w:val="center"/>
+          </w:tcPr>
+          <w:p>
+            <w:pPr>
+              <w:pStyle w:val="bang0"/>
+            </w:pPr>
+          </w:p>
+        </w:tc>
+        <w:tc>
+          <w:tcPr>
+            <w:tcW w:w="2766" w:type="dxa"/>
             <w:vAlign w:val="center"/>
           </w:tcPr>
           <w:p>
@@ -8167,7 +8189,7 @@
       <w:tr>
         <w:tc>
           <w:tcPr>
-            <w:tcW w:w="1800" w:type="dxa"/>
+            <w:tcW w:w="1679" w:type="dxa"/>
             <w:tcBorders>
               <w:bottom w:val="dotted" w:sz="2" w:space="0" w:color="808080"/>
             </w:tcBorders>
@@ -8184,7 +8206,7 @@
         </w:tc>
         <w:tc>
           <w:tcPr>
-            <w:tcW w:w="1170" w:type="dxa"/>
+            <w:tcW w:w="1441" w:type="dxa"/>
             <w:tcBorders>
               <w:bottom w:val="dotted" w:sz="2" w:space="0" w:color="808080"/>
             </w:tcBorders>
@@ -8201,7 +8223,7 @@
         </w:tc>
         <w:tc>
           <w:tcPr>
-            <w:tcW w:w="630" w:type="dxa"/>
+            <w:tcW w:w="1076" w:type="dxa"/>
             <w:tcBorders>
               <w:bottom w:val="dotted" w:sz="2" w:space="0" w:color="808080"/>
             </w:tcBorders>
@@ -8214,7 +8236,7 @@
         </w:tc>
         <w:tc>
           <w:tcPr>
-            <w:tcW w:w="990" w:type="dxa"/>
+            <w:tcW w:w="1389" w:type="dxa"/>
             <w:tcBorders>
               <w:bottom w:val="dotted" w:sz="2" w:space="0" w:color="808080"/>
             </w:tcBorders>
@@ -8227,7 +8249,7 @@
         </w:tc>
         <w:tc>
           <w:tcPr>
-            <w:tcW w:w="630" w:type="dxa"/>
+            <w:tcW w:w="1058" w:type="dxa"/>
             <w:tcBorders>
               <w:bottom w:val="dotted" w:sz="2" w:space="0" w:color="808080"/>
             </w:tcBorders>
@@ -8241,7 +8263,7 @@
         </w:tc>
         <w:tc>
           <w:tcPr>
-            <w:tcW w:w="3600" w:type="dxa"/>
+            <w:tcW w:w="2766" w:type="dxa"/>
             <w:tcBorders>
               <w:bottom w:val="dotted" w:sz="2" w:space="0" w:color="808080"/>
             </w:tcBorders>
@@ -8257,7 +8279,7 @@
       <w:tr>
         <w:tc>
           <w:tcPr>
-            <w:tcW w:w="8820" w:type="dxa"/>
+            <w:tcW w:w="9409" w:type="dxa"/>
             <w:gridSpan w:val="6"/>
             <w:tcBorders>
               <w:top w:val="dotted" w:sz="2" w:space="0" w:color="808080"/>
@@ -8280,7 +8302,7 @@
       <w:tr>
         <w:tc>
           <w:tcPr>
-            <w:tcW w:w="1800" w:type="dxa"/>
+            <w:tcW w:w="1679" w:type="dxa"/>
             <w:vAlign w:val="center"/>
           </w:tcPr>
           <w:p>
@@ -8294,7 +8316,7 @@
         </w:tc>
         <w:tc>
           <w:tcPr>
-            <w:tcW w:w="1170" w:type="dxa"/>
+            <w:tcW w:w="1441" w:type="dxa"/>
             <w:vAlign w:val="center"/>
           </w:tcPr>
           <w:p>
@@ -8308,38 +8330,38 @@
         </w:tc>
         <w:tc>
           <w:tcPr>
-            <w:tcW w:w="630" w:type="dxa"/>
-          </w:tcPr>
-          <w:p>
-            <w:pPr>
-              <w:pStyle w:val="bang0"/>
-            </w:pPr>
-          </w:p>
-        </w:tc>
-        <w:tc>
-          <w:tcPr>
-            <w:tcW w:w="990" w:type="dxa"/>
-          </w:tcPr>
-          <w:p>
-            <w:pPr>
-              <w:pStyle w:val="bang0"/>
-            </w:pPr>
-          </w:p>
-        </w:tc>
-        <w:tc>
-          <w:tcPr>
-            <w:tcW w:w="630" w:type="dxa"/>
-            <w:vAlign w:val="center"/>
-          </w:tcPr>
-          <w:p>
-            <w:pPr>
-              <w:pStyle w:val="bang0"/>
-            </w:pPr>
-          </w:p>
-        </w:tc>
-        <w:tc>
-          <w:tcPr>
-            <w:tcW w:w="3600" w:type="dxa"/>
+            <w:tcW w:w="1076" w:type="dxa"/>
+          </w:tcPr>
+          <w:p>
+            <w:pPr>
+              <w:pStyle w:val="bang0"/>
+            </w:pPr>
+          </w:p>
+        </w:tc>
+        <w:tc>
+          <w:tcPr>
+            <w:tcW w:w="1389" w:type="dxa"/>
+          </w:tcPr>
+          <w:p>
+            <w:pPr>
+              <w:pStyle w:val="bang0"/>
+            </w:pPr>
+          </w:p>
+        </w:tc>
+        <w:tc>
+          <w:tcPr>
+            <w:tcW w:w="1058" w:type="dxa"/>
+            <w:vAlign w:val="center"/>
+          </w:tcPr>
+          <w:p>
+            <w:pPr>
+              <w:pStyle w:val="bang0"/>
+            </w:pPr>
+          </w:p>
+        </w:tc>
+        <w:tc>
+          <w:tcPr>
+            <w:tcW w:w="2766" w:type="dxa"/>
             <w:vAlign w:val="center"/>
           </w:tcPr>
           <w:p>
@@ -9589,7 +9611,7 @@
           <w:rPr>
             <w:rStyle w:val="Hyperlink"/>
           </w:rPr>
-          <w:t>TOS_RiskManagement_v1.0_EN.xlsx</w:t>
+          <w:t>TTO_RiskManagement_v1.0_EN.xlsx</w:t>
         </w:r>
       </w:hyperlink>
     </w:p>
@@ -9630,6 +9652,7 @@
         <w:rPr>
           <w:rFonts w:eastAsiaTheme="majorEastAsia"/>
           <w:noProof/>
+          <w:lang w:eastAsia="ja-JP"/>
         </w:rPr>
         <w:drawing>
           <wp:inline distT="0" distB="0" distL="0" distR="0" wp14:anchorId="02917DDD" wp14:editId="22963CC9">
@@ -10513,9 +10536,11 @@
                   <w:szCs w:val="20"/>
                   <w:lang w:val="en-GB"/>
                 </w:rPr>
-                <w:t>TOS_Requirement Management.xlsx</w:t>
+                <w:t>TTO_Requirement Management.xlsx</w:t>
               </w:r>
             </w:hyperlink>
+            <w:bookmarkStart w:id="12" w:name="_GoBack"/>
+            <w:bookmarkEnd w:id="12"/>
           </w:p>
         </w:tc>
       </w:tr>
@@ -10694,11 +10719,11 @@
       <w:pPr>
         <w:pStyle w:val="Heading2"/>
       </w:pPr>
-      <w:bookmarkStart w:id="12" w:name="_Toc336527266"/>
+      <w:bookmarkStart w:id="13" w:name="_Toc336527266"/>
       <w:r>
         <w:t>Quality Management</w:t>
       </w:r>
-      <w:bookmarkEnd w:id="12"/>
+      <w:bookmarkEnd w:id="13"/>
     </w:p>
     <w:p>
       <w:pPr>
@@ -14070,22 +14095,22 @@
       <w:pPr>
         <w:pStyle w:val="Heading1"/>
       </w:pPr>
-      <w:bookmarkStart w:id="13" w:name="_Toc336527267"/>
-      <w:bookmarkStart w:id="14" w:name="_Toc452446889"/>
+      <w:bookmarkStart w:id="14" w:name="_Toc336527267"/>
+      <w:bookmarkStart w:id="15" w:name="_Toc452446889"/>
       <w:r>
         <w:t>Estimate</w:t>
       </w:r>
-      <w:bookmarkEnd w:id="13"/>
+      <w:bookmarkEnd w:id="14"/>
     </w:p>
     <w:p>
       <w:pPr>
         <w:pStyle w:val="Heading2"/>
       </w:pPr>
-      <w:bookmarkStart w:id="15" w:name="_Toc336527268"/>
+      <w:bookmarkStart w:id="16" w:name="_Toc336527268"/>
       <w:r>
         <w:t>Size</w:t>
       </w:r>
-      <w:bookmarkEnd w:id="15"/>
+      <w:bookmarkEnd w:id="16"/>
     </w:p>
     <w:p>
       <w:pPr>
@@ -14102,11 +14127,11 @@
       <w:pPr>
         <w:pStyle w:val="Heading2"/>
       </w:pPr>
-      <w:bookmarkStart w:id="16" w:name="_Toc336527269"/>
+      <w:bookmarkStart w:id="17" w:name="_Toc336527269"/>
       <w:r>
         <w:t>Effort</w:t>
       </w:r>
-      <w:bookmarkEnd w:id="16"/>
+      <w:bookmarkEnd w:id="17"/>
     </w:p>
     <w:p>
       <w:pPr>
@@ -14393,8 +14418,6 @@
                 <w:rFonts w:ascii="Times New Roman" w:hAnsi="Times New Roman" w:cs="Times New Roman"/>
               </w:rPr>
             </w:pPr>
-            <w:bookmarkStart w:id="17" w:name="_GoBack"/>
-            <w:bookmarkEnd w:id="17"/>
           </w:p>
         </w:tc>
         <w:tc>
@@ -20740,7 +20763,7 @@
       <w:r>
         <w:t>Organization</w:t>
       </w:r>
-      <w:bookmarkEnd w:id="14"/>
+      <w:bookmarkEnd w:id="15"/>
       <w:r>
         <w:t xml:space="preserve"> St</w:t>
       </w:r>
@@ -34140,7 +34163,7 @@
 </file>
 
 <file path=customXml/itemProps1.xml><?xml version="1.0" encoding="utf-8"?>
-<ds:datastoreItem xmlns:ds="http://schemas.openxmlformats.org/officeDocument/2006/customXml" ds:itemID="{69D9977F-098A-477A-B876-4C7A60A1FC8C}">
+<ds:datastoreItem xmlns:ds="http://schemas.openxmlformats.org/officeDocument/2006/customXml" ds:itemID="{0E47DEB1-4CDF-4003-985B-93DB1B98DD6A}">
   <ds:schemaRefs>
     <ds:schemaRef ds:uri="http://schemas.openxmlformats.org/officeDocument/2006/bibliography"/>
   </ds:schemaRefs>

</xml_diff>